<commit_message>
--list and -help command line parameter better port names
</commit_message>
<xml_diff>
--- a/x32midiosc.docx
+++ b/x32midiosc.docx
@@ -9,47 +9,91 @@
           <w:lang w:val="en-US"/>
         </w:rPr>
       </w:pPr>
-      <w:proofErr w:type="gramStart"/>
       <w:r>
         <w:rPr>
           <w:lang w:val="en-US"/>
         </w:rPr>
         <w:t>x32midiosc</w:t>
       </w:r>
-      <w:proofErr w:type="gramEnd"/>
-    </w:p>
-    <w:p>
-      <w:pPr>
-        <w:rPr>
-          <w:lang w:val="en-US"/>
-        </w:rPr>
-      </w:pPr>
-    </w:p>
-    <w:p>
-      <w:pPr>
-        <w:rPr>
-          <w:lang w:val="en-US"/>
-        </w:rPr>
-      </w:pPr>
-      <w:r>
-        <w:rPr>
-          <w:lang w:val="en-US"/>
-        </w:rPr>
-        <w:t xml:space="preserve">X32midiosc is a terminal </w:t>
-      </w:r>
-      <w:proofErr w:type="gramStart"/>
-      <w:r>
-        <w:rPr>
-          <w:lang w:val="en-US"/>
-        </w:rPr>
-        <w:t>app which</w:t>
-      </w:r>
-      <w:proofErr w:type="gramEnd"/>
-      <w:r>
-        <w:rPr>
-          <w:lang w:val="en-US"/>
-        </w:rPr>
-        <w:t xml:space="preserve"> send and receive OSC messages from a network port via UDP and send and receive MIDI packets. The data in both directions is converted from OSC to MIDI using Mackie Logic Control definitions.</w:t>
+    </w:p>
+    <w:p>
+      <w:pPr>
+        <w:rPr>
+          <w:lang w:val="en-US"/>
+        </w:rPr>
+      </w:pPr>
+    </w:p>
+    <w:p>
+      <w:pPr>
+        <w:rPr>
+          <w:lang w:val="en-US"/>
+        </w:rPr>
+      </w:pPr>
+      <w:r>
+        <w:rPr>
+          <w:lang w:val="en-US"/>
+        </w:rPr>
+        <w:t xml:space="preserve">X32midiosc is a </w:t>
+      </w:r>
+      <w:r>
+        <w:rPr>
+          <w:lang w:val="en-US"/>
+        </w:rPr>
+        <w:t>“</w:t>
+      </w:r>
+      <w:r>
+        <w:rPr>
+          <w:lang w:val="en-US"/>
+        </w:rPr>
+        <w:t>terminal</w:t>
+      </w:r>
+      <w:r>
+        <w:rPr>
+          <w:lang w:val="en-US"/>
+        </w:rPr>
+        <w:t>/</w:t>
+      </w:r>
+      <w:r>
+        <w:rPr>
+          <w:lang w:val="en-US"/>
+        </w:rPr>
+        <w:t xml:space="preserve">command </w:t>
+      </w:r>
+      <w:r>
+        <w:rPr>
+          <w:lang w:val="en-US"/>
+        </w:rPr>
+        <w:t>line</w:t>
+      </w:r>
+      <w:r>
+        <w:rPr>
+          <w:lang w:val="en-US"/>
+        </w:rPr>
+        <w:t>”</w:t>
+      </w:r>
+      <w:r>
+        <w:rPr>
+          <w:lang w:val="en-US"/>
+        </w:rPr>
+        <w:t xml:space="preserve"> </w:t>
+      </w:r>
+      <w:r>
+        <w:rPr>
+          <w:lang w:val="en-US"/>
+        </w:rPr>
+        <w:t xml:space="preserve"> app</w:t>
+      </w:r>
+      <w:r>
+        <w:rPr>
+          <w:lang w:val="en-US"/>
+        </w:rPr>
+        <w:t>lication</w:t>
+      </w:r>
+      <w:r>
+        <w:rPr>
+          <w:lang w:val="en-US"/>
+        </w:rPr>
+        <w:t xml:space="preserve"> which send and receive OSC messages from a network port via UDP and send and receive MIDI packets. The data in both directions is converted from OSC to MIDI using Mackie Logic Control definitions.</w:t>
       </w:r>
     </w:p>
     <w:p>
@@ -168,6 +212,15 @@
     </w:p>
     <w:p>
       <w:pPr>
+        <w:pStyle w:val="berschrift3"/>
+        <w:ind w:firstLine="360"/>
+      </w:pPr>
+      <w:r>
+        <w:t>OSX</w:t>
+      </w:r>
+    </w:p>
+    <w:p>
+      <w:pPr>
         <w:pStyle w:val="Listenabsatz"/>
         <w:numPr>
           <w:ilvl w:val="0"/>
@@ -236,37 +289,14 @@
         <w:rPr>
           <w:lang w:val="en-US"/>
         </w:rPr>
-        <w:t>Start the application by “</w:t>
-      </w:r>
-      <w:proofErr w:type="gramStart"/>
-      <w:r>
-        <w:rPr>
-          <w:lang w:val="en-US"/>
-        </w:rPr>
-        <w:t>./</w:t>
-      </w:r>
-      <w:proofErr w:type="gramEnd"/>
-      <w:r>
-        <w:rPr>
-          <w:lang w:val="en-US"/>
-        </w:rPr>
-        <w:t xml:space="preserve">x32midiosc </w:t>
-      </w:r>
-      <w:proofErr w:type="spellStart"/>
+        <w:t xml:space="preserve">Start the application by “./x32midiosc </w:t>
+      </w:r>
       <w:r>
         <w:rPr>
           <w:i/>
           <w:lang w:val="en-US"/>
         </w:rPr>
-        <w:t>ownport</w:t>
-      </w:r>
-      <w:proofErr w:type="spellEnd"/>
-      <w:r>
-        <w:rPr>
-          <w:i/>
-          <w:lang w:val="en-US"/>
-        </w:rPr>
-        <w:t xml:space="preserve"> x32port x32ipaddress</w:t>
+        <w:t>ownport x32port x32ipaddress</w:t>
       </w:r>
       <w:r>
         <w:rPr>
@@ -317,15 +347,333 @@
         </w:rPr>
         <w:t>If nothing happens. Check the Addresses and the firewall settings.</w:t>
       </w:r>
+    </w:p>
+    <w:p>
+      <w:pPr>
+        <w:rPr>
+          <w:lang w:val="en-US"/>
+        </w:rPr>
+      </w:pPr>
+    </w:p>
+    <w:p>
+      <w:pPr>
+        <w:pStyle w:val="berschrift3"/>
+        <w:ind w:firstLine="360"/>
+        <w:rPr>
+          <w:lang w:val="en-US"/>
+        </w:rPr>
+      </w:pPr>
+      <w:r>
+        <w:rPr>
+          <w:lang w:val="en-US"/>
+        </w:rPr>
+        <w:t>Windows</w:t>
+      </w:r>
+    </w:p>
+    <w:p>
+      <w:pPr>
+        <w:pStyle w:val="Listenabsatz"/>
+        <w:numPr>
+          <w:ilvl w:val="0"/>
+          <w:numId w:val="2"/>
+        </w:numPr>
+      </w:pPr>
+      <w:r>
+        <w:t xml:space="preserve">Make sure you have MIDI port Mapper like LoopBe30 with at least 12 Ports  </w:t>
+      </w:r>
+    </w:p>
+    <w:p>
+      <w:pPr>
+        <w:pStyle w:val="Listenabsatz"/>
+        <w:numPr>
+          <w:ilvl w:val="0"/>
+          <w:numId w:val="2"/>
+        </w:numPr>
+      </w:pPr>
+      <w:r>
+        <w:rPr>
+          <w:lang w:val="en-US"/>
+        </w:rPr>
+        <w:t>Open a DOS Box (the black screen) in Windows.</w:t>
+      </w:r>
+    </w:p>
+    <w:p>
+      <w:pPr>
+        <w:pStyle w:val="Listenabsatz"/>
+        <w:numPr>
+          <w:ilvl w:val="0"/>
+          <w:numId w:val="2"/>
+        </w:numPr>
+        <w:rPr>
+          <w:lang w:val="en-US"/>
+        </w:rPr>
+      </w:pPr>
+      <w:r>
+        <w:rPr>
+          <w:lang w:val="en-US"/>
+        </w:rPr>
+        <w:t xml:space="preserve">Change directory to the directory </w:t>
+      </w:r>
+      <w:r>
+        <w:rPr>
+          <w:lang w:val="en-US"/>
+        </w:rPr>
+        <w:t>where you extra</w:t>
+      </w:r>
+      <w:r>
+        <w:rPr>
+          <w:lang w:val="en-US"/>
+        </w:rPr>
+        <w:t>c</w:t>
+      </w:r>
+      <w:r>
+        <w:rPr>
+          <w:lang w:val="en-US"/>
+        </w:rPr>
+        <w:t>ted the ZIP file using</w:t>
+      </w:r>
+      <w:r>
+        <w:rPr>
+          <w:lang w:val="en-US"/>
+        </w:rPr>
+        <w:t xml:space="preserve"> </w:t>
+      </w:r>
+      <w:r>
+        <w:rPr>
+          <w:lang w:val="en-US"/>
+        </w:rPr>
+        <w:br/>
+      </w:r>
+      <w:r>
+        <w:rPr>
+          <w:lang w:val="en-US"/>
+        </w:rPr>
+        <w:t xml:space="preserve">“cd </w:t>
+      </w:r>
+      <w:r>
+        <w:rPr>
+          <w:i/>
+          <w:lang w:val="en-US"/>
+        </w:rPr>
+        <w:t>pathtox32midioscdir</w:t>
+      </w:r>
+      <w:r>
+        <w:rPr>
+          <w:lang w:val="en-US"/>
+        </w:rPr>
+        <w:t>”</w:t>
+      </w:r>
+    </w:p>
+    <w:p>
+      <w:pPr>
+        <w:pStyle w:val="Listenabsatz"/>
+        <w:numPr>
+          <w:ilvl w:val="0"/>
+          <w:numId w:val="2"/>
+        </w:numPr>
+        <w:rPr>
+          <w:lang w:val="en-US"/>
+        </w:rPr>
+      </w:pPr>
+      <w:r>
+        <w:rPr>
+          <w:lang w:val="en-US"/>
+        </w:rPr>
+        <w:t xml:space="preserve">Get help </w:t>
+      </w:r>
+      <w:r>
+        <w:rPr>
+          <w:lang w:val="en-US"/>
+        </w:rPr>
+        <w:t>by</w:t>
+      </w:r>
+      <w:r>
+        <w:rPr>
+          <w:lang w:val="en-US"/>
+        </w:rPr>
+        <w:t xml:space="preserve"> typing:</w:t>
+      </w:r>
+      <w:r>
+        <w:rPr>
+          <w:lang w:val="en-US"/>
+        </w:rPr>
+        <w:br/>
+        <w:t xml:space="preserve"> </w:t>
+      </w:r>
+      <w:r>
+        <w:rPr>
+          <w:lang w:val="en-US"/>
+        </w:rPr>
+        <w:t>“</w:t>
+      </w:r>
+      <w:r>
+        <w:rPr>
+          <w:lang w:val="en-US"/>
+        </w:rPr>
+        <w:t>x32midiosc</w:t>
+      </w:r>
+      <w:r>
+        <w:rPr>
+          <w:lang w:val="en-US"/>
+        </w:rPr>
+        <w:t xml:space="preserve"> –help</w:t>
+      </w:r>
+      <w:r>
+        <w:rPr>
+          <w:lang w:val="en-US"/>
+        </w:rPr>
+        <w:t>”</w:t>
+      </w:r>
+    </w:p>
+    <w:p>
+      <w:pPr>
+        <w:pStyle w:val="Listenabsatz"/>
+        <w:numPr>
+          <w:ilvl w:val="0"/>
+          <w:numId w:val="2"/>
+        </w:numPr>
+        <w:rPr>
+          <w:lang w:val="en-US"/>
+        </w:rPr>
+      </w:pPr>
+      <w:r>
+        <w:rPr>
+          <w:lang w:val="en-US"/>
+        </w:rPr>
+        <w:t>Get a MIDI interface list by typing:</w:t>
+      </w:r>
+      <w:r>
+        <w:rPr>
+          <w:lang w:val="en-US"/>
+        </w:rPr>
+        <w:br/>
+        <w:t xml:space="preserve"> </w:t>
+      </w:r>
+      <w:r>
+        <w:rPr>
+          <w:lang w:val="en-US"/>
+        </w:rPr>
+        <w:t>“</w:t>
+      </w:r>
+      <w:r>
+        <w:rPr>
+          <w:lang w:val="en-US"/>
+        </w:rPr>
+        <w:t xml:space="preserve">x32midiosc </w:t>
+      </w:r>
+      <w:r>
+        <w:rPr>
+          <w:lang w:val="en-US"/>
+        </w:rPr>
+        <w:t>–</w:t>
+      </w:r>
+      <w:r>
+        <w:rPr>
+          <w:lang w:val="en-US"/>
+        </w:rPr>
+        <w:t>list</w:t>
+      </w:r>
+      <w:r>
+        <w:rPr>
+          <w:lang w:val="en-US"/>
+        </w:rPr>
+        <w:t>”</w:t>
+      </w:r>
+    </w:p>
+    <w:p>
+      <w:pPr>
+        <w:pStyle w:val="Listenabsatz"/>
+        <w:numPr>
+          <w:ilvl w:val="0"/>
+          <w:numId w:val="2"/>
+        </w:numPr>
+        <w:rPr>
+          <w:lang w:val="en-US"/>
+        </w:rPr>
+      </w:pPr>
+      <w:r>
+        <w:rPr>
+          <w:lang w:val="en-US"/>
+        </w:rPr>
+        <w:t>Start the application by typing:</w:t>
+      </w:r>
+      <w:r>
+        <w:rPr>
+          <w:lang w:val="en-US"/>
+        </w:rPr>
+        <w:br/>
+        <w:t xml:space="preserve"> x32midiosc </w:t>
+      </w:r>
+      <w:r>
+        <w:rPr>
+          <w:i/>
+          <w:lang w:val="en-US"/>
+        </w:rPr>
+        <w:t>ownport x32port x32ipaddress 0 1 2 3 4 5 6 7 8 9 10 11 12</w:t>
+      </w:r>
+      <w:r>
+        <w:rPr>
+          <w:lang w:val="en-US"/>
+        </w:rPr>
+        <w:t xml:space="preserve"> ”</w:t>
+      </w:r>
+      <w:r>
+        <w:rPr>
+          <w:lang w:val="en-US"/>
+        </w:rPr>
+        <w:br/>
+        <w:t>Example: ./x32midosc 10000 10023 192.168.1.2</w:t>
+      </w:r>
+      <w:r>
+        <w:rPr>
+          <w:lang w:val="en-US"/>
+        </w:rPr>
+        <w:t xml:space="preserve"> </w:t>
+      </w:r>
+      <w:r>
+        <w:rPr>
+          <w:lang w:val="en-US"/>
+        </w:rPr>
+        <w:t>6 7 8 9 10 11 1 2 3 4 5 6</w:t>
+      </w:r>
       <w:bookmarkStart w:id="0" w:name="_GoBack"/>
       <w:bookmarkEnd w:id="0"/>
     </w:p>
     <w:p>
       <w:pPr>
-        <w:rPr>
-          <w:lang w:val="en-US"/>
-        </w:rPr>
-      </w:pPr>
+        <w:pStyle w:val="Listenabsatz"/>
+        <w:numPr>
+          <w:ilvl w:val="0"/>
+          <w:numId w:val="2"/>
+        </w:numPr>
+        <w:rPr>
+          <w:lang w:val="en-US"/>
+        </w:rPr>
+      </w:pPr>
+      <w:r>
+        <w:rPr>
+          <w:lang w:val="en-US"/>
+        </w:rPr>
+        <w:t>Move a fader on X32 and see if messages running trough the debug screen.</w:t>
+      </w:r>
+    </w:p>
+    <w:p>
+      <w:pPr>
+        <w:pStyle w:val="Listenabsatz"/>
+        <w:numPr>
+          <w:ilvl w:val="0"/>
+          <w:numId w:val="2"/>
+        </w:numPr>
+      </w:pPr>
+      <w:r>
+        <w:rPr>
+          <w:lang w:val="en-US"/>
+        </w:rPr>
+        <w:t>If nothing happens. Check the Addresses and the firewall settings.</w:t>
+      </w:r>
+      <w:r>
+        <w:t xml:space="preserve"> </w:t>
+      </w:r>
     </w:p>
     <w:p>
       <w:pPr>
@@ -351,22 +699,15 @@
           <w:lang w:val="en-US"/>
         </w:rPr>
       </w:pPr>
-      <w:proofErr w:type="spellStart"/>
       <w:r>
         <w:rPr>
           <w:lang w:val="en-US"/>
         </w:rPr>
         <w:lastRenderedPageBreak/>
-        <w:t>Ableton</w:t>
-      </w:r>
-      <w:proofErr w:type="spellEnd"/>
-      <w:r>
-        <w:rPr>
-          <w:lang w:val="en-US"/>
-        </w:rPr>
-        <w:t xml:space="preserve"> Live V8</w:t>
-      </w:r>
-    </w:p>
+        <w:t>Ableton Live V8</w:t>
+      </w:r>
+    </w:p>
+    <w:p/>
     <w:p>
       <w:pPr>
         <w:pStyle w:val="Listenabsatz"/>
@@ -417,13 +758,12 @@
       <w:r>
         <w:rPr>
           <w:noProof/>
-          <w:lang w:val="en-US"/>
         </w:rPr>
         <w:drawing>
-          <wp:inline distT="0" distB="0" distL="0" distR="0" wp14:anchorId="60D224B8" wp14:editId="78D793C9">
-            <wp:extent cx="4576850" cy="5488285"/>
-            <wp:effectExtent l="0" t="0" r="0" b="0"/>
-            <wp:docPr id="1" name="Bild 1"/>
+          <wp:inline distT="0" distB="0" distL="0" distR="0" wp14:anchorId="4794DD16" wp14:editId="405FA0E6">
+            <wp:extent cx="5034050" cy="6036533"/>
+            <wp:effectExtent l="0" t="0" r="0" b="8890"/>
+            <wp:docPr id="5" name="Bild 3"/>
             <wp:cNvGraphicFramePr>
               <a:graphicFrameLocks xmlns:a="http://schemas.openxmlformats.org/drawingml/2006/main" noChangeAspect="1"/>
             </wp:cNvGraphicFramePr>
@@ -431,7 +771,7 @@
               <a:graphicData uri="http://schemas.openxmlformats.org/drawingml/2006/picture">
                 <pic:pic xmlns:pic="http://schemas.openxmlformats.org/drawingml/2006/picture">
                   <pic:nvPicPr>
-                    <pic:cNvPr id="0" name="Picture 1"/>
+                    <pic:cNvPr id="0" name="Picture 3"/>
                     <pic:cNvPicPr>
                       <a:picLocks noChangeAspect="1" noChangeArrowheads="1"/>
                     </pic:cNvPicPr>
@@ -452,7 +792,7 @@
                   <pic:spPr bwMode="auto">
                     <a:xfrm>
                       <a:off x="0" y="0"/>
-                      <a:ext cx="4578776" cy="5490595"/>
+                      <a:ext cx="5034585" cy="6037174"/>
                     </a:xfrm>
                     <a:prstGeom prst="rect">
                       <a:avLst/>
@@ -508,16 +848,14 @@
         <w:rPr>
           <w:lang w:val="en-US"/>
         </w:rPr>
-        <w:t xml:space="preserve">I did not find a way to assign Control Surface 1 to channel 1-8 and so on. So you must define </w:t>
-      </w:r>
-      <w:proofErr w:type="gramStart"/>
-      <w:r>
-        <w:rPr>
-          <w:lang w:val="en-US"/>
-        </w:rPr>
-        <w:t>an</w:t>
-      </w:r>
-      <w:proofErr w:type="gramEnd"/>
+        <w:t xml:space="preserve">I did not find a way to assign Control Surface 1 to channel 1-8 </w:t>
+      </w:r>
+      <w:r>
+        <w:rPr>
+          <w:lang w:val="en-US"/>
+        </w:rPr>
+        <w:t>and so on. So you must define a</w:t>
+      </w:r>
       <w:r>
         <w:rPr>
           <w:lang w:val="en-US"/>
@@ -635,21 +973,271 @@
           <w:lang w:val="en-US"/>
         </w:rPr>
       </w:pPr>
-      <w:proofErr w:type="spellStart"/>
-      <w:r>
-        <w:rPr>
-          <w:lang w:val="en-US"/>
-        </w:rPr>
-        <w:t>Presonus</w:t>
-      </w:r>
-      <w:proofErr w:type="spellEnd"/>
-      <w:r>
-        <w:rPr>
-          <w:lang w:val="en-US"/>
-        </w:rPr>
-        <w:t xml:space="preserve"> Studio One 2 setup</w:t>
-      </w:r>
-    </w:p>
+      <w:r>
+        <w:rPr>
+          <w:lang w:val="en-US"/>
+        </w:rPr>
+        <w:t>Logic Pro 9</w:t>
+      </w:r>
+    </w:p>
+    <w:p>
+      <w:pPr>
+        <w:rPr>
+          <w:lang w:val="en-US"/>
+        </w:rPr>
+      </w:pPr>
+    </w:p>
+    <w:p>
+      <w:pPr>
+        <w:pStyle w:val="Listenabsatz"/>
+        <w:numPr>
+          <w:ilvl w:val="0"/>
+          <w:numId w:val="2"/>
+        </w:numPr>
+        <w:rPr>
+          <w:lang w:val="en-US"/>
+        </w:rPr>
+      </w:pPr>
+      <w:r>
+        <w:rPr>
+          <w:lang w:val="en-US"/>
+        </w:rPr>
+        <w:t>Select from Menu: Preferences-Control Surfaces-&gt;Setup</w:t>
+      </w:r>
+    </w:p>
+    <w:p>
+      <w:pPr>
+        <w:pStyle w:val="Listenabsatz"/>
+        <w:numPr>
+          <w:ilvl w:val="0"/>
+          <w:numId w:val="2"/>
+        </w:numPr>
+        <w:rPr>
+          <w:lang w:val="en-US"/>
+        </w:rPr>
+      </w:pPr>
+      <w:r>
+        <w:rPr>
+          <w:lang w:val="en-US"/>
+        </w:rPr>
+        <w:t>Select from Dialog Menu: New-&gt;Automatic Installation</w:t>
+      </w:r>
+    </w:p>
+    <w:p>
+      <w:pPr>
+        <w:pStyle w:val="Listenabsatz"/>
+        <w:numPr>
+          <w:ilvl w:val="0"/>
+          <w:numId w:val="2"/>
+        </w:numPr>
+        <w:rPr>
+          <w:lang w:val="en-US"/>
+        </w:rPr>
+      </w:pPr>
+      <w:r>
+        <w:rPr>
+          <w:lang w:val="en-US"/>
+        </w:rPr>
+        <w:t>Start x32midiosc in the tree parameter version:</w:t>
+      </w:r>
+      <w:r>
+        <w:rPr>
+          <w:lang w:val="en-US"/>
+        </w:rPr>
+        <w:br/>
+      </w:r>
+      <w:r>
+        <w:rPr>
+          <w:lang w:val="en-US"/>
+        </w:rPr>
+        <w:tab/>
+      </w:r>
+      <w:r>
+        <w:rPr>
+          <w:b/>
+          <w:lang w:val="en-US"/>
+        </w:rPr>
+        <w:t>./x32midiosc 10000 10023 192.168.1.2</w:t>
+      </w:r>
+    </w:p>
+    <w:p>
+      <w:pPr>
+        <w:pStyle w:val="Listenabsatz"/>
+        <w:numPr>
+          <w:ilvl w:val="0"/>
+          <w:numId w:val="2"/>
+        </w:numPr>
+        <w:rPr>
+          <w:lang w:val="en-US"/>
+        </w:rPr>
+      </w:pPr>
+      <w:r>
+        <w:rPr>
+          <w:lang w:val="en-US"/>
+        </w:rPr>
+        <w:t>Six Mackie Control devices show up automatic</w:t>
+      </w:r>
+      <w:r>
+        <w:rPr>
+          <w:lang w:val="en-US"/>
+        </w:rPr>
+        <w:t>.</w:t>
+      </w:r>
+    </w:p>
+    <w:p>
+      <w:pPr>
+        <w:rPr>
+          <w:lang w:val="en-US"/>
+        </w:rPr>
+      </w:pPr>
+    </w:p>
+    <w:p>
+      <w:pPr>
+        <w:rPr>
+          <w:lang w:val="en-US"/>
+        </w:rPr>
+      </w:pPr>
+      <w:r>
+        <w:rPr>
+          <w:noProof/>
+        </w:rPr>
+        <w:drawing>
+          <wp:inline distT="0" distB="0" distL="0" distR="0" wp14:anchorId="20B19926" wp14:editId="31BE34E3">
+            <wp:extent cx="6401660" cy="1308357"/>
+            <wp:effectExtent l="0" t="0" r="0" b="12700"/>
+            <wp:docPr id="3" name="Bild 1"/>
+            <wp:cNvGraphicFramePr>
+              <a:graphicFrameLocks xmlns:a="http://schemas.openxmlformats.org/drawingml/2006/main" noChangeAspect="1"/>
+            </wp:cNvGraphicFramePr>
+            <a:graphic xmlns:a="http://schemas.openxmlformats.org/drawingml/2006/main">
+              <a:graphicData uri="http://schemas.openxmlformats.org/drawingml/2006/picture">
+                <pic:pic xmlns:pic="http://schemas.openxmlformats.org/drawingml/2006/picture">
+                  <pic:nvPicPr>
+                    <pic:cNvPr id="1" name="Picture 1"/>
+                    <pic:cNvPicPr>
+                      <a:picLocks noChangeAspect="1" noChangeArrowheads="1"/>
+                    </pic:cNvPicPr>
+                  </pic:nvPicPr>
+                  <pic:blipFill>
+                    <a:blip r:embed="rId7">
+                      <a:extLst>
+                        <a:ext uri="{28A0092B-C50C-407E-A947-70E740481C1C}">
+                          <a14:useLocalDpi xmlns:a14="http://schemas.microsoft.com/office/drawing/2010/main" val="0"/>
+                        </a:ext>
+                      </a:extLst>
+                    </a:blip>
+                    <a:srcRect/>
+                    <a:stretch>
+                      <a:fillRect/>
+                    </a:stretch>
+                  </pic:blipFill>
+                  <pic:spPr bwMode="auto">
+                    <a:xfrm>
+                      <a:off x="0" y="0"/>
+                      <a:ext cx="6409157" cy="1309889"/>
+                    </a:xfrm>
+                    <a:prstGeom prst="rect">
+                      <a:avLst/>
+                    </a:prstGeom>
+                    <a:noFill/>
+                    <a:ln>
+                      <a:noFill/>
+                    </a:ln>
+                  </pic:spPr>
+                </pic:pic>
+              </a:graphicData>
+            </a:graphic>
+          </wp:inline>
+        </w:drawing>
+      </w:r>
+    </w:p>
+    <w:p>
+      <w:pPr>
+        <w:rPr>
+          <w:lang w:val="en-US"/>
+        </w:rPr>
+      </w:pPr>
+    </w:p>
+    <w:p>
+      <w:pPr>
+        <w:pStyle w:val="Listenabsatz"/>
+        <w:numPr>
+          <w:ilvl w:val="0"/>
+          <w:numId w:val="2"/>
+        </w:numPr>
+        <w:rPr>
+          <w:lang w:val="en-US"/>
+        </w:rPr>
+      </w:pPr>
+      <w:r>
+        <w:rPr>
+          <w:lang w:val="en-US"/>
+        </w:rPr>
+        <w:t>Check the Output</w:t>
+      </w:r>
+      <w:r>
+        <w:rPr>
+          <w:lang w:val="en-US"/>
+        </w:rPr>
+        <w:t xml:space="preserve"> </w:t>
+      </w:r>
+      <w:r>
+        <w:rPr>
+          <w:lang w:val="en-US"/>
+        </w:rPr>
+        <w:t>Port and Input Port assignments for every of the six added controllers.</w:t>
+      </w:r>
+    </w:p>
+    <w:p>
+      <w:pPr>
+        <w:pStyle w:val="Listenabsatz"/>
+        <w:numPr>
+          <w:ilvl w:val="0"/>
+          <w:numId w:val="2"/>
+        </w:numPr>
+        <w:rPr>
+          <w:lang w:val="en-US"/>
+        </w:rPr>
+      </w:pPr>
+      <w:r>
+        <w:rPr>
+          <w:lang w:val="en-US"/>
+        </w:rPr>
+        <w:t>Have fun</w:t>
+      </w:r>
+    </w:p>
+    <w:p>
+      <w:pPr>
+        <w:rPr>
+          <w:rFonts w:asciiTheme="majorHAnsi" w:eastAsiaTheme="majorEastAsia" w:hAnsiTheme="majorHAnsi" w:cstheme="majorBidi"/>
+          <w:b/>
+          <w:bCs/>
+          <w:color w:val="4F81BD" w:themeColor="accent1"/>
+          <w:lang w:val="en-US"/>
+        </w:rPr>
+      </w:pPr>
+      <w:r>
+        <w:rPr>
+          <w:lang w:val="en-US"/>
+        </w:rPr>
+        <w:br w:type="page"/>
+      </w:r>
+    </w:p>
+    <w:p>
+      <w:pPr>
+        <w:pStyle w:val="berschrift3"/>
+        <w:rPr>
+          <w:lang w:val="en-US"/>
+        </w:rPr>
+      </w:pPr>
+      <w:r>
+        <w:rPr>
+          <w:lang w:val="en-US"/>
+        </w:rPr>
+        <w:t>Presonus Studio One 2 setup</w:t>
+      </w:r>
+    </w:p>
+    <w:p/>
     <w:p>
       <w:pPr>
         <w:pStyle w:val="Listenabsatz"/>
@@ -718,13 +1306,12 @@
       <w:r>
         <w:rPr>
           <w:noProof/>
-          <w:lang w:val="en-US"/>
         </w:rPr>
         <w:drawing>
-          <wp:inline distT="0" distB="0" distL="0" distR="0" wp14:anchorId="014D8A46" wp14:editId="16BE4379">
+          <wp:inline distT="0" distB="0" distL="0" distR="0" wp14:anchorId="5135EC8F" wp14:editId="02234A87">
             <wp:extent cx="5756910" cy="5174474"/>
             <wp:effectExtent l="0" t="0" r="8890" b="7620"/>
-            <wp:docPr id="2" name="Bild 2"/>
+            <wp:docPr id="4" name="Bild 2"/>
             <wp:cNvGraphicFramePr>
               <a:graphicFrameLocks xmlns:a="http://schemas.openxmlformats.org/drawingml/2006/main" noChangeAspect="1"/>
             </wp:cNvGraphicFramePr>
@@ -738,7 +1325,7 @@
                     </pic:cNvPicPr>
                   </pic:nvPicPr>
                   <pic:blipFill>
-                    <a:blip r:embed="rId7">
+                    <a:blip r:embed="rId8">
                       <a:extLst>
                         <a:ext uri="{28A0092B-C50C-407E-A947-70E740481C1C}">
                           <a14:useLocalDpi xmlns:a14="http://schemas.microsoft.com/office/drawing/2010/main" val="0"/>
@@ -815,21 +1402,7 @@
         <w:rPr>
           <w:lang w:val="en-US"/>
         </w:rPr>
-        <w:t xml:space="preserve"> next </w:t>
-      </w:r>
-      <w:proofErr w:type="spellStart"/>
-      <w:r>
-        <w:rPr>
-          <w:lang w:val="en-US"/>
-        </w:rPr>
-        <w:t>midiosc</w:t>
-      </w:r>
-      <w:proofErr w:type="spellEnd"/>
-      <w:r>
-        <w:rPr>
-          <w:lang w:val="en-US"/>
-        </w:rPr>
-        <w:t xml:space="preserve"> interface for in and out</w:t>
+        <w:t xml:space="preserve"> next midiosc interface for in and out</w:t>
       </w:r>
       <w:r>
         <w:rPr>
@@ -877,53 +1450,25 @@
         <w:rPr>
           <w:lang w:val="en-US"/>
         </w:rPr>
-        <w:t xml:space="preserve"> resulting list select each </w:t>
-      </w:r>
-      <w:proofErr w:type="gramStart"/>
-      <w:r>
-        <w:rPr>
-          <w:lang w:val="en-US"/>
-        </w:rPr>
-        <w:t>of  the</w:t>
-      </w:r>
-      <w:proofErr w:type="gramEnd"/>
-      <w:r>
-        <w:rPr>
-          <w:lang w:val="en-US"/>
-        </w:rPr>
-        <w:t xml:space="preserve"> interfaces press “edit” and change the device name to 1-6.</w:t>
-      </w:r>
-    </w:p>
-    <w:p>
-      <w:pPr>
-        <w:pStyle w:val="Listenabsatz"/>
-        <w:numPr>
-          <w:ilvl w:val="0"/>
-          <w:numId w:val="2"/>
-        </w:numPr>
-        <w:rPr>
-          <w:lang w:val="en-US"/>
-        </w:rPr>
-      </w:pPr>
-      <w:r>
-        <w:rPr>
-          <w:lang w:val="en-US"/>
-        </w:rPr>
-        <w:t>Select “Placement</w:t>
-      </w:r>
-      <w:proofErr w:type="gramStart"/>
-      <w:r>
-        <w:rPr>
-          <w:lang w:val="en-US"/>
-        </w:rPr>
-        <w:t>”  and</w:t>
-      </w:r>
-      <w:proofErr w:type="gramEnd"/>
-      <w:r>
-        <w:rPr>
-          <w:lang w:val="en-US"/>
-        </w:rPr>
-        <w:t xml:space="preserve"> drag all devices in correct order “1-6” to “Group 1”.</w:t>
+        <w:t xml:space="preserve"> resulting list select each of  the interfaces press “edit” and change the device name to 1-6.</w:t>
+      </w:r>
+    </w:p>
+    <w:p>
+      <w:pPr>
+        <w:pStyle w:val="Listenabsatz"/>
+        <w:numPr>
+          <w:ilvl w:val="0"/>
+          <w:numId w:val="2"/>
+        </w:numPr>
+        <w:rPr>
+          <w:lang w:val="en-US"/>
+        </w:rPr>
+      </w:pPr>
+      <w:r>
+        <w:rPr>
+          <w:lang w:val="en-US"/>
+        </w:rPr>
+        <w:t>Select “Placement”  and drag all devices in correct order “1-6” to “Group 1”.</w:t>
       </w:r>
     </w:p>
     <w:p>
@@ -964,6 +1509,256 @@
           <w:lang w:val="en-US"/>
         </w:rPr>
       </w:pPr>
+      <w:r>
+        <w:rPr>
+          <w:lang w:val="en-US"/>
+        </w:rPr>
+        <w:br w:type="page"/>
+      </w:r>
+    </w:p>
+    <w:p>
+      <w:pPr>
+        <w:pStyle w:val="berschrift3"/>
+        <w:rPr>
+          <w:lang w:val="en-US"/>
+        </w:rPr>
+      </w:pPr>
+      <w:r>
+        <w:rPr>
+          <w:lang w:val="en-US"/>
+        </w:rPr>
+        <w:t>Reaper OSX (nearly the same under Windows)</w:t>
+      </w:r>
+    </w:p>
+    <w:p/>
+    <w:p>
+      <w:pPr>
+        <w:pStyle w:val="Listenabsatz"/>
+        <w:numPr>
+          <w:ilvl w:val="0"/>
+          <w:numId w:val="2"/>
+        </w:numPr>
+        <w:rPr>
+          <w:lang w:val="en-US"/>
+        </w:rPr>
+      </w:pPr>
+      <w:r>
+        <w:rPr>
+          <w:lang w:val="en-US"/>
+        </w:rPr>
+        <w:t>Select from Menu: Preferences</w:t>
+      </w:r>
+    </w:p>
+    <w:p>
+      <w:pPr>
+        <w:pStyle w:val="Listenabsatz"/>
+        <w:numPr>
+          <w:ilvl w:val="0"/>
+          <w:numId w:val="2"/>
+        </w:numPr>
+        <w:rPr>
+          <w:lang w:val="en-US"/>
+        </w:rPr>
+      </w:pPr>
+      <w:r>
+        <w:rPr>
+          <w:lang w:val="en-US"/>
+        </w:rPr>
+        <w:t>Scroll down to Plug-ins-&gt;Control Surfaces</w:t>
+      </w:r>
+    </w:p>
+    <w:p>
+      <w:pPr>
+        <w:pStyle w:val="Listenabsatz"/>
+        <w:numPr>
+          <w:ilvl w:val="0"/>
+          <w:numId w:val="2"/>
+        </w:numPr>
+        <w:rPr>
+          <w:lang w:val="en-US"/>
+        </w:rPr>
+      </w:pPr>
+      <w:r>
+        <w:rPr>
+          <w:lang w:val="en-US"/>
+        </w:rPr>
+        <w:t>Click “Add”</w:t>
+      </w:r>
+    </w:p>
+    <w:p>
+      <w:pPr>
+        <w:pStyle w:val="Listenabsatz"/>
+        <w:numPr>
+          <w:ilvl w:val="0"/>
+          <w:numId w:val="2"/>
+        </w:numPr>
+        <w:rPr>
+          <w:lang w:val="en-US"/>
+        </w:rPr>
+      </w:pPr>
+      <w:r>
+        <w:rPr>
+          <w:lang w:val="en-US"/>
+        </w:rPr>
+        <w:t>Select “Mackie Comtrol Universal”</w:t>
+      </w:r>
+    </w:p>
+    <w:p>
+      <w:pPr>
+        <w:pStyle w:val="Listenabsatz"/>
+        <w:numPr>
+          <w:ilvl w:val="0"/>
+          <w:numId w:val="2"/>
+        </w:numPr>
+        <w:rPr>
+          <w:lang w:val="en-US"/>
+        </w:rPr>
+      </w:pPr>
+      <w:r>
+        <w:rPr>
+          <w:lang w:val="en-US"/>
+        </w:rPr>
+        <w:t>Select Midi Inputs and Outputs</w:t>
+      </w:r>
+    </w:p>
+    <w:p>
+      <w:pPr>
+        <w:pStyle w:val="Listenabsatz"/>
+        <w:numPr>
+          <w:ilvl w:val="0"/>
+          <w:numId w:val="2"/>
+        </w:numPr>
+        <w:rPr>
+          <w:lang w:val="en-US"/>
+        </w:rPr>
+      </w:pPr>
+      <w:r>
+        <w:rPr>
+          <w:lang w:val="en-US"/>
+        </w:rPr>
+        <w:t>Adjust “Surface offset” (0,8,16,24,32,40)</w:t>
+      </w:r>
+    </w:p>
+    <w:p>
+      <w:pPr>
+        <w:pStyle w:val="Listenabsatz"/>
+        <w:numPr>
+          <w:ilvl w:val="0"/>
+          <w:numId w:val="2"/>
+        </w:numPr>
+        <w:rPr>
+          <w:lang w:val="en-US"/>
+        </w:rPr>
+      </w:pPr>
+      <w:r>
+        <w:rPr>
+          <w:lang w:val="en-US"/>
+        </w:rPr>
+        <w:t>Press OK</w:t>
+      </w:r>
+    </w:p>
+    <w:p>
+      <w:pPr>
+        <w:pStyle w:val="Listenabsatz"/>
+        <w:numPr>
+          <w:ilvl w:val="0"/>
+          <w:numId w:val="2"/>
+        </w:numPr>
+        <w:rPr>
+          <w:lang w:val="en-US"/>
+        </w:rPr>
+      </w:pPr>
+      <w:r>
+        <w:rPr>
+          <w:lang w:val="en-US"/>
+        </w:rPr>
+        <w:t>Do this six times and do not forget increasing the “Surface Offset” by 8</w:t>
+      </w:r>
+    </w:p>
+    <w:p>
+      <w:pPr>
+        <w:pStyle w:val="Listenabsatz"/>
+        <w:numPr>
+          <w:ilvl w:val="0"/>
+          <w:numId w:val="2"/>
+        </w:numPr>
+        <w:rPr>
+          <w:lang w:val="en-US"/>
+        </w:rPr>
+      </w:pPr>
+      <w:r>
+        <w:rPr>
+          <w:lang w:val="en-US"/>
+        </w:rPr>
+        <w:t>Have fun</w:t>
+      </w:r>
+    </w:p>
+    <w:p>
+      <w:pPr>
+        <w:rPr>
+          <w:lang w:val="en-US"/>
+        </w:rPr>
+      </w:pPr>
+    </w:p>
+    <w:p>
+      <w:pPr>
+        <w:rPr>
+          <w:lang w:val="en-US"/>
+        </w:rPr>
+      </w:pPr>
+      <w:r>
+        <w:rPr>
+          <w:noProof/>
+        </w:rPr>
+        <w:drawing>
+          <wp:inline distT="0" distB="0" distL="0" distR="0" wp14:anchorId="5B25D901" wp14:editId="47B32E33">
+            <wp:extent cx="5756910" cy="3926263"/>
+            <wp:effectExtent l="0" t="0" r="8890" b="10795"/>
+            <wp:docPr id="6" name="Bild 4"/>
+            <wp:cNvGraphicFramePr>
+              <a:graphicFrameLocks xmlns:a="http://schemas.openxmlformats.org/drawingml/2006/main" noChangeAspect="1"/>
+            </wp:cNvGraphicFramePr>
+            <a:graphic xmlns:a="http://schemas.openxmlformats.org/drawingml/2006/main">
+              <a:graphicData uri="http://schemas.openxmlformats.org/drawingml/2006/picture">
+                <pic:pic xmlns:pic="http://schemas.openxmlformats.org/drawingml/2006/picture">
+                  <pic:nvPicPr>
+                    <pic:cNvPr id="0" name="Picture 4"/>
+                    <pic:cNvPicPr>
+                      <a:picLocks noChangeAspect="1" noChangeArrowheads="1"/>
+                    </pic:cNvPicPr>
+                  </pic:nvPicPr>
+                  <pic:blipFill>
+                    <a:blip r:embed="rId9">
+                      <a:extLst>
+                        <a:ext uri="{28A0092B-C50C-407E-A947-70E740481C1C}">
+                          <a14:useLocalDpi xmlns:a14="http://schemas.microsoft.com/office/drawing/2010/main" val="0"/>
+                        </a:ext>
+                      </a:extLst>
+                    </a:blip>
+                    <a:srcRect/>
+                    <a:stretch>
+                      <a:fillRect/>
+                    </a:stretch>
+                  </pic:blipFill>
+                  <pic:spPr bwMode="auto">
+                    <a:xfrm>
+                      <a:off x="0" y="0"/>
+                      <a:ext cx="5756910" cy="3926263"/>
+                    </a:xfrm>
+                    <a:prstGeom prst="rect">
+                      <a:avLst/>
+                    </a:prstGeom>
+                    <a:noFill/>
+                    <a:ln>
+                      <a:noFill/>
+                    </a:ln>
+                  </pic:spPr>
+                </pic:pic>
+              </a:graphicData>
+            </a:graphic>
+          </wp:inline>
+        </w:drawing>
+      </w:r>
     </w:p>
     <w:sectPr>
       <w:pgSz w:w="11900" w:h="16840"/>
@@ -993,7 +1788,7 @@
         <w:rFonts w:ascii="Cambria" w:eastAsiaTheme="minorEastAsia" w:hAnsi="Cambria" w:cstheme="minorBidi" w:hint="default"/>
       </w:rPr>
     </w:lvl>
-    <w:lvl w:ilvl="1" w:tplc="04070003" w:tentative="1">
+    <w:lvl w:ilvl="1" w:tplc="04070003">
       <w:start w:val="1"/>
       <w:numFmt w:val="bullet"/>
       <w:lvlText w:val="o"/>
@@ -1413,9 +2208,34 @@
       <w:color w:val="4F81BD" w:themeColor="accent1"/>
     </w:rPr>
   </w:style>
+  <w:style w:type="paragraph" w:styleId="berschrift4">
+    <w:name w:val="heading 4"/>
+    <w:basedOn w:val="Standard"/>
+    <w:next w:val="Standard"/>
+    <w:link w:val="berschrift4Zeichen"/>
+    <w:uiPriority w:val="9"/>
+    <w:unhideWhenUsed/>
+    <w:qFormat/>
+    <w:rsid w:val="0095201C"/>
+    <w:pPr>
+      <w:keepNext/>
+      <w:keepLines/>
+      <w:spacing w:before="200"/>
+      <w:outlineLvl w:val="3"/>
+    </w:pPr>
+    <w:rPr>
+      <w:rFonts w:asciiTheme="majorHAnsi" w:eastAsiaTheme="majorEastAsia" w:hAnsiTheme="majorHAnsi" w:cstheme="majorBidi"/>
+      <w:b/>
+      <w:bCs/>
+      <w:i/>
+      <w:iCs/>
+      <w:color w:val="4F81BD" w:themeColor="accent1"/>
+    </w:rPr>
+  </w:style>
   <w:style w:type="character" w:default="1" w:styleId="Absatzstandardschriftart">
     <w:name w:val="Default Paragraph Font"/>
     <w:uiPriority w:val="1"/>
+    <w:semiHidden/>
     <w:unhideWhenUsed/>
   </w:style>
   <w:style w:type="table" w:default="1" w:styleId="NormaleTabelle">
@@ -1518,6 +2338,21 @@
       <w:rFonts w:ascii="Lucida Grande" w:hAnsi="Lucida Grande"/>
       <w:sz w:val="18"/>
       <w:szCs w:val="18"/>
+    </w:rPr>
+  </w:style>
+  <w:style w:type="character" w:customStyle="1" w:styleId="berschrift4Zeichen">
+    <w:name w:val="Überschrift 4 Zeichen"/>
+    <w:basedOn w:val="Absatzstandardschriftart"/>
+    <w:link w:val="berschrift4"/>
+    <w:uiPriority w:val="9"/>
+    <w:rsid w:val="0095201C"/>
+    <w:rPr>
+      <w:rFonts w:asciiTheme="majorHAnsi" w:eastAsiaTheme="majorEastAsia" w:hAnsiTheme="majorHAnsi" w:cstheme="majorBidi"/>
+      <w:b/>
+      <w:bCs/>
+      <w:i/>
+      <w:iCs/>
+      <w:color w:val="4F81BD" w:themeColor="accent1"/>
     </w:rPr>
   </w:style>
 </w:styles>
@@ -1748,9 +2583,34 @@
       <w:color w:val="4F81BD" w:themeColor="accent1"/>
     </w:rPr>
   </w:style>
+  <w:style w:type="paragraph" w:styleId="berschrift4">
+    <w:name w:val="heading 4"/>
+    <w:basedOn w:val="Standard"/>
+    <w:next w:val="Standard"/>
+    <w:link w:val="berschrift4Zeichen"/>
+    <w:uiPriority w:val="9"/>
+    <w:unhideWhenUsed/>
+    <w:qFormat/>
+    <w:rsid w:val="0095201C"/>
+    <w:pPr>
+      <w:keepNext/>
+      <w:keepLines/>
+      <w:spacing w:before="200"/>
+      <w:outlineLvl w:val="3"/>
+    </w:pPr>
+    <w:rPr>
+      <w:rFonts w:asciiTheme="majorHAnsi" w:eastAsiaTheme="majorEastAsia" w:hAnsiTheme="majorHAnsi" w:cstheme="majorBidi"/>
+      <w:b/>
+      <w:bCs/>
+      <w:i/>
+      <w:iCs/>
+      <w:color w:val="4F81BD" w:themeColor="accent1"/>
+    </w:rPr>
+  </w:style>
   <w:style w:type="character" w:default="1" w:styleId="Absatzstandardschriftart">
     <w:name w:val="Default Paragraph Font"/>
     <w:uiPriority w:val="1"/>
+    <w:semiHidden/>
     <w:unhideWhenUsed/>
   </w:style>
   <w:style w:type="table" w:default="1" w:styleId="NormaleTabelle">
@@ -1853,6 +2713,21 @@
       <w:rFonts w:ascii="Lucida Grande" w:hAnsi="Lucida Grande"/>
       <w:sz w:val="18"/>
       <w:szCs w:val="18"/>
+    </w:rPr>
+  </w:style>
+  <w:style w:type="character" w:customStyle="1" w:styleId="berschrift4Zeichen">
+    <w:name w:val="Überschrift 4 Zeichen"/>
+    <w:basedOn w:val="Absatzstandardschriftart"/>
+    <w:link w:val="berschrift4"/>
+    <w:uiPriority w:val="9"/>
+    <w:rsid w:val="0095201C"/>
+    <w:rPr>
+      <w:rFonts w:asciiTheme="majorHAnsi" w:eastAsiaTheme="majorEastAsia" w:hAnsiTheme="majorHAnsi" w:cstheme="majorBidi"/>
+      <w:b/>
+      <w:bCs/>
+      <w:i/>
+      <w:iCs/>
+      <w:color w:val="4F81BD" w:themeColor="accent1"/>
     </w:rPr>
   </w:style>
 </w:styles>

</xml_diff>

<commit_message>
Windows part of Documentation
</commit_message>
<xml_diff>
--- a/x32midiosc.docx
+++ b/x32midiosc.docx
@@ -1,6 +1,6 @@
 
 <file path=word/document.xml><?xml version="1.0" encoding="utf-8"?>
-<w:document xmlns:wpc="http://schemas.microsoft.com/office/word/2010/wordprocessingCanvas" xmlns:mo="http://schemas.microsoft.com/office/mac/office/2008/main" xmlns:mc="http://schemas.openxmlformats.org/markup-compatibility/2006" xmlns:mv="urn:schemas-microsoft-com:mac:vml" xmlns:o="urn:schemas-microsoft-com:office:office" xmlns:r="http://schemas.openxmlformats.org/officeDocument/2006/relationships" xmlns:m="http://schemas.openxmlformats.org/officeDocument/2006/math" xmlns:v="urn:schemas-microsoft-com:vml" xmlns:wp14="http://schemas.microsoft.com/office/word/2010/wordprocessingDrawing" xmlns:wp="http://schemas.openxmlformats.org/drawingml/2006/wordprocessingDrawing" xmlns:w10="urn:schemas-microsoft-com:office:word" xmlns:w="http://schemas.openxmlformats.org/wordprocessingml/2006/main" xmlns:w14="http://schemas.microsoft.com/office/word/2010/wordml" xmlns:wpg="http://schemas.microsoft.com/office/word/2010/wordprocessingGroup" xmlns:wpi="http://schemas.microsoft.com/office/word/2010/wordprocessingInk" xmlns:wne="http://schemas.microsoft.com/office/word/2006/wordml" xmlns:wps="http://schemas.microsoft.com/office/word/2010/wordprocessingShape" mc:Ignorable="w14 wp14">
+<w:document xmlns:wpc="http://schemas.microsoft.com/office/word/2010/wordprocessingCanvas" xmlns:mc="http://schemas.openxmlformats.org/markup-compatibility/2006" xmlns:o="urn:schemas-microsoft-com:office:office" xmlns:r="http://schemas.openxmlformats.org/officeDocument/2006/relationships" xmlns:m="http://schemas.openxmlformats.org/officeDocument/2006/math" xmlns:v="urn:schemas-microsoft-com:vml" xmlns:wp14="http://schemas.microsoft.com/office/word/2010/wordprocessingDrawing" xmlns:wp="http://schemas.openxmlformats.org/drawingml/2006/wordprocessingDrawing" xmlns:w10="urn:schemas-microsoft-com:office:word" xmlns:w="http://schemas.openxmlformats.org/wordprocessingml/2006/main" xmlns:w14="http://schemas.microsoft.com/office/word/2010/wordml" xmlns:wpg="http://schemas.microsoft.com/office/word/2010/wordprocessingGroup" xmlns:wpi="http://schemas.microsoft.com/office/word/2010/wordprocessingInk" xmlns:wne="http://schemas.microsoft.com/office/word/2006/wordml" xmlns:wps="http://schemas.microsoft.com/office/word/2010/wordprocessingShape" mc:Ignorable="w14 wp14">
   <w:body>
     <w:p>
       <w:pPr>
@@ -9,6 +9,8 @@
           <w:lang w:val="en-US"/>
         </w:rPr>
       </w:pPr>
+      <w:bookmarkStart w:id="0" w:name="_GoBack"/>
+      <w:bookmarkEnd w:id="0"/>
       <w:r>
         <w:rPr>
           <w:lang w:val="en-US"/>
@@ -65,6 +67,7 @@
         </w:rPr>
         <w:t>line</w:t>
       </w:r>
+      <w:proofErr w:type="gramStart"/>
       <w:r>
         <w:rPr>
           <w:lang w:val="en-US"/>
@@ -89,6 +92,7 @@
         </w:rPr>
         <w:t>lication</w:t>
       </w:r>
+      <w:proofErr w:type="gramEnd"/>
       <w:r>
         <w:rPr>
           <w:lang w:val="en-US"/>
@@ -291,12 +295,21 @@
         </w:rPr>
         <w:t xml:space="preserve">Start the application by “./x32midiosc </w:t>
       </w:r>
+      <w:proofErr w:type="spellStart"/>
       <w:r>
         <w:rPr>
           <w:i/>
           <w:lang w:val="en-US"/>
         </w:rPr>
-        <w:t>ownport x32port x32ipaddress</w:t>
+        <w:t>ownport</w:t>
+      </w:r>
+      <w:proofErr w:type="spellEnd"/>
+      <w:r>
+        <w:rPr>
+          <w:i/>
+          <w:lang w:val="en-US"/>
+        </w:rPr>
+        <w:t xml:space="preserve"> x32port x32ipaddress</w:t>
       </w:r>
       <w:r>
         <w:rPr>
@@ -327,7 +340,21 @@
         <w:rPr>
           <w:lang w:val="en-US"/>
         </w:rPr>
-        <w:t>Move a fader on X32 and see if messages running trough the debug screen.</w:t>
+        <w:t xml:space="preserve">Move a fader on X32 and see if messages running </w:t>
+      </w:r>
+      <w:proofErr w:type="spellStart"/>
+      <w:r>
+        <w:rPr>
+          <w:lang w:val="en-US"/>
+        </w:rPr>
+        <w:t>trough</w:t>
+      </w:r>
+      <w:proofErr w:type="spellEnd"/>
+      <w:r>
+        <w:rPr>
+          <w:lang w:val="en-US"/>
+        </w:rPr>
+        <w:t xml:space="preserve"> the debug screen.</w:t>
       </w:r>
     </w:p>
     <w:p>
@@ -378,8 +405,69 @@
           <w:numId w:val="2"/>
         </w:numPr>
       </w:pPr>
-      <w:r>
-        <w:t xml:space="preserve">Make sure you have MIDI port Mapper like LoopBe30 with at least 12 Ports  </w:t>
+      <w:proofErr w:type="spellStart"/>
+      <w:r>
+        <w:t>Make</w:t>
+      </w:r>
+      <w:proofErr w:type="spellEnd"/>
+      <w:r>
+        <w:t xml:space="preserve"> </w:t>
+      </w:r>
+      <w:proofErr w:type="spellStart"/>
+      <w:r>
+        <w:t>sure</w:t>
+      </w:r>
+      <w:proofErr w:type="spellEnd"/>
+      <w:r>
+        <w:t xml:space="preserve"> </w:t>
+      </w:r>
+      <w:proofErr w:type="spellStart"/>
+      <w:r>
+        <w:t>you</w:t>
+      </w:r>
+      <w:proofErr w:type="spellEnd"/>
+      <w:r>
+        <w:t xml:space="preserve"> </w:t>
+      </w:r>
+      <w:proofErr w:type="spellStart"/>
+      <w:r>
+        <w:t>have</w:t>
+      </w:r>
+      <w:proofErr w:type="spellEnd"/>
+      <w:r>
+        <w:t xml:space="preserve"> MIDI </w:t>
+      </w:r>
+      <w:proofErr w:type="spellStart"/>
+      <w:r>
+        <w:t>port</w:t>
+      </w:r>
+      <w:proofErr w:type="spellEnd"/>
+      <w:r>
+        <w:t xml:space="preserve"> Mapper </w:t>
+      </w:r>
+      <w:proofErr w:type="spellStart"/>
+      <w:r>
+        <w:t>like</w:t>
+      </w:r>
+      <w:proofErr w:type="spellEnd"/>
+      <w:r>
+        <w:t xml:space="preserve"> LoopBe30 </w:t>
+      </w:r>
+      <w:proofErr w:type="spellStart"/>
+      <w:r>
+        <w:t>with</w:t>
+      </w:r>
+      <w:proofErr w:type="spellEnd"/>
+      <w:r>
+        <w:t xml:space="preserve"> </w:t>
+      </w:r>
+      <w:proofErr w:type="spellStart"/>
+      <w:r>
+        <w:t>at</w:t>
+      </w:r>
+      <w:proofErr w:type="spellEnd"/>
+      <w:r>
+        <w:t xml:space="preserve"> least 12 Ports  </w:t>
       </w:r>
     </w:p>
     <w:p>
@@ -472,6 +560,9 @@
           <w:numId w:val="2"/>
         </w:numPr>
         <w:rPr>
+          <w:rFonts w:ascii="Arial Narrow" w:hAnsi="Arial Narrow"/>
+          <w:sz w:val="20"/>
+          <w:szCs w:val="20"/>
           <w:lang w:val="en-US"/>
         </w:rPr>
       </w:pPr>
@@ -523,6 +614,728 @@
           <w:lang w:val="en-US"/>
         </w:rPr>
         <w:t>”</w:t>
+      </w:r>
+      <w:r>
+        <w:rPr>
+          <w:lang w:val="en-US"/>
+        </w:rPr>
+        <w:br/>
+      </w:r>
+      <w:r>
+        <w:rPr>
+          <w:rFonts w:ascii="Arial Narrow" w:hAnsi="Arial Narrow"/>
+          <w:sz w:val="20"/>
+          <w:szCs w:val="20"/>
+          <w:lang w:val="en-US"/>
+        </w:rPr>
+        <w:br/>
+      </w:r>
+      <w:r>
+        <w:rPr>
+          <w:rFonts w:ascii="Arial Narrow" w:hAnsi="Arial Narrow"/>
+          <w:sz w:val="20"/>
+          <w:szCs w:val="20"/>
+          <w:lang w:val="en-US"/>
+        </w:rPr>
+        <w:t>x32midiosc Version 0.02</w:t>
+      </w:r>
+      <w:r>
+        <w:rPr>
+          <w:lang w:val="en-US"/>
+        </w:rPr>
+        <w:t xml:space="preserve"> </w:t>
+      </w:r>
+      <w:r>
+        <w:rPr>
+          <w:lang w:val="en-US"/>
+        </w:rPr>
+        <w:br/>
+      </w:r>
+      <w:r>
+        <w:rPr>
+          <w:rFonts w:ascii="Arial Narrow" w:hAnsi="Arial Narrow"/>
+          <w:sz w:val="20"/>
+          <w:szCs w:val="20"/>
+          <w:lang w:val="en-US"/>
+        </w:rPr>
+        <w:t>help</w:t>
+      </w:r>
+      <w:r>
+        <w:rPr>
+          <w:rFonts w:ascii="Arial Narrow" w:hAnsi="Arial Narrow"/>
+          <w:sz w:val="20"/>
+          <w:szCs w:val="20"/>
+          <w:lang w:val="en-US"/>
+        </w:rPr>
+        <w:t xml:space="preserve"> Invoking "x32midiosc":</w:t>
+      </w:r>
+      <w:r>
+        <w:rPr>
+          <w:rFonts w:ascii="Arial Narrow" w:hAnsi="Arial Narrow"/>
+          <w:sz w:val="20"/>
+          <w:szCs w:val="20"/>
+          <w:lang w:val="en-US"/>
+        </w:rPr>
+        <w:br/>
+      </w:r>
+      <w:r>
+        <w:rPr>
+          <w:rFonts w:ascii="Arial Narrow" w:hAnsi="Arial Narrow"/>
+          <w:sz w:val="20"/>
+          <w:szCs w:val="20"/>
+          <w:lang w:val="en-US"/>
+        </w:rPr>
+        <w:t>x32midiosc [local port] [X32 port] [X32 IP] (Startup with virtual ports; OSX only)</w:t>
+      </w:r>
+    </w:p>
+    <w:p>
+      <w:pPr>
+        <w:ind w:left="360"/>
+        <w:rPr>
+          <w:rFonts w:ascii="Arial Narrow" w:hAnsi="Arial Narrow"/>
+          <w:sz w:val="20"/>
+          <w:szCs w:val="20"/>
+          <w:lang w:val="en-US"/>
+        </w:rPr>
+      </w:pPr>
+      <w:r>
+        <w:rPr>
+          <w:rFonts w:ascii="Arial Narrow" w:hAnsi="Arial Narrow"/>
+          <w:sz w:val="20"/>
+          <w:szCs w:val="20"/>
+          <w:lang w:val="en-US"/>
+        </w:rPr>
+        <w:t xml:space="preserve"> </w:t>
+      </w:r>
+      <w:r>
+        <w:rPr>
+          <w:rFonts w:ascii="Arial Narrow" w:hAnsi="Arial Narrow"/>
+          <w:sz w:val="20"/>
+          <w:szCs w:val="20"/>
+          <w:lang w:val="en-US"/>
+        </w:rPr>
+        <w:tab/>
+      </w:r>
+      <w:r>
+        <w:rPr>
+          <w:rFonts w:ascii="Arial Narrow" w:hAnsi="Arial Narrow"/>
+          <w:sz w:val="20"/>
+          <w:szCs w:val="20"/>
+          <w:lang w:val="en-US"/>
+        </w:rPr>
+        <w:t>x32midiosc --list (Gives a list of available midi ports)</w:t>
+      </w:r>
+    </w:p>
+    <w:p>
+      <w:pPr>
+        <w:ind w:left="360"/>
+        <w:rPr>
+          <w:rFonts w:ascii="Arial Narrow" w:hAnsi="Arial Narrow"/>
+          <w:sz w:val="20"/>
+          <w:szCs w:val="20"/>
+          <w:lang w:val="en-US"/>
+        </w:rPr>
+      </w:pPr>
+      <w:r>
+        <w:rPr>
+          <w:rFonts w:ascii="Arial Narrow" w:hAnsi="Arial Narrow"/>
+          <w:sz w:val="20"/>
+          <w:szCs w:val="20"/>
+          <w:lang w:val="en-US"/>
+        </w:rPr>
+        <w:t xml:space="preserve"> </w:t>
+      </w:r>
+      <w:r>
+        <w:rPr>
+          <w:rFonts w:ascii="Arial Narrow" w:hAnsi="Arial Narrow"/>
+          <w:sz w:val="20"/>
+          <w:szCs w:val="20"/>
+          <w:lang w:val="en-US"/>
+        </w:rPr>
+        <w:tab/>
+      </w:r>
+      <w:r>
+        <w:rPr>
+          <w:rFonts w:ascii="Arial Narrow" w:hAnsi="Arial Narrow"/>
+          <w:sz w:val="20"/>
+          <w:szCs w:val="20"/>
+          <w:lang w:val="en-US"/>
+        </w:rPr>
+        <w:t>x32midiosc [local port] [X32 port] [X32 IP] [in1</w:t>
+      </w:r>
+      <w:proofErr w:type="gramStart"/>
+      <w:r>
+        <w:rPr>
+          <w:rFonts w:ascii="Arial Narrow" w:hAnsi="Arial Narrow"/>
+          <w:sz w:val="20"/>
+          <w:szCs w:val="20"/>
+          <w:lang w:val="en-US"/>
+        </w:rPr>
+        <w:t>] ..</w:t>
+      </w:r>
+      <w:proofErr w:type="gramEnd"/>
+      <w:r>
+        <w:rPr>
+          <w:rFonts w:ascii="Arial Narrow" w:hAnsi="Arial Narrow"/>
+          <w:sz w:val="20"/>
+          <w:szCs w:val="20"/>
+          <w:lang w:val="en-US"/>
+        </w:rPr>
+        <w:t xml:space="preserve"> [in6] [out1</w:t>
+      </w:r>
+      <w:proofErr w:type="gramStart"/>
+      <w:r>
+        <w:rPr>
+          <w:rFonts w:ascii="Arial Narrow" w:hAnsi="Arial Narrow"/>
+          <w:sz w:val="20"/>
+          <w:szCs w:val="20"/>
+          <w:lang w:val="en-US"/>
+        </w:rPr>
+        <w:t>] ..</w:t>
+      </w:r>
+      <w:proofErr w:type="gramEnd"/>
+      <w:r>
+        <w:rPr>
+          <w:rFonts w:ascii="Arial Narrow" w:hAnsi="Arial Narrow"/>
+          <w:sz w:val="20"/>
+          <w:szCs w:val="20"/>
+          <w:lang w:val="en-US"/>
+        </w:rPr>
+        <w:t xml:space="preserve"> [out6]</w:t>
+      </w:r>
+    </w:p>
+    <w:p>
+      <w:pPr>
+        <w:ind w:left="360"/>
+        <w:rPr>
+          <w:rFonts w:ascii="Arial Narrow" w:hAnsi="Arial Narrow"/>
+          <w:sz w:val="20"/>
+          <w:szCs w:val="20"/>
+          <w:lang w:val="en-US"/>
+        </w:rPr>
+      </w:pPr>
+      <w:r>
+        <w:rPr>
+          <w:rFonts w:ascii="Arial Narrow" w:hAnsi="Arial Narrow"/>
+          <w:sz w:val="20"/>
+          <w:szCs w:val="20"/>
+          <w:lang w:val="en-US"/>
+        </w:rPr>
+        <w:t xml:space="preserve">        [</w:t>
+      </w:r>
+      <w:proofErr w:type="spellStart"/>
+      <w:proofErr w:type="gramStart"/>
+      <w:r>
+        <w:rPr>
+          <w:rFonts w:ascii="Arial Narrow" w:hAnsi="Arial Narrow"/>
+          <w:sz w:val="20"/>
+          <w:szCs w:val="20"/>
+          <w:lang w:val="en-US"/>
+        </w:rPr>
+        <w:t>inX</w:t>
+      </w:r>
+      <w:proofErr w:type="spellEnd"/>
+      <w:proofErr w:type="gramEnd"/>
+      <w:r>
+        <w:rPr>
+          <w:rFonts w:ascii="Arial Narrow" w:hAnsi="Arial Narrow"/>
+          <w:sz w:val="20"/>
+          <w:szCs w:val="20"/>
+          <w:lang w:val="en-US"/>
+        </w:rPr>
+        <w:t>] and [</w:t>
+      </w:r>
+      <w:proofErr w:type="spellStart"/>
+      <w:r>
+        <w:rPr>
+          <w:rFonts w:ascii="Arial Narrow" w:hAnsi="Arial Narrow"/>
+          <w:sz w:val="20"/>
+          <w:szCs w:val="20"/>
+          <w:lang w:val="en-US"/>
+        </w:rPr>
+        <w:t>outx</w:t>
+      </w:r>
+      <w:proofErr w:type="spellEnd"/>
+      <w:r>
+        <w:rPr>
+          <w:rFonts w:ascii="Arial Narrow" w:hAnsi="Arial Narrow"/>
+          <w:sz w:val="20"/>
+          <w:szCs w:val="20"/>
+          <w:lang w:val="en-US"/>
+        </w:rPr>
+        <w:t>] MIDI port number x32midiosc read from and DAW writes to.</w:t>
+      </w:r>
+    </w:p>
+    <w:p>
+      <w:pPr>
+        <w:ind w:left="708"/>
+        <w:rPr>
+          <w:rFonts w:ascii="Arial Narrow" w:hAnsi="Arial Narrow"/>
+          <w:sz w:val="20"/>
+          <w:szCs w:val="20"/>
+          <w:lang w:val="en-US"/>
+        </w:rPr>
+      </w:pPr>
+      <w:r>
+        <w:rPr>
+          <w:rFonts w:ascii="Arial Narrow" w:hAnsi="Arial Narrow"/>
+          <w:sz w:val="20"/>
+          <w:szCs w:val="20"/>
+          <w:lang w:val="en-US"/>
+        </w:rPr>
+        <w:t xml:space="preserve">         </w:t>
+      </w:r>
+      <w:proofErr w:type="gramStart"/>
+      <w:r>
+        <w:rPr>
+          <w:rFonts w:ascii="Arial Narrow" w:hAnsi="Arial Narrow"/>
+          <w:sz w:val="20"/>
+          <w:szCs w:val="20"/>
+          <w:lang w:val="en-US"/>
+        </w:rPr>
+        <w:t>according</w:t>
+      </w:r>
+      <w:proofErr w:type="gramEnd"/>
+      <w:r>
+        <w:rPr>
+          <w:rFonts w:ascii="Arial Narrow" w:hAnsi="Arial Narrow"/>
+          <w:sz w:val="20"/>
+          <w:szCs w:val="20"/>
+          <w:lang w:val="en-US"/>
+        </w:rPr>
+        <w:t xml:space="preserve"> to the 'x32midiosc --list' output</w:t>
+      </w:r>
+      <w:r>
+        <w:rPr>
+          <w:rFonts w:ascii="Arial Narrow" w:hAnsi="Arial Narrow"/>
+          <w:sz w:val="20"/>
+          <w:szCs w:val="20"/>
+          <w:lang w:val="en-US"/>
+        </w:rPr>
+        <w:br/>
+      </w:r>
+    </w:p>
+    <w:p>
+      <w:pPr>
+        <w:ind w:left="708"/>
+        <w:rPr>
+          <w:rFonts w:ascii="Arial Narrow" w:hAnsi="Arial Narrow"/>
+          <w:sz w:val="20"/>
+          <w:szCs w:val="20"/>
+          <w:lang w:val="en-US"/>
+        </w:rPr>
+      </w:pPr>
+      <w:r>
+        <w:rPr>
+          <w:rFonts w:ascii="Arial Narrow" w:hAnsi="Arial Narrow"/>
+          <w:sz w:val="20"/>
+          <w:szCs w:val="20"/>
+          <w:lang w:val="en-US"/>
+        </w:rPr>
+        <w:t xml:space="preserve">         [in1</w:t>
+      </w:r>
+      <w:proofErr w:type="gramStart"/>
+      <w:r>
+        <w:rPr>
+          <w:rFonts w:ascii="Arial Narrow" w:hAnsi="Arial Narrow"/>
+          <w:sz w:val="20"/>
+          <w:szCs w:val="20"/>
+          <w:lang w:val="en-US"/>
+        </w:rPr>
+        <w:t>]  receiving</w:t>
+      </w:r>
+      <w:proofErr w:type="gramEnd"/>
+      <w:r>
+        <w:rPr>
+          <w:rFonts w:ascii="Arial Narrow" w:hAnsi="Arial Narrow"/>
+          <w:sz w:val="20"/>
+          <w:szCs w:val="20"/>
+          <w:lang w:val="en-US"/>
+        </w:rPr>
+        <w:t xml:space="preserve"> MIDI data on this port will be mapped to  CH01-08 on X32</w:t>
+      </w:r>
+    </w:p>
+    <w:p>
+      <w:pPr>
+        <w:ind w:left="708"/>
+        <w:rPr>
+          <w:rFonts w:ascii="Arial Narrow" w:hAnsi="Arial Narrow"/>
+          <w:sz w:val="20"/>
+          <w:szCs w:val="20"/>
+          <w:lang w:val="en-US"/>
+        </w:rPr>
+      </w:pPr>
+      <w:r>
+        <w:rPr>
+          <w:rFonts w:ascii="Arial Narrow" w:hAnsi="Arial Narrow"/>
+          <w:sz w:val="20"/>
+          <w:szCs w:val="20"/>
+          <w:lang w:val="en-US"/>
+        </w:rPr>
+        <w:t xml:space="preserve">         [in2</w:t>
+      </w:r>
+      <w:proofErr w:type="gramStart"/>
+      <w:r>
+        <w:rPr>
+          <w:rFonts w:ascii="Arial Narrow" w:hAnsi="Arial Narrow"/>
+          <w:sz w:val="20"/>
+          <w:szCs w:val="20"/>
+          <w:lang w:val="en-US"/>
+        </w:rPr>
+        <w:t>]  receiving</w:t>
+      </w:r>
+      <w:proofErr w:type="gramEnd"/>
+      <w:r>
+        <w:rPr>
+          <w:rFonts w:ascii="Arial Narrow" w:hAnsi="Arial Narrow"/>
+          <w:sz w:val="20"/>
+          <w:szCs w:val="20"/>
+          <w:lang w:val="en-US"/>
+        </w:rPr>
+        <w:t xml:space="preserve"> MIDI data on this port will be mapped to  CH09-16 on X32</w:t>
+      </w:r>
+    </w:p>
+    <w:p>
+      <w:pPr>
+        <w:ind w:left="708"/>
+        <w:rPr>
+          <w:rFonts w:ascii="Arial Narrow" w:hAnsi="Arial Narrow"/>
+          <w:sz w:val="20"/>
+          <w:szCs w:val="20"/>
+          <w:lang w:val="en-US"/>
+        </w:rPr>
+      </w:pPr>
+      <w:r>
+        <w:rPr>
+          <w:rFonts w:ascii="Arial Narrow" w:hAnsi="Arial Narrow"/>
+          <w:sz w:val="20"/>
+          <w:szCs w:val="20"/>
+          <w:lang w:val="en-US"/>
+        </w:rPr>
+        <w:t xml:space="preserve">         [in3</w:t>
+      </w:r>
+      <w:proofErr w:type="gramStart"/>
+      <w:r>
+        <w:rPr>
+          <w:rFonts w:ascii="Arial Narrow" w:hAnsi="Arial Narrow"/>
+          <w:sz w:val="20"/>
+          <w:szCs w:val="20"/>
+          <w:lang w:val="en-US"/>
+        </w:rPr>
+        <w:t>]  receiving</w:t>
+      </w:r>
+      <w:proofErr w:type="gramEnd"/>
+      <w:r>
+        <w:rPr>
+          <w:rFonts w:ascii="Arial Narrow" w:hAnsi="Arial Narrow"/>
+          <w:sz w:val="20"/>
+          <w:szCs w:val="20"/>
+          <w:lang w:val="en-US"/>
+        </w:rPr>
+        <w:t xml:space="preserve"> MIDI data on this port will be mapped to  CH17-24 on X32</w:t>
+      </w:r>
+    </w:p>
+    <w:p>
+      <w:pPr>
+        <w:ind w:left="708"/>
+        <w:rPr>
+          <w:rFonts w:ascii="Arial Narrow" w:hAnsi="Arial Narrow"/>
+          <w:sz w:val="20"/>
+          <w:szCs w:val="20"/>
+          <w:lang w:val="en-US"/>
+        </w:rPr>
+      </w:pPr>
+      <w:r>
+        <w:rPr>
+          <w:rFonts w:ascii="Arial Narrow" w:hAnsi="Arial Narrow"/>
+          <w:sz w:val="20"/>
+          <w:szCs w:val="20"/>
+          <w:lang w:val="en-US"/>
+        </w:rPr>
+        <w:t xml:space="preserve">         [in4</w:t>
+      </w:r>
+      <w:proofErr w:type="gramStart"/>
+      <w:r>
+        <w:rPr>
+          <w:rFonts w:ascii="Arial Narrow" w:hAnsi="Arial Narrow"/>
+          <w:sz w:val="20"/>
+          <w:szCs w:val="20"/>
+          <w:lang w:val="en-US"/>
+        </w:rPr>
+        <w:t>]  receiving</w:t>
+      </w:r>
+      <w:proofErr w:type="gramEnd"/>
+      <w:r>
+        <w:rPr>
+          <w:rFonts w:ascii="Arial Narrow" w:hAnsi="Arial Narrow"/>
+          <w:sz w:val="20"/>
+          <w:szCs w:val="20"/>
+          <w:lang w:val="en-US"/>
+        </w:rPr>
+        <w:t xml:space="preserve"> MIDI data on this port will be mapped to  CH25-32 on X32</w:t>
+      </w:r>
+    </w:p>
+    <w:p>
+      <w:pPr>
+        <w:ind w:left="708"/>
+        <w:rPr>
+          <w:rFonts w:ascii="Arial Narrow" w:hAnsi="Arial Narrow"/>
+          <w:sz w:val="20"/>
+          <w:szCs w:val="20"/>
+          <w:lang w:val="en-US"/>
+        </w:rPr>
+      </w:pPr>
+      <w:r>
+        <w:rPr>
+          <w:rFonts w:ascii="Arial Narrow" w:hAnsi="Arial Narrow"/>
+          <w:sz w:val="20"/>
+          <w:szCs w:val="20"/>
+          <w:lang w:val="en-US"/>
+        </w:rPr>
+        <w:t xml:space="preserve">         [in5</w:t>
+      </w:r>
+      <w:proofErr w:type="gramStart"/>
+      <w:r>
+        <w:rPr>
+          <w:rFonts w:ascii="Arial Narrow" w:hAnsi="Arial Narrow"/>
+          <w:sz w:val="20"/>
+          <w:szCs w:val="20"/>
+          <w:lang w:val="en-US"/>
+        </w:rPr>
+        <w:t>]  receiving</w:t>
+      </w:r>
+      <w:proofErr w:type="gramEnd"/>
+      <w:r>
+        <w:rPr>
+          <w:rFonts w:ascii="Arial Narrow" w:hAnsi="Arial Narrow"/>
+          <w:sz w:val="20"/>
+          <w:szCs w:val="20"/>
+          <w:lang w:val="en-US"/>
+        </w:rPr>
+        <w:t xml:space="preserve"> MIDI data on this port will be mapped to Bus01-08 on X32</w:t>
+      </w:r>
+    </w:p>
+    <w:p>
+      <w:pPr>
+        <w:ind w:left="708"/>
+        <w:rPr>
+          <w:rFonts w:ascii="Arial Narrow" w:hAnsi="Arial Narrow"/>
+          <w:sz w:val="20"/>
+          <w:szCs w:val="20"/>
+          <w:lang w:val="en-US"/>
+        </w:rPr>
+      </w:pPr>
+      <w:r>
+        <w:rPr>
+          <w:rFonts w:ascii="Arial Narrow" w:hAnsi="Arial Narrow"/>
+          <w:sz w:val="20"/>
+          <w:szCs w:val="20"/>
+          <w:lang w:val="en-US"/>
+        </w:rPr>
+        <w:t xml:space="preserve">         [in6</w:t>
+      </w:r>
+      <w:proofErr w:type="gramStart"/>
+      <w:r>
+        <w:rPr>
+          <w:rFonts w:ascii="Arial Narrow" w:hAnsi="Arial Narrow"/>
+          <w:sz w:val="20"/>
+          <w:szCs w:val="20"/>
+          <w:lang w:val="en-US"/>
+        </w:rPr>
+        <w:t>]  receiving</w:t>
+      </w:r>
+      <w:proofErr w:type="gramEnd"/>
+      <w:r>
+        <w:rPr>
+          <w:rFonts w:ascii="Arial Narrow" w:hAnsi="Arial Narrow"/>
+          <w:sz w:val="20"/>
+          <w:szCs w:val="20"/>
+          <w:lang w:val="en-US"/>
+        </w:rPr>
+        <w:t xml:space="preserve"> MIDI data on this port will be mapped to Bus09-16 on X32 + Master Fader on X32</w:t>
+      </w:r>
+    </w:p>
+    <w:p>
+      <w:pPr>
+        <w:ind w:left="708"/>
+        <w:rPr>
+          <w:rFonts w:ascii="Arial Narrow" w:hAnsi="Arial Narrow"/>
+          <w:sz w:val="20"/>
+          <w:szCs w:val="20"/>
+          <w:lang w:val="en-US"/>
+        </w:rPr>
+      </w:pPr>
+    </w:p>
+    <w:p>
+      <w:pPr>
+        <w:ind w:left="708"/>
+        <w:rPr>
+          <w:rFonts w:ascii="Arial Narrow" w:hAnsi="Arial Narrow"/>
+          <w:sz w:val="20"/>
+          <w:szCs w:val="20"/>
+          <w:lang w:val="en-US"/>
+        </w:rPr>
+      </w:pPr>
+      <w:r>
+        <w:rPr>
+          <w:rFonts w:ascii="Arial Narrow" w:hAnsi="Arial Narrow"/>
+          <w:sz w:val="20"/>
+          <w:szCs w:val="20"/>
+          <w:lang w:val="en-US"/>
+        </w:rPr>
+        <w:t xml:space="preserve">         [out1]  CH01-08 on X32 will be sending MIDI data to this port</w:t>
+      </w:r>
+    </w:p>
+    <w:p>
+      <w:pPr>
+        <w:ind w:left="708"/>
+        <w:rPr>
+          <w:rFonts w:ascii="Arial Narrow" w:hAnsi="Arial Narrow"/>
+          <w:sz w:val="20"/>
+          <w:szCs w:val="20"/>
+          <w:lang w:val="en-US"/>
+        </w:rPr>
+      </w:pPr>
+      <w:r>
+        <w:rPr>
+          <w:rFonts w:ascii="Arial Narrow" w:hAnsi="Arial Narrow"/>
+          <w:sz w:val="20"/>
+          <w:szCs w:val="20"/>
+          <w:lang w:val="en-US"/>
+        </w:rPr>
+        <w:t xml:space="preserve">         [out1]  CH09-16 on X32 will be sending MIDI data to this port</w:t>
+      </w:r>
+    </w:p>
+    <w:p>
+      <w:pPr>
+        <w:ind w:left="708"/>
+        <w:rPr>
+          <w:rFonts w:ascii="Arial Narrow" w:hAnsi="Arial Narrow"/>
+          <w:sz w:val="20"/>
+          <w:szCs w:val="20"/>
+          <w:lang w:val="en-US"/>
+        </w:rPr>
+      </w:pPr>
+      <w:r>
+        <w:rPr>
+          <w:rFonts w:ascii="Arial Narrow" w:hAnsi="Arial Narrow"/>
+          <w:sz w:val="20"/>
+          <w:szCs w:val="20"/>
+          <w:lang w:val="en-US"/>
+        </w:rPr>
+        <w:lastRenderedPageBreak/>
+        <w:t xml:space="preserve">         [out1]  CH17-24 on X32 will be sending MIDI data to this port</w:t>
+      </w:r>
+    </w:p>
+    <w:p>
+      <w:pPr>
+        <w:ind w:left="708"/>
+        <w:rPr>
+          <w:rFonts w:ascii="Arial Narrow" w:hAnsi="Arial Narrow"/>
+          <w:sz w:val="20"/>
+          <w:szCs w:val="20"/>
+          <w:lang w:val="en-US"/>
+        </w:rPr>
+      </w:pPr>
+      <w:r>
+        <w:rPr>
+          <w:rFonts w:ascii="Arial Narrow" w:hAnsi="Arial Narrow"/>
+          <w:sz w:val="20"/>
+          <w:szCs w:val="20"/>
+          <w:lang w:val="en-US"/>
+        </w:rPr>
+        <w:t xml:space="preserve">         [out1]  CH25-32 on X32 will be sending MIDI data to this port</w:t>
+      </w:r>
+    </w:p>
+    <w:p>
+      <w:pPr>
+        <w:ind w:left="708"/>
+        <w:rPr>
+          <w:rFonts w:ascii="Arial Narrow" w:hAnsi="Arial Narrow"/>
+          <w:sz w:val="20"/>
+          <w:szCs w:val="20"/>
+          <w:lang w:val="en-US"/>
+        </w:rPr>
+      </w:pPr>
+      <w:r>
+        <w:rPr>
+          <w:rFonts w:ascii="Arial Narrow" w:hAnsi="Arial Narrow"/>
+          <w:sz w:val="20"/>
+          <w:szCs w:val="20"/>
+          <w:lang w:val="en-US"/>
+        </w:rPr>
+        <w:t xml:space="preserve">         [out1] BUS01-08 on X32 will be sending MIDI data to this port</w:t>
+      </w:r>
+    </w:p>
+    <w:p>
+      <w:pPr>
+        <w:ind w:left="708"/>
+        <w:rPr>
+          <w:rFonts w:ascii="Arial Narrow" w:hAnsi="Arial Narrow"/>
+          <w:sz w:val="20"/>
+          <w:szCs w:val="20"/>
+          <w:lang w:val="en-US"/>
+        </w:rPr>
+      </w:pPr>
+      <w:r>
+        <w:rPr>
+          <w:rFonts w:ascii="Arial Narrow" w:hAnsi="Arial Narrow"/>
+          <w:sz w:val="20"/>
+          <w:szCs w:val="20"/>
+          <w:lang w:val="en-US"/>
+        </w:rPr>
+        <w:t xml:space="preserve">         [out1] BUS09-16 on X32 and Master Fader will be sending MIDI data to this port</w:t>
+      </w:r>
+    </w:p>
+    <w:p>
+      <w:pPr>
+        <w:ind w:left="708"/>
+        <w:rPr>
+          <w:rFonts w:ascii="Arial Narrow" w:hAnsi="Arial Narrow"/>
+          <w:sz w:val="20"/>
+          <w:szCs w:val="20"/>
+          <w:lang w:val="en-US"/>
+        </w:rPr>
+      </w:pPr>
+    </w:p>
+    <w:p>
+      <w:pPr>
+        <w:ind w:left="360"/>
+        <w:rPr>
+          <w:rFonts w:ascii="Arial Narrow" w:hAnsi="Arial Narrow"/>
+          <w:sz w:val="20"/>
+          <w:szCs w:val="20"/>
+          <w:lang w:val="en-US"/>
+        </w:rPr>
+      </w:pPr>
+      <w:r>
+        <w:rPr>
+          <w:rFonts w:ascii="Arial Narrow" w:hAnsi="Arial Narrow"/>
+          <w:sz w:val="20"/>
+          <w:szCs w:val="20"/>
+          <w:lang w:val="en-US"/>
+        </w:rPr>
+        <w:t xml:space="preserve">         Sample:</w:t>
+      </w:r>
+    </w:p>
+    <w:p>
+      <w:pPr>
+        <w:ind w:left="708" w:firstLine="708"/>
+        <w:rPr>
+          <w:rFonts w:ascii="Arial Narrow" w:hAnsi="Arial Narrow"/>
+          <w:sz w:val="20"/>
+          <w:szCs w:val="20"/>
+          <w:lang w:val="en-US"/>
+        </w:rPr>
+      </w:pPr>
+      <w:r>
+        <w:rPr>
+          <w:rFonts w:ascii="Arial Narrow" w:hAnsi="Arial Narrow"/>
+          <w:sz w:val="20"/>
+          <w:szCs w:val="20"/>
+          <w:lang w:val="en-US"/>
+        </w:rPr>
+        <w:t>x32midiosc 10000 10023 192.168.1.2 0 1 2 3 4 5 6 7 8 9 10 11</w:t>
       </w:r>
     </w:p>
     <w:p>
@@ -579,6 +1392,1391 @@
         </w:rPr>
         <w:t>”</w:t>
       </w:r>
+      <w:r>
+        <w:rPr>
+          <w:lang w:val="en-US"/>
+        </w:rPr>
+        <w:br/>
+      </w:r>
+    </w:p>
+    <w:p>
+      <w:pPr>
+        <w:pStyle w:val="Listenabsatz"/>
+        <w:rPr>
+          <w:rFonts w:ascii="Arial Narrow" w:hAnsi="Arial Narrow"/>
+          <w:sz w:val="20"/>
+          <w:szCs w:val="20"/>
+          <w:lang w:val="en-US"/>
+        </w:rPr>
+      </w:pPr>
+      <w:r>
+        <w:rPr>
+          <w:rFonts w:ascii="Arial Narrow" w:hAnsi="Arial Narrow"/>
+          <w:sz w:val="20"/>
+          <w:szCs w:val="20"/>
+          <w:lang w:val="en-US"/>
+        </w:rPr>
+        <w:t>There are 16 MIDI input sources available.</w:t>
+      </w:r>
+    </w:p>
+    <w:p>
+      <w:pPr>
+        <w:pStyle w:val="Listenabsatz"/>
+        <w:rPr>
+          <w:rFonts w:ascii="Arial Narrow" w:hAnsi="Arial Narrow"/>
+          <w:sz w:val="20"/>
+          <w:szCs w:val="20"/>
+          <w:lang w:val="en-US"/>
+        </w:rPr>
+      </w:pPr>
+      <w:r>
+        <w:rPr>
+          <w:rFonts w:ascii="Arial Narrow" w:hAnsi="Arial Narrow"/>
+          <w:sz w:val="20"/>
+          <w:szCs w:val="20"/>
+          <w:lang w:val="en-US"/>
+        </w:rPr>
+        <w:t xml:space="preserve">                 Input Port </w:t>
+      </w:r>
+      <w:proofErr w:type="gramStart"/>
+      <w:r>
+        <w:rPr>
+          <w:rFonts w:ascii="Arial Narrow" w:hAnsi="Arial Narrow"/>
+          <w:sz w:val="20"/>
+          <w:szCs w:val="20"/>
+          <w:lang w:val="en-US"/>
+        </w:rPr>
+        <w:t>0  :</w:t>
+      </w:r>
+      <w:proofErr w:type="gramEnd"/>
+      <w:r>
+        <w:rPr>
+          <w:rFonts w:ascii="Arial Narrow" w:hAnsi="Arial Narrow"/>
+          <w:sz w:val="20"/>
+          <w:szCs w:val="20"/>
+          <w:lang w:val="en-US"/>
+        </w:rPr>
+        <w:t xml:space="preserve"> '01. Internal MIDI'</w:t>
+      </w:r>
+    </w:p>
+    <w:p>
+      <w:pPr>
+        <w:pStyle w:val="Listenabsatz"/>
+        <w:rPr>
+          <w:rFonts w:ascii="Arial Narrow" w:hAnsi="Arial Narrow"/>
+          <w:sz w:val="20"/>
+          <w:szCs w:val="20"/>
+          <w:lang w:val="en-US"/>
+        </w:rPr>
+      </w:pPr>
+      <w:r>
+        <w:rPr>
+          <w:rFonts w:ascii="Arial Narrow" w:hAnsi="Arial Narrow"/>
+          <w:sz w:val="20"/>
+          <w:szCs w:val="20"/>
+          <w:lang w:val="en-US"/>
+        </w:rPr>
+        <w:t xml:space="preserve">                 Input Port </w:t>
+      </w:r>
+      <w:proofErr w:type="gramStart"/>
+      <w:r>
+        <w:rPr>
+          <w:rFonts w:ascii="Arial Narrow" w:hAnsi="Arial Narrow"/>
+          <w:sz w:val="20"/>
+          <w:szCs w:val="20"/>
+          <w:lang w:val="en-US"/>
+        </w:rPr>
+        <w:t>1  :</w:t>
+      </w:r>
+      <w:proofErr w:type="gramEnd"/>
+      <w:r>
+        <w:rPr>
+          <w:rFonts w:ascii="Arial Narrow" w:hAnsi="Arial Narrow"/>
+          <w:sz w:val="20"/>
+          <w:szCs w:val="20"/>
+          <w:lang w:val="en-US"/>
+        </w:rPr>
+        <w:t xml:space="preserve"> '02. Internal MIDI'</w:t>
+      </w:r>
+    </w:p>
+    <w:p>
+      <w:pPr>
+        <w:pStyle w:val="Listenabsatz"/>
+        <w:rPr>
+          <w:rFonts w:ascii="Arial Narrow" w:hAnsi="Arial Narrow"/>
+          <w:sz w:val="20"/>
+          <w:szCs w:val="20"/>
+          <w:lang w:val="en-US"/>
+        </w:rPr>
+      </w:pPr>
+      <w:r>
+        <w:rPr>
+          <w:rFonts w:ascii="Arial Narrow" w:hAnsi="Arial Narrow"/>
+          <w:sz w:val="20"/>
+          <w:szCs w:val="20"/>
+          <w:lang w:val="en-US"/>
+        </w:rPr>
+        <w:t xml:space="preserve">                 Input Port </w:t>
+      </w:r>
+      <w:proofErr w:type="gramStart"/>
+      <w:r>
+        <w:rPr>
+          <w:rFonts w:ascii="Arial Narrow" w:hAnsi="Arial Narrow"/>
+          <w:sz w:val="20"/>
+          <w:szCs w:val="20"/>
+          <w:lang w:val="en-US"/>
+        </w:rPr>
+        <w:t>2  :</w:t>
+      </w:r>
+      <w:proofErr w:type="gramEnd"/>
+      <w:r>
+        <w:rPr>
+          <w:rFonts w:ascii="Arial Narrow" w:hAnsi="Arial Narrow"/>
+          <w:sz w:val="20"/>
+          <w:szCs w:val="20"/>
+          <w:lang w:val="en-US"/>
+        </w:rPr>
+        <w:t xml:space="preserve"> '03. Internal MIDI'</w:t>
+      </w:r>
+    </w:p>
+    <w:p>
+      <w:pPr>
+        <w:pStyle w:val="Listenabsatz"/>
+        <w:rPr>
+          <w:rFonts w:ascii="Arial Narrow" w:hAnsi="Arial Narrow"/>
+          <w:sz w:val="20"/>
+          <w:szCs w:val="20"/>
+          <w:lang w:val="en-US"/>
+        </w:rPr>
+      </w:pPr>
+      <w:r>
+        <w:rPr>
+          <w:rFonts w:ascii="Arial Narrow" w:hAnsi="Arial Narrow"/>
+          <w:sz w:val="20"/>
+          <w:szCs w:val="20"/>
+          <w:lang w:val="en-US"/>
+        </w:rPr>
+        <w:t xml:space="preserve">                 Input Port </w:t>
+      </w:r>
+      <w:proofErr w:type="gramStart"/>
+      <w:r>
+        <w:rPr>
+          <w:rFonts w:ascii="Arial Narrow" w:hAnsi="Arial Narrow"/>
+          <w:sz w:val="20"/>
+          <w:szCs w:val="20"/>
+          <w:lang w:val="en-US"/>
+        </w:rPr>
+        <w:t>3  :</w:t>
+      </w:r>
+      <w:proofErr w:type="gramEnd"/>
+      <w:r>
+        <w:rPr>
+          <w:rFonts w:ascii="Arial Narrow" w:hAnsi="Arial Narrow"/>
+          <w:sz w:val="20"/>
+          <w:szCs w:val="20"/>
+          <w:lang w:val="en-US"/>
+        </w:rPr>
+        <w:t xml:space="preserve"> '04. Internal MIDI'</w:t>
+      </w:r>
+    </w:p>
+    <w:p>
+      <w:pPr>
+        <w:pStyle w:val="Listenabsatz"/>
+        <w:rPr>
+          <w:rFonts w:ascii="Arial Narrow" w:hAnsi="Arial Narrow"/>
+          <w:sz w:val="20"/>
+          <w:szCs w:val="20"/>
+          <w:lang w:val="en-US"/>
+        </w:rPr>
+      </w:pPr>
+      <w:r>
+        <w:rPr>
+          <w:rFonts w:ascii="Arial Narrow" w:hAnsi="Arial Narrow"/>
+          <w:sz w:val="20"/>
+          <w:szCs w:val="20"/>
+          <w:lang w:val="en-US"/>
+        </w:rPr>
+        <w:t xml:space="preserve">                 Input Port </w:t>
+      </w:r>
+      <w:proofErr w:type="gramStart"/>
+      <w:r>
+        <w:rPr>
+          <w:rFonts w:ascii="Arial Narrow" w:hAnsi="Arial Narrow"/>
+          <w:sz w:val="20"/>
+          <w:szCs w:val="20"/>
+          <w:lang w:val="en-US"/>
+        </w:rPr>
+        <w:t>4  :</w:t>
+      </w:r>
+      <w:proofErr w:type="gramEnd"/>
+      <w:r>
+        <w:rPr>
+          <w:rFonts w:ascii="Arial Narrow" w:hAnsi="Arial Narrow"/>
+          <w:sz w:val="20"/>
+          <w:szCs w:val="20"/>
+          <w:lang w:val="en-US"/>
+        </w:rPr>
+        <w:t xml:space="preserve"> '05. Internal MIDI'</w:t>
+      </w:r>
+    </w:p>
+    <w:p>
+      <w:pPr>
+        <w:pStyle w:val="Listenabsatz"/>
+        <w:rPr>
+          <w:rFonts w:ascii="Arial Narrow" w:hAnsi="Arial Narrow"/>
+          <w:sz w:val="20"/>
+          <w:szCs w:val="20"/>
+          <w:lang w:val="en-US"/>
+        </w:rPr>
+      </w:pPr>
+      <w:r>
+        <w:rPr>
+          <w:rFonts w:ascii="Arial Narrow" w:hAnsi="Arial Narrow"/>
+          <w:sz w:val="20"/>
+          <w:szCs w:val="20"/>
+          <w:lang w:val="en-US"/>
+        </w:rPr>
+        <w:t xml:space="preserve">                 Input Port </w:t>
+      </w:r>
+      <w:proofErr w:type="gramStart"/>
+      <w:r>
+        <w:rPr>
+          <w:rFonts w:ascii="Arial Narrow" w:hAnsi="Arial Narrow"/>
+          <w:sz w:val="20"/>
+          <w:szCs w:val="20"/>
+          <w:lang w:val="en-US"/>
+        </w:rPr>
+        <w:t>5  :</w:t>
+      </w:r>
+      <w:proofErr w:type="gramEnd"/>
+      <w:r>
+        <w:rPr>
+          <w:rFonts w:ascii="Arial Narrow" w:hAnsi="Arial Narrow"/>
+          <w:sz w:val="20"/>
+          <w:szCs w:val="20"/>
+          <w:lang w:val="en-US"/>
+        </w:rPr>
+        <w:t xml:space="preserve"> '06. Internal MIDI'</w:t>
+      </w:r>
+    </w:p>
+    <w:p>
+      <w:pPr>
+        <w:pStyle w:val="Listenabsatz"/>
+        <w:rPr>
+          <w:rFonts w:ascii="Arial Narrow" w:hAnsi="Arial Narrow"/>
+          <w:sz w:val="20"/>
+          <w:szCs w:val="20"/>
+          <w:lang w:val="en-US"/>
+        </w:rPr>
+      </w:pPr>
+      <w:r>
+        <w:rPr>
+          <w:rFonts w:ascii="Arial Narrow" w:hAnsi="Arial Narrow"/>
+          <w:sz w:val="20"/>
+          <w:szCs w:val="20"/>
+          <w:lang w:val="en-US"/>
+        </w:rPr>
+        <w:t xml:space="preserve">                 Input Port </w:t>
+      </w:r>
+      <w:proofErr w:type="gramStart"/>
+      <w:r>
+        <w:rPr>
+          <w:rFonts w:ascii="Arial Narrow" w:hAnsi="Arial Narrow"/>
+          <w:sz w:val="20"/>
+          <w:szCs w:val="20"/>
+          <w:lang w:val="en-US"/>
+        </w:rPr>
+        <w:t>6  :</w:t>
+      </w:r>
+      <w:proofErr w:type="gramEnd"/>
+      <w:r>
+        <w:rPr>
+          <w:rFonts w:ascii="Arial Narrow" w:hAnsi="Arial Narrow"/>
+          <w:sz w:val="20"/>
+          <w:szCs w:val="20"/>
+          <w:lang w:val="en-US"/>
+        </w:rPr>
+        <w:t xml:space="preserve"> '07. Internal MIDI'</w:t>
+      </w:r>
+    </w:p>
+    <w:p>
+      <w:pPr>
+        <w:pStyle w:val="Listenabsatz"/>
+        <w:rPr>
+          <w:rFonts w:ascii="Arial Narrow" w:hAnsi="Arial Narrow"/>
+          <w:sz w:val="20"/>
+          <w:szCs w:val="20"/>
+          <w:lang w:val="en-US"/>
+        </w:rPr>
+      </w:pPr>
+      <w:r>
+        <w:rPr>
+          <w:rFonts w:ascii="Arial Narrow" w:hAnsi="Arial Narrow"/>
+          <w:sz w:val="20"/>
+          <w:szCs w:val="20"/>
+          <w:lang w:val="en-US"/>
+        </w:rPr>
+        <w:t xml:space="preserve">                 Input Port </w:t>
+      </w:r>
+      <w:proofErr w:type="gramStart"/>
+      <w:r>
+        <w:rPr>
+          <w:rFonts w:ascii="Arial Narrow" w:hAnsi="Arial Narrow"/>
+          <w:sz w:val="20"/>
+          <w:szCs w:val="20"/>
+          <w:lang w:val="en-US"/>
+        </w:rPr>
+        <w:t>7  :</w:t>
+      </w:r>
+      <w:proofErr w:type="gramEnd"/>
+      <w:r>
+        <w:rPr>
+          <w:rFonts w:ascii="Arial Narrow" w:hAnsi="Arial Narrow"/>
+          <w:sz w:val="20"/>
+          <w:szCs w:val="20"/>
+          <w:lang w:val="en-US"/>
+        </w:rPr>
+        <w:t xml:space="preserve"> '08. Internal MIDI'</w:t>
+      </w:r>
+    </w:p>
+    <w:p>
+      <w:pPr>
+        <w:pStyle w:val="Listenabsatz"/>
+        <w:rPr>
+          <w:rFonts w:ascii="Arial Narrow" w:hAnsi="Arial Narrow"/>
+          <w:sz w:val="20"/>
+          <w:szCs w:val="20"/>
+          <w:lang w:val="en-US"/>
+        </w:rPr>
+      </w:pPr>
+      <w:r>
+        <w:rPr>
+          <w:rFonts w:ascii="Arial Narrow" w:hAnsi="Arial Narrow"/>
+          <w:sz w:val="20"/>
+          <w:szCs w:val="20"/>
+          <w:lang w:val="en-US"/>
+        </w:rPr>
+        <w:t xml:space="preserve">                 Input Port </w:t>
+      </w:r>
+      <w:proofErr w:type="gramStart"/>
+      <w:r>
+        <w:rPr>
+          <w:rFonts w:ascii="Arial Narrow" w:hAnsi="Arial Narrow"/>
+          <w:sz w:val="20"/>
+          <w:szCs w:val="20"/>
+          <w:lang w:val="en-US"/>
+        </w:rPr>
+        <w:t>8  :</w:t>
+      </w:r>
+      <w:proofErr w:type="gramEnd"/>
+      <w:r>
+        <w:rPr>
+          <w:rFonts w:ascii="Arial Narrow" w:hAnsi="Arial Narrow"/>
+          <w:sz w:val="20"/>
+          <w:szCs w:val="20"/>
+          <w:lang w:val="en-US"/>
+        </w:rPr>
+        <w:t xml:space="preserve"> '09. Internal MIDI'</w:t>
+      </w:r>
+    </w:p>
+    <w:p>
+      <w:pPr>
+        <w:pStyle w:val="Listenabsatz"/>
+        <w:rPr>
+          <w:rFonts w:ascii="Arial Narrow" w:hAnsi="Arial Narrow"/>
+          <w:sz w:val="20"/>
+          <w:szCs w:val="20"/>
+          <w:lang w:val="en-US"/>
+        </w:rPr>
+      </w:pPr>
+      <w:r>
+        <w:rPr>
+          <w:rFonts w:ascii="Arial Narrow" w:hAnsi="Arial Narrow"/>
+          <w:sz w:val="20"/>
+          <w:szCs w:val="20"/>
+          <w:lang w:val="en-US"/>
+        </w:rPr>
+        <w:t xml:space="preserve">                 Input Port </w:t>
+      </w:r>
+      <w:proofErr w:type="gramStart"/>
+      <w:r>
+        <w:rPr>
+          <w:rFonts w:ascii="Arial Narrow" w:hAnsi="Arial Narrow"/>
+          <w:sz w:val="20"/>
+          <w:szCs w:val="20"/>
+          <w:lang w:val="en-US"/>
+        </w:rPr>
+        <w:t>9  :</w:t>
+      </w:r>
+      <w:proofErr w:type="gramEnd"/>
+      <w:r>
+        <w:rPr>
+          <w:rFonts w:ascii="Arial Narrow" w:hAnsi="Arial Narrow"/>
+          <w:sz w:val="20"/>
+          <w:szCs w:val="20"/>
+          <w:lang w:val="en-US"/>
+        </w:rPr>
+        <w:t xml:space="preserve"> '10. Internal MIDI'</w:t>
+      </w:r>
+    </w:p>
+    <w:p>
+      <w:pPr>
+        <w:pStyle w:val="Listenabsatz"/>
+        <w:rPr>
+          <w:rFonts w:ascii="Arial Narrow" w:hAnsi="Arial Narrow"/>
+          <w:sz w:val="20"/>
+          <w:szCs w:val="20"/>
+          <w:lang w:val="en-US"/>
+        </w:rPr>
+      </w:pPr>
+      <w:r>
+        <w:rPr>
+          <w:rFonts w:ascii="Arial Narrow" w:hAnsi="Arial Narrow"/>
+          <w:sz w:val="20"/>
+          <w:szCs w:val="20"/>
+          <w:lang w:val="en-US"/>
+        </w:rPr>
+        <w:t xml:space="preserve">                 Input Port </w:t>
+      </w:r>
+      <w:proofErr w:type="gramStart"/>
+      <w:r>
+        <w:rPr>
+          <w:rFonts w:ascii="Arial Narrow" w:hAnsi="Arial Narrow"/>
+          <w:sz w:val="20"/>
+          <w:szCs w:val="20"/>
+          <w:lang w:val="en-US"/>
+        </w:rPr>
+        <w:t>10 :</w:t>
+      </w:r>
+      <w:proofErr w:type="gramEnd"/>
+      <w:r>
+        <w:rPr>
+          <w:rFonts w:ascii="Arial Narrow" w:hAnsi="Arial Narrow"/>
+          <w:sz w:val="20"/>
+          <w:szCs w:val="20"/>
+          <w:lang w:val="en-US"/>
+        </w:rPr>
+        <w:t xml:space="preserve"> '11. Internal MIDI'</w:t>
+      </w:r>
+    </w:p>
+    <w:p>
+      <w:pPr>
+        <w:pStyle w:val="Listenabsatz"/>
+        <w:rPr>
+          <w:rFonts w:ascii="Arial Narrow" w:hAnsi="Arial Narrow"/>
+          <w:sz w:val="20"/>
+          <w:szCs w:val="20"/>
+          <w:lang w:val="en-US"/>
+        </w:rPr>
+      </w:pPr>
+      <w:r>
+        <w:rPr>
+          <w:rFonts w:ascii="Arial Narrow" w:hAnsi="Arial Narrow"/>
+          <w:sz w:val="20"/>
+          <w:szCs w:val="20"/>
+          <w:lang w:val="en-US"/>
+        </w:rPr>
+        <w:t xml:space="preserve">                 Input Port </w:t>
+      </w:r>
+      <w:proofErr w:type="gramStart"/>
+      <w:r>
+        <w:rPr>
+          <w:rFonts w:ascii="Arial Narrow" w:hAnsi="Arial Narrow"/>
+          <w:sz w:val="20"/>
+          <w:szCs w:val="20"/>
+          <w:lang w:val="en-US"/>
+        </w:rPr>
+        <w:t>11 :</w:t>
+      </w:r>
+      <w:proofErr w:type="gramEnd"/>
+      <w:r>
+        <w:rPr>
+          <w:rFonts w:ascii="Arial Narrow" w:hAnsi="Arial Narrow"/>
+          <w:sz w:val="20"/>
+          <w:szCs w:val="20"/>
+          <w:lang w:val="en-US"/>
+        </w:rPr>
+        <w:t xml:space="preserve"> '12. Internal MIDI'</w:t>
+      </w:r>
+    </w:p>
+    <w:p>
+      <w:pPr>
+        <w:pStyle w:val="Listenabsatz"/>
+        <w:rPr>
+          <w:rFonts w:ascii="Arial Narrow" w:hAnsi="Arial Narrow"/>
+          <w:sz w:val="20"/>
+          <w:szCs w:val="20"/>
+          <w:lang w:val="en-US"/>
+        </w:rPr>
+      </w:pPr>
+      <w:r>
+        <w:rPr>
+          <w:rFonts w:ascii="Arial Narrow" w:hAnsi="Arial Narrow"/>
+          <w:sz w:val="20"/>
+          <w:szCs w:val="20"/>
+          <w:lang w:val="en-US"/>
+        </w:rPr>
+        <w:t xml:space="preserve">                 Input Port </w:t>
+      </w:r>
+      <w:proofErr w:type="gramStart"/>
+      <w:r>
+        <w:rPr>
+          <w:rFonts w:ascii="Arial Narrow" w:hAnsi="Arial Narrow"/>
+          <w:sz w:val="20"/>
+          <w:szCs w:val="20"/>
+          <w:lang w:val="en-US"/>
+        </w:rPr>
+        <w:t>12 :</w:t>
+      </w:r>
+      <w:proofErr w:type="gramEnd"/>
+      <w:r>
+        <w:rPr>
+          <w:rFonts w:ascii="Arial Narrow" w:hAnsi="Arial Narrow"/>
+          <w:sz w:val="20"/>
+          <w:szCs w:val="20"/>
+          <w:lang w:val="en-US"/>
+        </w:rPr>
+        <w:t xml:space="preserve"> '13. Internal MIDI'</w:t>
+      </w:r>
+    </w:p>
+    <w:p>
+      <w:pPr>
+        <w:pStyle w:val="Listenabsatz"/>
+        <w:rPr>
+          <w:rFonts w:ascii="Arial Narrow" w:hAnsi="Arial Narrow"/>
+          <w:sz w:val="20"/>
+          <w:szCs w:val="20"/>
+          <w:lang w:val="en-US"/>
+        </w:rPr>
+      </w:pPr>
+      <w:r>
+        <w:rPr>
+          <w:rFonts w:ascii="Arial Narrow" w:hAnsi="Arial Narrow"/>
+          <w:sz w:val="20"/>
+          <w:szCs w:val="20"/>
+          <w:lang w:val="en-US"/>
+        </w:rPr>
+        <w:t xml:space="preserve">                 Input Port </w:t>
+      </w:r>
+      <w:proofErr w:type="gramStart"/>
+      <w:r>
+        <w:rPr>
+          <w:rFonts w:ascii="Arial Narrow" w:hAnsi="Arial Narrow"/>
+          <w:sz w:val="20"/>
+          <w:szCs w:val="20"/>
+          <w:lang w:val="en-US"/>
+        </w:rPr>
+        <w:t>13 :</w:t>
+      </w:r>
+      <w:proofErr w:type="gramEnd"/>
+      <w:r>
+        <w:rPr>
+          <w:rFonts w:ascii="Arial Narrow" w:hAnsi="Arial Narrow"/>
+          <w:sz w:val="20"/>
+          <w:szCs w:val="20"/>
+          <w:lang w:val="en-US"/>
+        </w:rPr>
+        <w:t xml:space="preserve"> '14. Internal MIDI'</w:t>
+      </w:r>
+    </w:p>
+    <w:p>
+      <w:pPr>
+        <w:pStyle w:val="Listenabsatz"/>
+        <w:rPr>
+          <w:rFonts w:ascii="Arial Narrow" w:hAnsi="Arial Narrow"/>
+          <w:sz w:val="20"/>
+          <w:szCs w:val="20"/>
+          <w:lang w:val="en-US"/>
+        </w:rPr>
+      </w:pPr>
+      <w:r>
+        <w:rPr>
+          <w:rFonts w:ascii="Arial Narrow" w:hAnsi="Arial Narrow"/>
+          <w:sz w:val="20"/>
+          <w:szCs w:val="20"/>
+          <w:lang w:val="en-US"/>
+        </w:rPr>
+        <w:t xml:space="preserve">                 Input Port </w:t>
+      </w:r>
+      <w:proofErr w:type="gramStart"/>
+      <w:r>
+        <w:rPr>
+          <w:rFonts w:ascii="Arial Narrow" w:hAnsi="Arial Narrow"/>
+          <w:sz w:val="20"/>
+          <w:szCs w:val="20"/>
+          <w:lang w:val="en-US"/>
+        </w:rPr>
+        <w:t>14 :</w:t>
+      </w:r>
+      <w:proofErr w:type="gramEnd"/>
+      <w:r>
+        <w:rPr>
+          <w:rFonts w:ascii="Arial Narrow" w:hAnsi="Arial Narrow"/>
+          <w:sz w:val="20"/>
+          <w:szCs w:val="20"/>
+          <w:lang w:val="en-US"/>
+        </w:rPr>
+        <w:t xml:space="preserve"> '15. Internal MIDI'</w:t>
+      </w:r>
+    </w:p>
+    <w:p>
+      <w:pPr>
+        <w:pStyle w:val="Listenabsatz"/>
+        <w:rPr>
+          <w:rFonts w:ascii="Arial Narrow" w:hAnsi="Arial Narrow"/>
+          <w:sz w:val="20"/>
+          <w:szCs w:val="20"/>
+          <w:lang w:val="en-US"/>
+        </w:rPr>
+      </w:pPr>
+      <w:r>
+        <w:rPr>
+          <w:rFonts w:ascii="Arial Narrow" w:hAnsi="Arial Narrow"/>
+          <w:sz w:val="20"/>
+          <w:szCs w:val="20"/>
+          <w:lang w:val="en-US"/>
+        </w:rPr>
+        <w:t xml:space="preserve">                 Input Port </w:t>
+      </w:r>
+      <w:proofErr w:type="gramStart"/>
+      <w:r>
+        <w:rPr>
+          <w:rFonts w:ascii="Arial Narrow" w:hAnsi="Arial Narrow"/>
+          <w:sz w:val="20"/>
+          <w:szCs w:val="20"/>
+          <w:lang w:val="en-US"/>
+        </w:rPr>
+        <w:t>15 :</w:t>
+      </w:r>
+      <w:proofErr w:type="gramEnd"/>
+      <w:r>
+        <w:rPr>
+          <w:rFonts w:ascii="Arial Narrow" w:hAnsi="Arial Narrow"/>
+          <w:sz w:val="20"/>
+          <w:szCs w:val="20"/>
+          <w:lang w:val="en-US"/>
+        </w:rPr>
+        <w:t xml:space="preserve"> '16. Internal MIDI'</w:t>
+      </w:r>
+    </w:p>
+    <w:p>
+      <w:pPr>
+        <w:pStyle w:val="Listenabsatz"/>
+        <w:rPr>
+          <w:rFonts w:ascii="Arial Narrow" w:hAnsi="Arial Narrow"/>
+          <w:sz w:val="20"/>
+          <w:szCs w:val="20"/>
+          <w:lang w:val="en-US"/>
+        </w:rPr>
+      </w:pPr>
+    </w:p>
+    <w:p>
+      <w:pPr>
+        <w:pStyle w:val="Listenabsatz"/>
+        <w:rPr>
+          <w:rFonts w:ascii="Arial Narrow" w:hAnsi="Arial Narrow"/>
+          <w:sz w:val="20"/>
+          <w:szCs w:val="20"/>
+          <w:lang w:val="en-US"/>
+        </w:rPr>
+      </w:pPr>
+      <w:r>
+        <w:rPr>
+          <w:rFonts w:ascii="Arial Narrow" w:hAnsi="Arial Narrow"/>
+          <w:sz w:val="20"/>
+          <w:szCs w:val="20"/>
+          <w:lang w:val="en-US"/>
+        </w:rPr>
+        <w:t>There are 17 MIDI output ports available.</w:t>
+      </w:r>
+    </w:p>
+    <w:p>
+      <w:pPr>
+        <w:pStyle w:val="Listenabsatz"/>
+        <w:rPr>
+          <w:rFonts w:ascii="Arial Narrow" w:hAnsi="Arial Narrow"/>
+          <w:sz w:val="20"/>
+          <w:szCs w:val="20"/>
+          <w:lang w:val="en-US"/>
+        </w:rPr>
+      </w:pPr>
+      <w:r>
+        <w:rPr>
+          <w:rFonts w:ascii="Arial Narrow" w:hAnsi="Arial Narrow"/>
+          <w:sz w:val="20"/>
+          <w:szCs w:val="20"/>
+          <w:lang w:val="en-US"/>
+        </w:rPr>
+        <w:t xml:space="preserve">                Output Port </w:t>
+      </w:r>
+      <w:proofErr w:type="gramStart"/>
+      <w:r>
+        <w:rPr>
+          <w:rFonts w:ascii="Arial Narrow" w:hAnsi="Arial Narrow"/>
+          <w:sz w:val="20"/>
+          <w:szCs w:val="20"/>
+          <w:lang w:val="en-US"/>
+        </w:rPr>
+        <w:t>0  :</w:t>
+      </w:r>
+      <w:proofErr w:type="gramEnd"/>
+      <w:r>
+        <w:rPr>
+          <w:rFonts w:ascii="Arial Narrow" w:hAnsi="Arial Narrow"/>
+          <w:sz w:val="20"/>
+          <w:szCs w:val="20"/>
+          <w:lang w:val="en-US"/>
+        </w:rPr>
+        <w:t xml:space="preserve"> 'Microsoft GS Wavetable Synth'</w:t>
+      </w:r>
+    </w:p>
+    <w:p>
+      <w:pPr>
+        <w:pStyle w:val="Listenabsatz"/>
+        <w:rPr>
+          <w:rFonts w:ascii="Arial Narrow" w:hAnsi="Arial Narrow"/>
+          <w:sz w:val="20"/>
+          <w:szCs w:val="20"/>
+          <w:lang w:val="en-US"/>
+        </w:rPr>
+      </w:pPr>
+      <w:r>
+        <w:rPr>
+          <w:rFonts w:ascii="Arial Narrow" w:hAnsi="Arial Narrow"/>
+          <w:sz w:val="20"/>
+          <w:szCs w:val="20"/>
+          <w:lang w:val="en-US"/>
+        </w:rPr>
+        <w:t xml:space="preserve">                Output Port </w:t>
+      </w:r>
+      <w:proofErr w:type="gramStart"/>
+      <w:r>
+        <w:rPr>
+          <w:rFonts w:ascii="Arial Narrow" w:hAnsi="Arial Narrow"/>
+          <w:sz w:val="20"/>
+          <w:szCs w:val="20"/>
+          <w:lang w:val="en-US"/>
+        </w:rPr>
+        <w:t>1  :</w:t>
+      </w:r>
+      <w:proofErr w:type="gramEnd"/>
+      <w:r>
+        <w:rPr>
+          <w:rFonts w:ascii="Arial Narrow" w:hAnsi="Arial Narrow"/>
+          <w:sz w:val="20"/>
+          <w:szCs w:val="20"/>
+          <w:lang w:val="en-US"/>
+        </w:rPr>
+        <w:t xml:space="preserve"> '01. Internal MIDI'</w:t>
+      </w:r>
+    </w:p>
+    <w:p>
+      <w:pPr>
+        <w:pStyle w:val="Listenabsatz"/>
+        <w:rPr>
+          <w:rFonts w:ascii="Arial Narrow" w:hAnsi="Arial Narrow"/>
+          <w:sz w:val="20"/>
+          <w:szCs w:val="20"/>
+          <w:lang w:val="en-US"/>
+        </w:rPr>
+      </w:pPr>
+      <w:r>
+        <w:rPr>
+          <w:rFonts w:ascii="Arial Narrow" w:hAnsi="Arial Narrow"/>
+          <w:sz w:val="20"/>
+          <w:szCs w:val="20"/>
+          <w:lang w:val="en-US"/>
+        </w:rPr>
+        <w:t xml:space="preserve">                Output Port </w:t>
+      </w:r>
+      <w:proofErr w:type="gramStart"/>
+      <w:r>
+        <w:rPr>
+          <w:rFonts w:ascii="Arial Narrow" w:hAnsi="Arial Narrow"/>
+          <w:sz w:val="20"/>
+          <w:szCs w:val="20"/>
+          <w:lang w:val="en-US"/>
+        </w:rPr>
+        <w:t>2  :</w:t>
+      </w:r>
+      <w:proofErr w:type="gramEnd"/>
+      <w:r>
+        <w:rPr>
+          <w:rFonts w:ascii="Arial Narrow" w:hAnsi="Arial Narrow"/>
+          <w:sz w:val="20"/>
+          <w:szCs w:val="20"/>
+          <w:lang w:val="en-US"/>
+        </w:rPr>
+        <w:t xml:space="preserve"> '02. Internal MIDI'</w:t>
+      </w:r>
+    </w:p>
+    <w:p>
+      <w:pPr>
+        <w:pStyle w:val="Listenabsatz"/>
+        <w:rPr>
+          <w:rFonts w:ascii="Arial Narrow" w:hAnsi="Arial Narrow"/>
+          <w:sz w:val="20"/>
+          <w:szCs w:val="20"/>
+          <w:lang w:val="en-US"/>
+        </w:rPr>
+      </w:pPr>
+      <w:r>
+        <w:rPr>
+          <w:rFonts w:ascii="Arial Narrow" w:hAnsi="Arial Narrow"/>
+          <w:sz w:val="20"/>
+          <w:szCs w:val="20"/>
+          <w:lang w:val="en-US"/>
+        </w:rPr>
+        <w:t xml:space="preserve">                Output Port </w:t>
+      </w:r>
+      <w:proofErr w:type="gramStart"/>
+      <w:r>
+        <w:rPr>
+          <w:rFonts w:ascii="Arial Narrow" w:hAnsi="Arial Narrow"/>
+          <w:sz w:val="20"/>
+          <w:szCs w:val="20"/>
+          <w:lang w:val="en-US"/>
+        </w:rPr>
+        <w:t>3  :</w:t>
+      </w:r>
+      <w:proofErr w:type="gramEnd"/>
+      <w:r>
+        <w:rPr>
+          <w:rFonts w:ascii="Arial Narrow" w:hAnsi="Arial Narrow"/>
+          <w:sz w:val="20"/>
+          <w:szCs w:val="20"/>
+          <w:lang w:val="en-US"/>
+        </w:rPr>
+        <w:t xml:space="preserve"> '03. Internal MIDI'</w:t>
+      </w:r>
+    </w:p>
+    <w:p>
+      <w:pPr>
+        <w:pStyle w:val="Listenabsatz"/>
+        <w:rPr>
+          <w:rFonts w:ascii="Arial Narrow" w:hAnsi="Arial Narrow"/>
+          <w:sz w:val="20"/>
+          <w:szCs w:val="20"/>
+          <w:lang w:val="en-US"/>
+        </w:rPr>
+      </w:pPr>
+      <w:r>
+        <w:rPr>
+          <w:rFonts w:ascii="Arial Narrow" w:hAnsi="Arial Narrow"/>
+          <w:sz w:val="20"/>
+          <w:szCs w:val="20"/>
+          <w:lang w:val="en-US"/>
+        </w:rPr>
+        <w:t xml:space="preserve">                Output Port </w:t>
+      </w:r>
+      <w:proofErr w:type="gramStart"/>
+      <w:r>
+        <w:rPr>
+          <w:rFonts w:ascii="Arial Narrow" w:hAnsi="Arial Narrow"/>
+          <w:sz w:val="20"/>
+          <w:szCs w:val="20"/>
+          <w:lang w:val="en-US"/>
+        </w:rPr>
+        <w:t>4  :</w:t>
+      </w:r>
+      <w:proofErr w:type="gramEnd"/>
+      <w:r>
+        <w:rPr>
+          <w:rFonts w:ascii="Arial Narrow" w:hAnsi="Arial Narrow"/>
+          <w:sz w:val="20"/>
+          <w:szCs w:val="20"/>
+          <w:lang w:val="en-US"/>
+        </w:rPr>
+        <w:t xml:space="preserve"> '04. Internal MIDI'</w:t>
+      </w:r>
+    </w:p>
+    <w:p>
+      <w:pPr>
+        <w:pStyle w:val="Listenabsatz"/>
+        <w:rPr>
+          <w:rFonts w:ascii="Arial Narrow" w:hAnsi="Arial Narrow"/>
+          <w:sz w:val="20"/>
+          <w:szCs w:val="20"/>
+          <w:lang w:val="en-US"/>
+        </w:rPr>
+      </w:pPr>
+      <w:r>
+        <w:rPr>
+          <w:rFonts w:ascii="Arial Narrow" w:hAnsi="Arial Narrow"/>
+          <w:sz w:val="20"/>
+          <w:szCs w:val="20"/>
+          <w:lang w:val="en-US"/>
+        </w:rPr>
+        <w:t xml:space="preserve">                Output Port </w:t>
+      </w:r>
+      <w:proofErr w:type="gramStart"/>
+      <w:r>
+        <w:rPr>
+          <w:rFonts w:ascii="Arial Narrow" w:hAnsi="Arial Narrow"/>
+          <w:sz w:val="20"/>
+          <w:szCs w:val="20"/>
+          <w:lang w:val="en-US"/>
+        </w:rPr>
+        <w:t>5  :</w:t>
+      </w:r>
+      <w:proofErr w:type="gramEnd"/>
+      <w:r>
+        <w:rPr>
+          <w:rFonts w:ascii="Arial Narrow" w:hAnsi="Arial Narrow"/>
+          <w:sz w:val="20"/>
+          <w:szCs w:val="20"/>
+          <w:lang w:val="en-US"/>
+        </w:rPr>
+        <w:t xml:space="preserve"> '05. Internal MIDI'</w:t>
+      </w:r>
+    </w:p>
+    <w:p>
+      <w:pPr>
+        <w:pStyle w:val="Listenabsatz"/>
+        <w:rPr>
+          <w:rFonts w:ascii="Arial Narrow" w:hAnsi="Arial Narrow"/>
+          <w:sz w:val="20"/>
+          <w:szCs w:val="20"/>
+          <w:lang w:val="en-US"/>
+        </w:rPr>
+      </w:pPr>
+      <w:r>
+        <w:rPr>
+          <w:rFonts w:ascii="Arial Narrow" w:hAnsi="Arial Narrow"/>
+          <w:sz w:val="20"/>
+          <w:szCs w:val="20"/>
+          <w:lang w:val="en-US"/>
+        </w:rPr>
+        <w:t xml:space="preserve">                Output Port </w:t>
+      </w:r>
+      <w:proofErr w:type="gramStart"/>
+      <w:r>
+        <w:rPr>
+          <w:rFonts w:ascii="Arial Narrow" w:hAnsi="Arial Narrow"/>
+          <w:sz w:val="20"/>
+          <w:szCs w:val="20"/>
+          <w:lang w:val="en-US"/>
+        </w:rPr>
+        <w:t>6  :</w:t>
+      </w:r>
+      <w:proofErr w:type="gramEnd"/>
+      <w:r>
+        <w:rPr>
+          <w:rFonts w:ascii="Arial Narrow" w:hAnsi="Arial Narrow"/>
+          <w:sz w:val="20"/>
+          <w:szCs w:val="20"/>
+          <w:lang w:val="en-US"/>
+        </w:rPr>
+        <w:t xml:space="preserve"> '06. Internal MIDI'</w:t>
+      </w:r>
+    </w:p>
+    <w:p>
+      <w:pPr>
+        <w:pStyle w:val="Listenabsatz"/>
+        <w:rPr>
+          <w:rFonts w:ascii="Arial Narrow" w:hAnsi="Arial Narrow"/>
+          <w:sz w:val="20"/>
+          <w:szCs w:val="20"/>
+          <w:lang w:val="en-US"/>
+        </w:rPr>
+      </w:pPr>
+      <w:r>
+        <w:rPr>
+          <w:rFonts w:ascii="Arial Narrow" w:hAnsi="Arial Narrow"/>
+          <w:sz w:val="20"/>
+          <w:szCs w:val="20"/>
+          <w:lang w:val="en-US"/>
+        </w:rPr>
+        <w:t xml:space="preserve">                Output Port </w:t>
+      </w:r>
+      <w:proofErr w:type="gramStart"/>
+      <w:r>
+        <w:rPr>
+          <w:rFonts w:ascii="Arial Narrow" w:hAnsi="Arial Narrow"/>
+          <w:sz w:val="20"/>
+          <w:szCs w:val="20"/>
+          <w:lang w:val="en-US"/>
+        </w:rPr>
+        <w:t>7  :</w:t>
+      </w:r>
+      <w:proofErr w:type="gramEnd"/>
+      <w:r>
+        <w:rPr>
+          <w:rFonts w:ascii="Arial Narrow" w:hAnsi="Arial Narrow"/>
+          <w:sz w:val="20"/>
+          <w:szCs w:val="20"/>
+          <w:lang w:val="en-US"/>
+        </w:rPr>
+        <w:t xml:space="preserve"> '07. Internal MIDI'</w:t>
+      </w:r>
+    </w:p>
+    <w:p>
+      <w:pPr>
+        <w:pStyle w:val="Listenabsatz"/>
+        <w:rPr>
+          <w:rFonts w:ascii="Arial Narrow" w:hAnsi="Arial Narrow"/>
+          <w:sz w:val="20"/>
+          <w:szCs w:val="20"/>
+          <w:lang w:val="en-US"/>
+        </w:rPr>
+      </w:pPr>
+      <w:r>
+        <w:rPr>
+          <w:rFonts w:ascii="Arial Narrow" w:hAnsi="Arial Narrow"/>
+          <w:sz w:val="20"/>
+          <w:szCs w:val="20"/>
+          <w:lang w:val="en-US"/>
+        </w:rPr>
+        <w:t xml:space="preserve">                Output Port </w:t>
+      </w:r>
+      <w:proofErr w:type="gramStart"/>
+      <w:r>
+        <w:rPr>
+          <w:rFonts w:ascii="Arial Narrow" w:hAnsi="Arial Narrow"/>
+          <w:sz w:val="20"/>
+          <w:szCs w:val="20"/>
+          <w:lang w:val="en-US"/>
+        </w:rPr>
+        <w:t>8  :</w:t>
+      </w:r>
+      <w:proofErr w:type="gramEnd"/>
+      <w:r>
+        <w:rPr>
+          <w:rFonts w:ascii="Arial Narrow" w:hAnsi="Arial Narrow"/>
+          <w:sz w:val="20"/>
+          <w:szCs w:val="20"/>
+          <w:lang w:val="en-US"/>
+        </w:rPr>
+        <w:t xml:space="preserve"> '08. Internal MIDI'</w:t>
+      </w:r>
+    </w:p>
+    <w:p>
+      <w:pPr>
+        <w:pStyle w:val="Listenabsatz"/>
+        <w:rPr>
+          <w:rFonts w:ascii="Arial Narrow" w:hAnsi="Arial Narrow"/>
+          <w:sz w:val="20"/>
+          <w:szCs w:val="20"/>
+          <w:lang w:val="en-US"/>
+        </w:rPr>
+      </w:pPr>
+      <w:r>
+        <w:rPr>
+          <w:rFonts w:ascii="Arial Narrow" w:hAnsi="Arial Narrow"/>
+          <w:sz w:val="20"/>
+          <w:szCs w:val="20"/>
+          <w:lang w:val="en-US"/>
+        </w:rPr>
+        <w:t xml:space="preserve">                Output Port </w:t>
+      </w:r>
+      <w:proofErr w:type="gramStart"/>
+      <w:r>
+        <w:rPr>
+          <w:rFonts w:ascii="Arial Narrow" w:hAnsi="Arial Narrow"/>
+          <w:sz w:val="20"/>
+          <w:szCs w:val="20"/>
+          <w:lang w:val="en-US"/>
+        </w:rPr>
+        <w:t>9  :</w:t>
+      </w:r>
+      <w:proofErr w:type="gramEnd"/>
+      <w:r>
+        <w:rPr>
+          <w:rFonts w:ascii="Arial Narrow" w:hAnsi="Arial Narrow"/>
+          <w:sz w:val="20"/>
+          <w:szCs w:val="20"/>
+          <w:lang w:val="en-US"/>
+        </w:rPr>
+        <w:t xml:space="preserve"> '09. Internal MIDI'</w:t>
+      </w:r>
+    </w:p>
+    <w:p>
+      <w:pPr>
+        <w:pStyle w:val="Listenabsatz"/>
+        <w:rPr>
+          <w:rFonts w:ascii="Arial Narrow" w:hAnsi="Arial Narrow"/>
+          <w:sz w:val="20"/>
+          <w:szCs w:val="20"/>
+          <w:lang w:val="en-US"/>
+        </w:rPr>
+      </w:pPr>
+      <w:r>
+        <w:rPr>
+          <w:rFonts w:ascii="Arial Narrow" w:hAnsi="Arial Narrow"/>
+          <w:sz w:val="20"/>
+          <w:szCs w:val="20"/>
+          <w:lang w:val="en-US"/>
+        </w:rPr>
+        <w:t xml:space="preserve">                Output Port </w:t>
+      </w:r>
+      <w:proofErr w:type="gramStart"/>
+      <w:r>
+        <w:rPr>
+          <w:rFonts w:ascii="Arial Narrow" w:hAnsi="Arial Narrow"/>
+          <w:sz w:val="20"/>
+          <w:szCs w:val="20"/>
+          <w:lang w:val="en-US"/>
+        </w:rPr>
+        <w:t>10 :</w:t>
+      </w:r>
+      <w:proofErr w:type="gramEnd"/>
+      <w:r>
+        <w:rPr>
+          <w:rFonts w:ascii="Arial Narrow" w:hAnsi="Arial Narrow"/>
+          <w:sz w:val="20"/>
+          <w:szCs w:val="20"/>
+          <w:lang w:val="en-US"/>
+        </w:rPr>
+        <w:t xml:space="preserve"> '10. Internal MIDI'</w:t>
+      </w:r>
+    </w:p>
+    <w:p>
+      <w:pPr>
+        <w:pStyle w:val="Listenabsatz"/>
+        <w:rPr>
+          <w:rFonts w:ascii="Arial Narrow" w:hAnsi="Arial Narrow"/>
+          <w:sz w:val="20"/>
+          <w:szCs w:val="20"/>
+          <w:lang w:val="en-US"/>
+        </w:rPr>
+      </w:pPr>
+      <w:r>
+        <w:rPr>
+          <w:rFonts w:ascii="Arial Narrow" w:hAnsi="Arial Narrow"/>
+          <w:sz w:val="20"/>
+          <w:szCs w:val="20"/>
+          <w:lang w:val="en-US"/>
+        </w:rPr>
+        <w:t xml:space="preserve">                Output Port </w:t>
+      </w:r>
+      <w:proofErr w:type="gramStart"/>
+      <w:r>
+        <w:rPr>
+          <w:rFonts w:ascii="Arial Narrow" w:hAnsi="Arial Narrow"/>
+          <w:sz w:val="20"/>
+          <w:szCs w:val="20"/>
+          <w:lang w:val="en-US"/>
+        </w:rPr>
+        <w:t>11 :</w:t>
+      </w:r>
+      <w:proofErr w:type="gramEnd"/>
+      <w:r>
+        <w:rPr>
+          <w:rFonts w:ascii="Arial Narrow" w:hAnsi="Arial Narrow"/>
+          <w:sz w:val="20"/>
+          <w:szCs w:val="20"/>
+          <w:lang w:val="en-US"/>
+        </w:rPr>
+        <w:t xml:space="preserve"> '11. Internal MIDI'</w:t>
+      </w:r>
+    </w:p>
+    <w:p>
+      <w:pPr>
+        <w:pStyle w:val="Listenabsatz"/>
+        <w:rPr>
+          <w:rFonts w:ascii="Arial Narrow" w:hAnsi="Arial Narrow"/>
+          <w:sz w:val="20"/>
+          <w:szCs w:val="20"/>
+          <w:lang w:val="en-US"/>
+        </w:rPr>
+      </w:pPr>
+      <w:r>
+        <w:rPr>
+          <w:rFonts w:ascii="Arial Narrow" w:hAnsi="Arial Narrow"/>
+          <w:sz w:val="20"/>
+          <w:szCs w:val="20"/>
+          <w:lang w:val="en-US"/>
+        </w:rPr>
+        <w:t xml:space="preserve">                Output Port </w:t>
+      </w:r>
+      <w:proofErr w:type="gramStart"/>
+      <w:r>
+        <w:rPr>
+          <w:rFonts w:ascii="Arial Narrow" w:hAnsi="Arial Narrow"/>
+          <w:sz w:val="20"/>
+          <w:szCs w:val="20"/>
+          <w:lang w:val="en-US"/>
+        </w:rPr>
+        <w:t>12 :</w:t>
+      </w:r>
+      <w:proofErr w:type="gramEnd"/>
+      <w:r>
+        <w:rPr>
+          <w:rFonts w:ascii="Arial Narrow" w:hAnsi="Arial Narrow"/>
+          <w:sz w:val="20"/>
+          <w:szCs w:val="20"/>
+          <w:lang w:val="en-US"/>
+        </w:rPr>
+        <w:t xml:space="preserve"> '12. Internal MIDI'</w:t>
+      </w:r>
+    </w:p>
+    <w:p>
+      <w:pPr>
+        <w:pStyle w:val="Listenabsatz"/>
+        <w:rPr>
+          <w:rFonts w:ascii="Arial Narrow" w:hAnsi="Arial Narrow"/>
+          <w:sz w:val="20"/>
+          <w:szCs w:val="20"/>
+          <w:lang w:val="en-US"/>
+        </w:rPr>
+      </w:pPr>
+      <w:r>
+        <w:rPr>
+          <w:rFonts w:ascii="Arial Narrow" w:hAnsi="Arial Narrow"/>
+          <w:sz w:val="20"/>
+          <w:szCs w:val="20"/>
+          <w:lang w:val="en-US"/>
+        </w:rPr>
+        <w:t xml:space="preserve">                Output Port </w:t>
+      </w:r>
+      <w:proofErr w:type="gramStart"/>
+      <w:r>
+        <w:rPr>
+          <w:rFonts w:ascii="Arial Narrow" w:hAnsi="Arial Narrow"/>
+          <w:sz w:val="20"/>
+          <w:szCs w:val="20"/>
+          <w:lang w:val="en-US"/>
+        </w:rPr>
+        <w:t>13 :</w:t>
+      </w:r>
+      <w:proofErr w:type="gramEnd"/>
+      <w:r>
+        <w:rPr>
+          <w:rFonts w:ascii="Arial Narrow" w:hAnsi="Arial Narrow"/>
+          <w:sz w:val="20"/>
+          <w:szCs w:val="20"/>
+          <w:lang w:val="en-US"/>
+        </w:rPr>
+        <w:t xml:space="preserve"> '13. Internal MIDI'</w:t>
+      </w:r>
+    </w:p>
+    <w:p>
+      <w:pPr>
+        <w:pStyle w:val="Listenabsatz"/>
+        <w:rPr>
+          <w:rFonts w:ascii="Arial Narrow" w:hAnsi="Arial Narrow"/>
+          <w:sz w:val="20"/>
+          <w:szCs w:val="20"/>
+          <w:lang w:val="en-US"/>
+        </w:rPr>
+      </w:pPr>
+      <w:r>
+        <w:rPr>
+          <w:rFonts w:ascii="Arial Narrow" w:hAnsi="Arial Narrow"/>
+          <w:sz w:val="20"/>
+          <w:szCs w:val="20"/>
+          <w:lang w:val="en-US"/>
+        </w:rPr>
+        <w:t xml:space="preserve">                Output Port </w:t>
+      </w:r>
+      <w:proofErr w:type="gramStart"/>
+      <w:r>
+        <w:rPr>
+          <w:rFonts w:ascii="Arial Narrow" w:hAnsi="Arial Narrow"/>
+          <w:sz w:val="20"/>
+          <w:szCs w:val="20"/>
+          <w:lang w:val="en-US"/>
+        </w:rPr>
+        <w:t>14 :</w:t>
+      </w:r>
+      <w:proofErr w:type="gramEnd"/>
+      <w:r>
+        <w:rPr>
+          <w:rFonts w:ascii="Arial Narrow" w:hAnsi="Arial Narrow"/>
+          <w:sz w:val="20"/>
+          <w:szCs w:val="20"/>
+          <w:lang w:val="en-US"/>
+        </w:rPr>
+        <w:t xml:space="preserve"> '14. Internal MIDI'</w:t>
+      </w:r>
+    </w:p>
+    <w:p>
+      <w:pPr>
+        <w:pStyle w:val="Listenabsatz"/>
+        <w:rPr>
+          <w:rFonts w:ascii="Arial Narrow" w:hAnsi="Arial Narrow"/>
+          <w:sz w:val="20"/>
+          <w:szCs w:val="20"/>
+          <w:lang w:val="en-US"/>
+        </w:rPr>
+      </w:pPr>
+      <w:r>
+        <w:rPr>
+          <w:rFonts w:ascii="Arial Narrow" w:hAnsi="Arial Narrow"/>
+          <w:sz w:val="20"/>
+          <w:szCs w:val="20"/>
+          <w:lang w:val="en-US"/>
+        </w:rPr>
+        <w:t xml:space="preserve">                Output Port </w:t>
+      </w:r>
+      <w:proofErr w:type="gramStart"/>
+      <w:r>
+        <w:rPr>
+          <w:rFonts w:ascii="Arial Narrow" w:hAnsi="Arial Narrow"/>
+          <w:sz w:val="20"/>
+          <w:szCs w:val="20"/>
+          <w:lang w:val="en-US"/>
+        </w:rPr>
+        <w:t>15 :</w:t>
+      </w:r>
+      <w:proofErr w:type="gramEnd"/>
+      <w:r>
+        <w:rPr>
+          <w:rFonts w:ascii="Arial Narrow" w:hAnsi="Arial Narrow"/>
+          <w:sz w:val="20"/>
+          <w:szCs w:val="20"/>
+          <w:lang w:val="en-US"/>
+        </w:rPr>
+        <w:t xml:space="preserve"> '15. Internal MIDI'</w:t>
+      </w:r>
+    </w:p>
+    <w:p>
+      <w:pPr>
+        <w:pStyle w:val="Listenabsatz"/>
+        <w:rPr>
+          <w:rFonts w:ascii="Arial Narrow" w:hAnsi="Arial Narrow"/>
+          <w:sz w:val="20"/>
+          <w:szCs w:val="20"/>
+          <w:lang w:val="en-US"/>
+        </w:rPr>
+      </w:pPr>
+      <w:r>
+        <w:rPr>
+          <w:rFonts w:ascii="Arial Narrow" w:hAnsi="Arial Narrow"/>
+          <w:sz w:val="20"/>
+          <w:szCs w:val="20"/>
+          <w:lang w:val="en-US"/>
+        </w:rPr>
+        <w:t xml:space="preserve">                Output Port </w:t>
+      </w:r>
+      <w:proofErr w:type="gramStart"/>
+      <w:r>
+        <w:rPr>
+          <w:rFonts w:ascii="Arial Narrow" w:hAnsi="Arial Narrow"/>
+          <w:sz w:val="20"/>
+          <w:szCs w:val="20"/>
+          <w:lang w:val="en-US"/>
+        </w:rPr>
+        <w:t>16 :</w:t>
+      </w:r>
+      <w:proofErr w:type="gramEnd"/>
+      <w:r>
+        <w:rPr>
+          <w:rFonts w:ascii="Arial Narrow" w:hAnsi="Arial Narrow"/>
+          <w:sz w:val="20"/>
+          <w:szCs w:val="20"/>
+          <w:lang w:val="en-US"/>
+        </w:rPr>
+        <w:t xml:space="preserve"> '16. Internal MIDI'</w:t>
+      </w:r>
+    </w:p>
+    <w:p>
+      <w:pPr>
+        <w:pStyle w:val="Listenabsatz"/>
+        <w:rPr>
+          <w:lang w:val="en-US"/>
+        </w:rPr>
+      </w:pPr>
     </w:p>
     <w:p>
       <w:pPr>
@@ -604,12 +2802,21 @@
         <w:br/>
         <w:t xml:space="preserve"> x32midiosc </w:t>
       </w:r>
+      <w:proofErr w:type="spellStart"/>
       <w:r>
         <w:rPr>
           <w:i/>
           <w:lang w:val="en-US"/>
         </w:rPr>
-        <w:t>ownport x32port x32ipaddress 0 1 2 3 4 5 6 7 8 9 10 11 12</w:t>
+        <w:t>ownport</w:t>
+      </w:r>
+      <w:proofErr w:type="spellEnd"/>
+      <w:r>
+        <w:rPr>
+          <w:i/>
+          <w:lang w:val="en-US"/>
+        </w:rPr>
+        <w:t xml:space="preserve"> x32port x32ipaddress 0 1 2 3 4 5 6 7 8 9 10 11 12</w:t>
       </w:r>
       <w:r>
         <w:rPr>
@@ -636,8 +2843,6 @@
         </w:rPr>
         <w:t>6 7 8 9 10 11 1 2 3 4 5 6</w:t>
       </w:r>
-      <w:bookmarkStart w:id="0" w:name="_GoBack"/>
-      <w:bookmarkEnd w:id="0"/>
     </w:p>
     <w:p>
       <w:pPr>
@@ -654,7 +2859,31 @@
         <w:rPr>
           <w:lang w:val="en-US"/>
         </w:rPr>
-        <w:t>Move a fader on X32 and see if messages running trough the debug screen.</w:t>
+        <w:t xml:space="preserve">Move a fader on </w:t>
+      </w:r>
+      <w:r>
+        <w:rPr>
+          <w:lang w:val="en-US"/>
+        </w:rPr>
+        <w:t xml:space="preserve">X32 and see if messages running </w:t>
+      </w:r>
+      <w:r>
+        <w:rPr>
+          <w:lang w:val="en-US"/>
+        </w:rPr>
+        <w:t>t</w:t>
+      </w:r>
+      <w:r>
+        <w:rPr>
+          <w:lang w:val="en-US"/>
+        </w:rPr>
+        <w:t>h</w:t>
+      </w:r>
+      <w:r>
+        <w:rPr>
+          <w:lang w:val="en-US"/>
+        </w:rPr>
+        <w:t>rough the debug screen.</w:t>
       </w:r>
     </w:p>
     <w:p>
@@ -699,12 +2928,20 @@
           <w:lang w:val="en-US"/>
         </w:rPr>
       </w:pPr>
+      <w:proofErr w:type="spellStart"/>
       <w:r>
         <w:rPr>
           <w:lang w:val="en-US"/>
         </w:rPr>
         <w:lastRenderedPageBreak/>
-        <w:t>Ableton Live V8</w:t>
+        <w:t>Ableton</w:t>
+      </w:r>
+      <w:proofErr w:type="spellEnd"/>
+      <w:r>
+        <w:rPr>
+          <w:lang w:val="en-US"/>
+        </w:rPr>
+        <w:t xml:space="preserve"> Live V8</w:t>
       </w:r>
     </w:p>
     <w:p/>
@@ -723,7 +2960,21 @@
         <w:rPr>
           <w:lang w:val="en-US"/>
         </w:rPr>
-        <w:t>Press COMMAND key + “,“ and bring up midi setup.</w:t>
+        <w:t>Press COMMAND key + “</w:t>
+      </w:r>
+      <w:proofErr w:type="gramStart"/>
+      <w:r>
+        <w:rPr>
+          <w:lang w:val="en-US"/>
+        </w:rPr>
+        <w:t>,“</w:t>
+      </w:r>
+      <w:proofErr w:type="gramEnd"/>
+      <w:r>
+        <w:rPr>
+          <w:lang w:val="en-US"/>
+        </w:rPr>
+        <w:t xml:space="preserve"> and bring up midi setup.</w:t>
       </w:r>
     </w:p>
     <w:p>
@@ -860,7 +3111,21 @@
         <w:rPr>
           <w:lang w:val="en-US"/>
         </w:rPr>
-        <w:t xml:space="preserve"> “send a initialization sequence key” on the X32.</w:t>
+        <w:t xml:space="preserve"> “send </w:t>
+      </w:r>
+      <w:proofErr w:type="gramStart"/>
+      <w:r>
+        <w:rPr>
+          <w:lang w:val="en-US"/>
+        </w:rPr>
+        <w:t>a</w:t>
+      </w:r>
+      <w:proofErr w:type="gramEnd"/>
+      <w:r>
+        <w:rPr>
+          <w:lang w:val="en-US"/>
+        </w:rPr>
+        <w:t xml:space="preserve"> initialization sequence key” on the X32.</w:t>
       </w:r>
       <w:r>
         <w:rPr>
@@ -916,8 +3181,16 @@
           <w:lang w:val="en-US"/>
         </w:rPr>
         <w:br/>
-        <w:t xml:space="preserve">3. Press the Button </w:t>
-      </w:r>
+        <w:t xml:space="preserve">3. Press the </w:t>
+      </w:r>
+      <w:proofErr w:type="gramStart"/>
+      <w:r>
+        <w:rPr>
+          <w:lang w:val="en-US"/>
+        </w:rPr>
+        <w:t xml:space="preserve">Button </w:t>
+      </w:r>
+      <w:proofErr w:type="gramEnd"/>
       <w:r>
         <w:rPr>
           <w:lang w:val="en-US"/>
@@ -977,6 +3250,7 @@
         <w:rPr>
           <w:lang w:val="en-US"/>
         </w:rPr>
+        <w:lastRenderedPageBreak/>
         <w:t>Logic Pro 9</w:t>
       </w:r>
     </w:p>
@@ -1230,11 +3504,20 @@
           <w:lang w:val="en-US"/>
         </w:rPr>
       </w:pPr>
-      <w:r>
-        <w:rPr>
-          <w:lang w:val="en-US"/>
-        </w:rPr>
-        <w:t>Presonus Studio One 2 setup</w:t>
+      <w:proofErr w:type="spellStart"/>
+      <w:r>
+        <w:rPr>
+          <w:lang w:val="en-US"/>
+        </w:rPr>
+        <w:lastRenderedPageBreak/>
+        <w:t>Presonus</w:t>
+      </w:r>
+      <w:proofErr w:type="spellEnd"/>
+      <w:r>
+        <w:rPr>
+          <w:lang w:val="en-US"/>
+        </w:rPr>
+        <w:t xml:space="preserve"> Studio One 2 setup</w:t>
       </w:r>
     </w:p>
     <w:p/>
@@ -1402,7 +3685,21 @@
         <w:rPr>
           <w:lang w:val="en-US"/>
         </w:rPr>
-        <w:t xml:space="preserve"> next midiosc interface for in and out</w:t>
+        <w:t xml:space="preserve"> next </w:t>
+      </w:r>
+      <w:proofErr w:type="spellStart"/>
+      <w:r>
+        <w:rPr>
+          <w:lang w:val="en-US"/>
+        </w:rPr>
+        <w:t>midiosc</w:t>
+      </w:r>
+      <w:proofErr w:type="spellEnd"/>
+      <w:r>
+        <w:rPr>
+          <w:lang w:val="en-US"/>
+        </w:rPr>
+        <w:t xml:space="preserve"> interface for in and out</w:t>
       </w:r>
       <w:r>
         <w:rPr>
@@ -1450,7 +3747,21 @@
         <w:rPr>
           <w:lang w:val="en-US"/>
         </w:rPr>
-        <w:t xml:space="preserve"> resulting list select each of  the interfaces press “edit” and change the device name to 1-6.</w:t>
+        <w:t xml:space="preserve"> resulting list select each </w:t>
+      </w:r>
+      <w:proofErr w:type="gramStart"/>
+      <w:r>
+        <w:rPr>
+          <w:lang w:val="en-US"/>
+        </w:rPr>
+        <w:t>of  the</w:t>
+      </w:r>
+      <w:proofErr w:type="gramEnd"/>
+      <w:r>
+        <w:rPr>
+          <w:lang w:val="en-US"/>
+        </w:rPr>
+        <w:t xml:space="preserve"> interfaces press “edit” and change the device name to 1-6.</w:t>
       </w:r>
     </w:p>
     <w:p>
@@ -1468,7 +3779,21 @@
         <w:rPr>
           <w:lang w:val="en-US"/>
         </w:rPr>
-        <w:t>Select “Placement”  and drag all devices in correct order “1-6” to “Group 1”.</w:t>
+        <w:t>Select “Placement</w:t>
+      </w:r>
+      <w:proofErr w:type="gramStart"/>
+      <w:r>
+        <w:rPr>
+          <w:lang w:val="en-US"/>
+        </w:rPr>
+        <w:t>”  and</w:t>
+      </w:r>
+      <w:proofErr w:type="gramEnd"/>
+      <w:r>
+        <w:rPr>
+          <w:lang w:val="en-US"/>
+        </w:rPr>
+        <w:t xml:space="preserve"> drag all devices in correct order “1-6” to “Group 1”.</w:t>
       </w:r>
     </w:p>
     <w:p>
@@ -1527,6 +3852,7 @@
         <w:rPr>
           <w:lang w:val="en-US"/>
         </w:rPr>
+        <w:lastRenderedPageBreak/>
         <w:t>Reaper OSX (nearly the same under Windows)</w:t>
       </w:r>
     </w:p>
@@ -1600,7 +3926,21 @@
         <w:rPr>
           <w:lang w:val="en-US"/>
         </w:rPr>
-        <w:t>Select “Mackie Comtrol Universal”</w:t>
+        <w:t xml:space="preserve">Select “Mackie </w:t>
+      </w:r>
+      <w:proofErr w:type="spellStart"/>
+      <w:r>
+        <w:rPr>
+          <w:lang w:val="en-US"/>
+        </w:rPr>
+        <w:t>Comtrol</w:t>
+      </w:r>
+      <w:proofErr w:type="spellEnd"/>
+      <w:r>
+        <w:rPr>
+          <w:lang w:val="en-US"/>
+        </w:rPr>
+        <w:t xml:space="preserve"> Universal”</w:t>
       </w:r>
     </w:p>
     <w:p>
@@ -1771,7 +4111,7 @@
 </file>
 
 <file path=word/numbering.xml><?xml version="1.0" encoding="utf-8"?>
-<w:numbering xmlns:wpc="http://schemas.microsoft.com/office/word/2010/wordprocessingCanvas" xmlns:mo="http://schemas.microsoft.com/office/mac/office/2008/main" xmlns:mc="http://schemas.openxmlformats.org/markup-compatibility/2006" xmlns:mv="urn:schemas-microsoft-com:mac:vml" xmlns:o="urn:schemas-microsoft-com:office:office" xmlns:r="http://schemas.openxmlformats.org/officeDocument/2006/relationships" xmlns:m="http://schemas.openxmlformats.org/officeDocument/2006/math" xmlns:v="urn:schemas-microsoft-com:vml" xmlns:wp14="http://schemas.microsoft.com/office/word/2010/wordprocessingDrawing" xmlns:wp="http://schemas.openxmlformats.org/drawingml/2006/wordprocessingDrawing" xmlns:w10="urn:schemas-microsoft-com:office:word" xmlns:w="http://schemas.openxmlformats.org/wordprocessingml/2006/main" xmlns:w14="http://schemas.microsoft.com/office/word/2010/wordml" xmlns:wpg="http://schemas.microsoft.com/office/word/2010/wordprocessingGroup" xmlns:wpi="http://schemas.microsoft.com/office/word/2010/wordprocessingInk" xmlns:wne="http://schemas.microsoft.com/office/word/2006/wordml" xmlns:wps="http://schemas.microsoft.com/office/word/2010/wordprocessingShape" mc:Ignorable="w14 wp14">
+<w:numbering xmlns:wpc="http://schemas.microsoft.com/office/word/2010/wordprocessingCanvas" xmlns:mc="http://schemas.openxmlformats.org/markup-compatibility/2006" xmlns:o="urn:schemas-microsoft-com:office:office" xmlns:r="http://schemas.openxmlformats.org/officeDocument/2006/relationships" xmlns:m="http://schemas.openxmlformats.org/officeDocument/2006/math" xmlns:v="urn:schemas-microsoft-com:vml" xmlns:wp14="http://schemas.microsoft.com/office/word/2010/wordprocessingDrawing" xmlns:wp="http://schemas.openxmlformats.org/drawingml/2006/wordprocessingDrawing" xmlns:w10="urn:schemas-microsoft-com:office:word" xmlns:w="http://schemas.openxmlformats.org/wordprocessingml/2006/main" xmlns:w14="http://schemas.microsoft.com/office/word/2010/wordml" xmlns:wpg="http://schemas.microsoft.com/office/word/2010/wordprocessingGroup" xmlns:wpi="http://schemas.microsoft.com/office/word/2010/wordprocessingInk" xmlns:wne="http://schemas.microsoft.com/office/word/2006/wordml" xmlns:wps="http://schemas.microsoft.com/office/word/2010/wordprocessingShape" mc:Ignorable="w14 wp14">
   <w:abstractNum w:abstractNumId="0">
     <w:nsid w:val="05D268C3"/>
     <w:multiLevelType w:val="hybridMultilevel"/>
@@ -1996,7 +4336,7 @@
     </w:rPrDefault>
     <w:pPrDefault/>
   </w:docDefaults>
-  <w:latentStyles w:defLockedState="0" w:defUIPriority="99" w:defSemiHidden="1" w:defUnhideWhenUsed="1" w:defQFormat="0" w:count="276">
+  <w:latentStyles w:defLockedState="0" w:defUIPriority="99" w:defSemiHidden="1" w:defUnhideWhenUsed="1" w:defQFormat="0" w:count="267">
     <w:lsdException w:name="Normal" w:semiHidden="0" w:uiPriority="0" w:unhideWhenUsed="0" w:qFormat="1"/>
     <w:lsdException w:name="heading 1" w:semiHidden="0" w:uiPriority="9" w:unhideWhenUsed="0" w:qFormat="1"/>
     <w:lsdException w:name="heading 2" w:uiPriority="9" w:qFormat="1"/>
@@ -2143,7 +4483,7 @@
     <w:name w:val="heading 1"/>
     <w:basedOn w:val="Standard"/>
     <w:next w:val="Standard"/>
-    <w:link w:val="berschrift1Zeichen"/>
+    <w:link w:val="berschrift1Zchn"/>
     <w:uiPriority w:val="9"/>
     <w:qFormat/>
     <w:rsid w:val="00AB5C9D"/>
@@ -2166,7 +4506,7 @@
     <w:name w:val="heading 2"/>
     <w:basedOn w:val="Standard"/>
     <w:next w:val="Standard"/>
-    <w:link w:val="berschrift2Zeichen"/>
+    <w:link w:val="berschrift2Zchn"/>
     <w:uiPriority w:val="9"/>
     <w:unhideWhenUsed/>
     <w:qFormat/>
@@ -2190,7 +4530,7 @@
     <w:name w:val="heading 3"/>
     <w:basedOn w:val="Standard"/>
     <w:next w:val="Standard"/>
-    <w:link w:val="berschrift3Zeichen"/>
+    <w:link w:val="berschrift3Zchn"/>
     <w:uiPriority w:val="9"/>
     <w:unhideWhenUsed/>
     <w:qFormat/>
@@ -2212,7 +4552,7 @@
     <w:name w:val="heading 4"/>
     <w:basedOn w:val="Standard"/>
     <w:next w:val="Standard"/>
-    <w:link w:val="berschrift4Zeichen"/>
+    <w:link w:val="berschrift4Zchn"/>
     <w:uiPriority w:val="9"/>
     <w:unhideWhenUsed/>
     <w:qFormat/>
@@ -2232,7 +4572,7 @@
       <w:color w:val="4F81BD" w:themeColor="accent1"/>
     </w:rPr>
   </w:style>
-  <w:style w:type="character" w:default="1" w:styleId="Absatzstandardschriftart">
+  <w:style w:type="character" w:default="1" w:styleId="Absatz-Standardschriftart">
     <w:name w:val="Default Paragraph Font"/>
     <w:uiPriority w:val="1"/>
     <w:semiHidden/>
@@ -2259,9 +4599,9 @@
     <w:semiHidden/>
     <w:unhideWhenUsed/>
   </w:style>
-  <w:style w:type="character" w:customStyle="1" w:styleId="berschrift1Zeichen">
-    <w:name w:val="Überschrift 1 Zeichen"/>
-    <w:basedOn w:val="Absatzstandardschriftart"/>
+  <w:style w:type="character" w:customStyle="1" w:styleId="berschrift1Zchn">
+    <w:name w:val="Überschrift 1 Zchn"/>
+    <w:basedOn w:val="Absatz-Standardschriftart"/>
     <w:link w:val="berschrift1"/>
     <w:uiPriority w:val="9"/>
     <w:rsid w:val="00AB5C9D"/>
@@ -2274,9 +4614,9 @@
       <w:szCs w:val="32"/>
     </w:rPr>
   </w:style>
-  <w:style w:type="character" w:customStyle="1" w:styleId="berschrift2Zeichen">
-    <w:name w:val="Überschrift 2 Zeichen"/>
-    <w:basedOn w:val="Absatzstandardschriftart"/>
+  <w:style w:type="character" w:customStyle="1" w:styleId="berschrift2Zchn">
+    <w:name w:val="Überschrift 2 Zchn"/>
+    <w:basedOn w:val="Absatz-Standardschriftart"/>
     <w:link w:val="berschrift2"/>
     <w:uiPriority w:val="9"/>
     <w:rsid w:val="00AB5C9D"/>
@@ -2289,9 +4629,9 @@
       <w:szCs w:val="26"/>
     </w:rPr>
   </w:style>
-  <w:style w:type="character" w:customStyle="1" w:styleId="berschrift3Zeichen">
-    <w:name w:val="Überschrift 3 Zeichen"/>
-    <w:basedOn w:val="Absatzstandardschriftart"/>
+  <w:style w:type="character" w:customStyle="1" w:styleId="berschrift3Zchn">
+    <w:name w:val="Überschrift 3 Zchn"/>
+    <w:basedOn w:val="Absatz-Standardschriftart"/>
     <w:link w:val="berschrift3"/>
     <w:uiPriority w:val="9"/>
     <w:rsid w:val="00AB5C9D"/>
@@ -2316,7 +4656,7 @@
   <w:style w:type="paragraph" w:styleId="Sprechblasentext">
     <w:name w:val="Balloon Text"/>
     <w:basedOn w:val="Standard"/>
-    <w:link w:val="SprechblasentextZeichen"/>
+    <w:link w:val="SprechblasentextZchn"/>
     <w:uiPriority w:val="99"/>
     <w:semiHidden/>
     <w:unhideWhenUsed/>
@@ -2327,9 +4667,9 @@
       <w:szCs w:val="18"/>
     </w:rPr>
   </w:style>
-  <w:style w:type="character" w:customStyle="1" w:styleId="SprechblasentextZeichen">
-    <w:name w:val="Sprechblasentext Zeichen"/>
-    <w:basedOn w:val="Absatzstandardschriftart"/>
+  <w:style w:type="character" w:customStyle="1" w:styleId="SprechblasentextZchn">
+    <w:name w:val="Sprechblasentext Zchn"/>
+    <w:basedOn w:val="Absatz-Standardschriftart"/>
     <w:link w:val="Sprechblasentext"/>
     <w:uiPriority w:val="99"/>
     <w:semiHidden/>
@@ -2340,9 +4680,9 @@
       <w:szCs w:val="18"/>
     </w:rPr>
   </w:style>
-  <w:style w:type="character" w:customStyle="1" w:styleId="berschrift4Zeichen">
-    <w:name w:val="Überschrift 4 Zeichen"/>
-    <w:basedOn w:val="Absatzstandardschriftart"/>
+  <w:style w:type="character" w:customStyle="1" w:styleId="berschrift4Zchn">
+    <w:name w:val="Überschrift 4 Zchn"/>
+    <w:basedOn w:val="Absatz-Standardschriftart"/>
     <w:link w:val="berschrift4"/>
     <w:uiPriority w:val="9"/>
     <w:rsid w:val="0095201C"/>
@@ -2359,7 +4699,7 @@
 </file>
 
 <file path=word/stylesWithEffects.xml><?xml version="1.0" encoding="utf-8"?>
-<w:styles xmlns:wpc="http://schemas.microsoft.com/office/word/2010/wordprocessingCanvas" xmlns:mo="http://schemas.microsoft.com/office/mac/office/2008/main" xmlns:mc="http://schemas.openxmlformats.org/markup-compatibility/2006" xmlns:mv="urn:schemas-microsoft-com:mac:vml" xmlns:o="urn:schemas-microsoft-com:office:office" xmlns:r="http://schemas.openxmlformats.org/officeDocument/2006/relationships" xmlns:m="http://schemas.openxmlformats.org/officeDocument/2006/math" xmlns:v="urn:schemas-microsoft-com:vml" xmlns:wp14="http://schemas.microsoft.com/office/word/2010/wordprocessingDrawing" xmlns:wp="http://schemas.openxmlformats.org/drawingml/2006/wordprocessingDrawing" xmlns:w10="urn:schemas-microsoft-com:office:word" xmlns:w="http://schemas.openxmlformats.org/wordprocessingml/2006/main" xmlns:w14="http://schemas.microsoft.com/office/word/2010/wordml" xmlns:wpg="http://schemas.microsoft.com/office/word/2010/wordprocessingGroup" xmlns:wpi="http://schemas.microsoft.com/office/word/2010/wordprocessingInk" xmlns:wne="http://schemas.microsoft.com/office/word/2006/wordml" xmlns:wps="http://schemas.microsoft.com/office/word/2010/wordprocessingShape" mc:Ignorable="w14 wp14">
+<w:styles xmlns:wpc="http://schemas.microsoft.com/office/word/2010/wordprocessingCanvas" xmlns:mc="http://schemas.openxmlformats.org/markup-compatibility/2006" xmlns:o="urn:schemas-microsoft-com:office:office" xmlns:r="http://schemas.openxmlformats.org/officeDocument/2006/relationships" xmlns:m="http://schemas.openxmlformats.org/officeDocument/2006/math" xmlns:v="urn:schemas-microsoft-com:vml" xmlns:wp14="http://schemas.microsoft.com/office/word/2010/wordprocessingDrawing" xmlns:wp="http://schemas.openxmlformats.org/drawingml/2006/wordprocessingDrawing" xmlns:w10="urn:schemas-microsoft-com:office:word" xmlns:w="http://schemas.openxmlformats.org/wordprocessingml/2006/main" xmlns:w14="http://schemas.microsoft.com/office/word/2010/wordml" xmlns:wpg="http://schemas.microsoft.com/office/word/2010/wordprocessingGroup" xmlns:wpi="http://schemas.microsoft.com/office/word/2010/wordprocessingInk" xmlns:wne="http://schemas.microsoft.com/office/word/2006/wordml" xmlns:wps="http://schemas.microsoft.com/office/word/2010/wordprocessingShape" mc:Ignorable="w14 wp14">
   <w:docDefaults>
     <w:rPrDefault>
       <w:rPr>
@@ -2371,7 +4711,7 @@
     </w:rPrDefault>
     <w:pPrDefault/>
   </w:docDefaults>
-  <w:latentStyles w:defLockedState="0" w:defUIPriority="99" w:defSemiHidden="1" w:defUnhideWhenUsed="1" w:defQFormat="0" w:count="276">
+  <w:latentStyles w:defLockedState="0" w:defUIPriority="99" w:defSemiHidden="1" w:defUnhideWhenUsed="1" w:defQFormat="0" w:count="267">
     <w:lsdException w:name="Normal" w:semiHidden="0" w:uiPriority="0" w:unhideWhenUsed="0" w:qFormat="1"/>
     <w:lsdException w:name="heading 1" w:semiHidden="0" w:uiPriority="9" w:unhideWhenUsed="0" w:qFormat="1"/>
     <w:lsdException w:name="heading 2" w:uiPriority="9" w:qFormat="1"/>
@@ -2518,7 +4858,7 @@
     <w:name w:val="heading 1"/>
     <w:basedOn w:val="Standard"/>
     <w:next w:val="Standard"/>
-    <w:link w:val="berschrift1Zeichen"/>
+    <w:link w:val="berschrift1Zchn"/>
     <w:uiPriority w:val="9"/>
     <w:qFormat/>
     <w:rsid w:val="00AB5C9D"/>
@@ -2541,7 +4881,7 @@
     <w:name w:val="heading 2"/>
     <w:basedOn w:val="Standard"/>
     <w:next w:val="Standard"/>
-    <w:link w:val="berschrift2Zeichen"/>
+    <w:link w:val="berschrift2Zchn"/>
     <w:uiPriority w:val="9"/>
     <w:unhideWhenUsed/>
     <w:qFormat/>
@@ -2565,7 +4905,7 @@
     <w:name w:val="heading 3"/>
     <w:basedOn w:val="Standard"/>
     <w:next w:val="Standard"/>
-    <w:link w:val="berschrift3Zeichen"/>
+    <w:link w:val="berschrift3Zchn"/>
     <w:uiPriority w:val="9"/>
     <w:unhideWhenUsed/>
     <w:qFormat/>
@@ -2587,7 +4927,7 @@
     <w:name w:val="heading 4"/>
     <w:basedOn w:val="Standard"/>
     <w:next w:val="Standard"/>
-    <w:link w:val="berschrift4Zeichen"/>
+    <w:link w:val="berschrift4Zchn"/>
     <w:uiPriority w:val="9"/>
     <w:unhideWhenUsed/>
     <w:qFormat/>
@@ -2607,7 +4947,7 @@
       <w:color w:val="4F81BD" w:themeColor="accent1"/>
     </w:rPr>
   </w:style>
-  <w:style w:type="character" w:default="1" w:styleId="Absatzstandardschriftart">
+  <w:style w:type="character" w:default="1" w:styleId="Absatz-Standardschriftart">
     <w:name w:val="Default Paragraph Font"/>
     <w:uiPriority w:val="1"/>
     <w:semiHidden/>
@@ -2634,9 +4974,9 @@
     <w:semiHidden/>
     <w:unhideWhenUsed/>
   </w:style>
-  <w:style w:type="character" w:customStyle="1" w:styleId="berschrift1Zeichen">
-    <w:name w:val="Überschrift 1 Zeichen"/>
-    <w:basedOn w:val="Absatzstandardschriftart"/>
+  <w:style w:type="character" w:customStyle="1" w:styleId="berschrift1Zchn">
+    <w:name w:val="Überschrift 1 Zchn"/>
+    <w:basedOn w:val="Absatz-Standardschriftart"/>
     <w:link w:val="berschrift1"/>
     <w:uiPriority w:val="9"/>
     <w:rsid w:val="00AB5C9D"/>
@@ -2649,9 +4989,9 @@
       <w:szCs w:val="32"/>
     </w:rPr>
   </w:style>
-  <w:style w:type="character" w:customStyle="1" w:styleId="berschrift2Zeichen">
-    <w:name w:val="Überschrift 2 Zeichen"/>
-    <w:basedOn w:val="Absatzstandardschriftart"/>
+  <w:style w:type="character" w:customStyle="1" w:styleId="berschrift2Zchn">
+    <w:name w:val="Überschrift 2 Zchn"/>
+    <w:basedOn w:val="Absatz-Standardschriftart"/>
     <w:link w:val="berschrift2"/>
     <w:uiPriority w:val="9"/>
     <w:rsid w:val="00AB5C9D"/>
@@ -2664,9 +5004,9 @@
       <w:szCs w:val="26"/>
     </w:rPr>
   </w:style>
-  <w:style w:type="character" w:customStyle="1" w:styleId="berschrift3Zeichen">
-    <w:name w:val="Überschrift 3 Zeichen"/>
-    <w:basedOn w:val="Absatzstandardschriftart"/>
+  <w:style w:type="character" w:customStyle="1" w:styleId="berschrift3Zchn">
+    <w:name w:val="Überschrift 3 Zchn"/>
+    <w:basedOn w:val="Absatz-Standardschriftart"/>
     <w:link w:val="berschrift3"/>
     <w:uiPriority w:val="9"/>
     <w:rsid w:val="00AB5C9D"/>
@@ -2691,7 +5031,7 @@
   <w:style w:type="paragraph" w:styleId="Sprechblasentext">
     <w:name w:val="Balloon Text"/>
     <w:basedOn w:val="Standard"/>
-    <w:link w:val="SprechblasentextZeichen"/>
+    <w:link w:val="SprechblasentextZchn"/>
     <w:uiPriority w:val="99"/>
     <w:semiHidden/>
     <w:unhideWhenUsed/>
@@ -2702,9 +5042,9 @@
       <w:szCs w:val="18"/>
     </w:rPr>
   </w:style>
-  <w:style w:type="character" w:customStyle="1" w:styleId="SprechblasentextZeichen">
-    <w:name w:val="Sprechblasentext Zeichen"/>
-    <w:basedOn w:val="Absatzstandardschriftart"/>
+  <w:style w:type="character" w:customStyle="1" w:styleId="SprechblasentextZchn">
+    <w:name w:val="Sprechblasentext Zchn"/>
+    <w:basedOn w:val="Absatz-Standardschriftart"/>
     <w:link w:val="Sprechblasentext"/>
     <w:uiPriority w:val="99"/>
     <w:semiHidden/>
@@ -2715,9 +5055,9 @@
       <w:szCs w:val="18"/>
     </w:rPr>
   </w:style>
-  <w:style w:type="character" w:customStyle="1" w:styleId="berschrift4Zeichen">
-    <w:name w:val="Überschrift 4 Zeichen"/>
-    <w:basedOn w:val="Absatzstandardschriftart"/>
+  <w:style w:type="character" w:customStyle="1" w:styleId="berschrift4Zchn">
+    <w:name w:val="Überschrift 4 Zchn"/>
+    <w:basedOn w:val="Absatz-Standardschriftart"/>
     <w:link w:val="berschrift4"/>
     <w:uiPriority w:val="9"/>
     <w:rsid w:val="0095201C"/>

</xml_diff>

<commit_message>
better command line help
</commit_message>
<xml_diff>
--- a/x32midiosc.docx
+++ b/x32midiosc.docx
@@ -9,8 +9,6 @@
           <w:lang w:val="en-US"/>
         </w:rPr>
       </w:pPr>
-      <w:bookmarkStart w:id="0" w:name="_GoBack"/>
-      <w:bookmarkEnd w:id="0"/>
       <w:r>
         <w:rPr>
           <w:lang w:val="en-US"/>
@@ -637,85 +635,70 @@
           <w:szCs w:val="20"/>
           <w:lang w:val="en-US"/>
         </w:rPr>
-        <w:t>x32midiosc Version 0.02</w:t>
-      </w:r>
-      <w:r>
-        <w:rPr>
-          <w:lang w:val="en-US"/>
-        </w:rPr>
-        <w:t xml:space="preserve"> </w:t>
-      </w:r>
-      <w:r>
-        <w:rPr>
-          <w:lang w:val="en-US"/>
-        </w:rPr>
-        <w:br/>
-      </w:r>
-      <w:r>
-        <w:rPr>
-          <w:rFonts w:ascii="Arial Narrow" w:hAnsi="Arial Narrow"/>
-          <w:sz w:val="20"/>
-          <w:szCs w:val="20"/>
-          <w:lang w:val="en-US"/>
-        </w:rPr>
-        <w:t>help</w:t>
-      </w:r>
-      <w:r>
-        <w:rPr>
-          <w:rFonts w:ascii="Arial Narrow" w:hAnsi="Arial Narrow"/>
-          <w:sz w:val="20"/>
-          <w:szCs w:val="20"/>
-          <w:lang w:val="en-US"/>
-        </w:rPr>
-        <w:t xml:space="preserve"> Invoking "x32midiosc":</w:t>
-      </w:r>
-      <w:r>
-        <w:rPr>
-          <w:rFonts w:ascii="Arial Narrow" w:hAnsi="Arial Narrow"/>
-          <w:sz w:val="20"/>
-          <w:szCs w:val="20"/>
-          <w:lang w:val="en-US"/>
-        </w:rPr>
-        <w:br/>
-      </w:r>
-      <w:r>
-        <w:rPr>
-          <w:rFonts w:ascii="Arial Narrow" w:hAnsi="Arial Narrow"/>
-          <w:sz w:val="20"/>
-          <w:szCs w:val="20"/>
-          <w:lang w:val="en-US"/>
-        </w:rPr>
-        <w:t>x32midiosc [local port] [X32 port] [X32 IP] (Startup with virtual ports; OSX only)</w:t>
-      </w:r>
-    </w:p>
-    <w:p>
-      <w:pPr>
-        <w:ind w:left="360"/>
-        <w:rPr>
-          <w:rFonts w:ascii="Arial Narrow" w:hAnsi="Arial Narrow"/>
-          <w:sz w:val="20"/>
-          <w:szCs w:val="20"/>
-          <w:lang w:val="en-US"/>
-        </w:rPr>
-      </w:pPr>
-      <w:r>
-        <w:rPr>
-          <w:rFonts w:ascii="Arial Narrow" w:hAnsi="Arial Narrow"/>
-          <w:sz w:val="20"/>
-          <w:szCs w:val="20"/>
-          <w:lang w:val="en-US"/>
-        </w:rPr>
-        <w:t xml:space="preserve"> </w:t>
-      </w:r>
-      <w:r>
-        <w:rPr>
-          <w:rFonts w:ascii="Arial Narrow" w:hAnsi="Arial Narrow"/>
-          <w:sz w:val="20"/>
-          <w:szCs w:val="20"/>
-          <w:lang w:val="en-US"/>
-        </w:rPr>
-        <w:tab/>
-      </w:r>
+        <w:t>x32midiosc Version 0.02 help</w:t>
+      </w:r>
+    </w:p>
+    <w:p>
+      <w:pPr>
+        <w:ind w:left="708"/>
+        <w:rPr>
+          <w:rFonts w:ascii="Arial Narrow" w:hAnsi="Arial Narrow"/>
+          <w:sz w:val="20"/>
+          <w:szCs w:val="20"/>
+          <w:lang w:val="en-US"/>
+        </w:rPr>
+      </w:pPr>
+    </w:p>
+    <w:p>
+      <w:pPr>
+        <w:ind w:left="708"/>
+        <w:rPr>
+          <w:rFonts w:ascii="Arial Narrow" w:hAnsi="Arial Narrow"/>
+          <w:sz w:val="20"/>
+          <w:szCs w:val="20"/>
+          <w:lang w:val="en-US"/>
+        </w:rPr>
+      </w:pPr>
+      <w:r>
+        <w:rPr>
+          <w:rFonts w:ascii="Arial Narrow" w:hAnsi="Arial Narrow"/>
+          <w:sz w:val="20"/>
+          <w:szCs w:val="20"/>
+          <w:lang w:val="en-US"/>
+        </w:rPr>
+        <w:t>Invoking "x32midiosc":</w:t>
+      </w:r>
+    </w:p>
+    <w:p>
+      <w:pPr>
+        <w:ind w:left="708"/>
+        <w:rPr>
+          <w:rFonts w:ascii="Arial Narrow" w:hAnsi="Arial Narrow"/>
+          <w:sz w:val="20"/>
+          <w:szCs w:val="20"/>
+          <w:lang w:val="en-US"/>
+        </w:rPr>
+      </w:pPr>
+      <w:r>
+        <w:rPr>
+          <w:rFonts w:ascii="Arial Narrow" w:hAnsi="Arial Narrow"/>
+          <w:sz w:val="20"/>
+          <w:szCs w:val="20"/>
+          <w:lang w:val="en-US"/>
+        </w:rPr>
+        <w:t>x32midiosc [local port] [X32 port] [X32 IP] (use virtual ports; OSX only)</w:t>
+      </w:r>
+    </w:p>
+    <w:p>
+      <w:pPr>
+        <w:ind w:left="708"/>
+        <w:rPr>
+          <w:rFonts w:ascii="Arial Narrow" w:hAnsi="Arial Narrow"/>
+          <w:sz w:val="20"/>
+          <w:szCs w:val="20"/>
+          <w:lang w:val="en-US"/>
+        </w:rPr>
+      </w:pPr>
       <w:r>
         <w:rPr>
           <w:rFonts w:ascii="Arial Narrow" w:hAnsi="Arial Narrow"/>
@@ -728,32 +711,14 @@
     </w:p>
     <w:p>
       <w:pPr>
-        <w:ind w:left="360"/>
-        <w:rPr>
-          <w:rFonts w:ascii="Arial Narrow" w:hAnsi="Arial Narrow"/>
-          <w:sz w:val="20"/>
-          <w:szCs w:val="20"/>
-          <w:lang w:val="en-US"/>
-        </w:rPr>
-      </w:pPr>
-      <w:r>
-        <w:rPr>
-          <w:rFonts w:ascii="Arial Narrow" w:hAnsi="Arial Narrow"/>
-          <w:sz w:val="20"/>
-          <w:szCs w:val="20"/>
-          <w:lang w:val="en-US"/>
-        </w:rPr>
-        <w:t xml:space="preserve"> </w:t>
-      </w:r>
-      <w:r>
-        <w:rPr>
-          <w:rFonts w:ascii="Arial Narrow" w:hAnsi="Arial Narrow"/>
-          <w:sz w:val="20"/>
-          <w:szCs w:val="20"/>
-          <w:lang w:val="en-US"/>
-        </w:rPr>
-        <w:tab/>
-      </w:r>
+        <w:ind w:left="708"/>
+        <w:rPr>
+          <w:rFonts w:ascii="Arial Narrow" w:hAnsi="Arial Narrow"/>
+          <w:sz w:val="20"/>
+          <w:szCs w:val="20"/>
+          <w:lang w:val="en-US"/>
+        </w:rPr>
+      </w:pPr>
       <w:r>
         <w:rPr>
           <w:rFonts w:ascii="Arial Narrow" w:hAnsi="Arial Narrow"/>
@@ -806,22 +771,22 @@
     </w:p>
     <w:p>
       <w:pPr>
-        <w:ind w:left="360"/>
-        <w:rPr>
-          <w:rFonts w:ascii="Arial Narrow" w:hAnsi="Arial Narrow"/>
-          <w:sz w:val="20"/>
-          <w:szCs w:val="20"/>
-          <w:lang w:val="en-US"/>
-        </w:rPr>
-      </w:pPr>
-      <w:r>
-        <w:rPr>
-          <w:rFonts w:ascii="Arial Narrow" w:hAnsi="Arial Narrow"/>
-          <w:sz w:val="20"/>
-          <w:szCs w:val="20"/>
-          <w:lang w:val="en-US"/>
-        </w:rPr>
-        <w:t xml:space="preserve">        [</w:t>
+        <w:ind w:left="708"/>
+        <w:rPr>
+          <w:rFonts w:ascii="Arial Narrow" w:hAnsi="Arial Narrow"/>
+          <w:sz w:val="20"/>
+          <w:szCs w:val="20"/>
+          <w:lang w:val="en-US"/>
+        </w:rPr>
+      </w:pPr>
+      <w:r>
+        <w:rPr>
+          <w:rFonts w:ascii="Arial Narrow" w:hAnsi="Arial Narrow"/>
+          <w:sz w:val="20"/>
+          <w:szCs w:val="20"/>
+          <w:lang w:val="en-US"/>
+        </w:rPr>
+        <w:t xml:space="preserve">  [</w:t>
       </w:r>
       <w:proofErr w:type="spellStart"/>
       <w:proofErr w:type="gramStart"/>
@@ -883,6 +848,286 @@
           <w:szCs w:val="20"/>
           <w:lang w:val="en-US"/>
         </w:rPr>
+        <w:t xml:space="preserve">  </w:t>
+      </w:r>
+      <w:proofErr w:type="gramStart"/>
+      <w:r>
+        <w:rPr>
+          <w:rFonts w:ascii="Arial Narrow" w:hAnsi="Arial Narrow"/>
+          <w:sz w:val="20"/>
+          <w:szCs w:val="20"/>
+          <w:lang w:val="en-US"/>
+        </w:rPr>
+        <w:t>according</w:t>
+      </w:r>
+      <w:proofErr w:type="gramEnd"/>
+      <w:r>
+        <w:rPr>
+          <w:rFonts w:ascii="Arial Narrow" w:hAnsi="Arial Narrow"/>
+          <w:sz w:val="20"/>
+          <w:szCs w:val="20"/>
+          <w:lang w:val="en-US"/>
+        </w:rPr>
+        <w:t xml:space="preserve"> to the 'x32midiosc --list' output</w:t>
+      </w:r>
+    </w:p>
+    <w:p>
+      <w:pPr>
+        <w:ind w:left="708"/>
+        <w:rPr>
+          <w:rFonts w:ascii="Arial Narrow" w:hAnsi="Arial Narrow"/>
+          <w:sz w:val="20"/>
+          <w:szCs w:val="20"/>
+          <w:lang w:val="en-US"/>
+        </w:rPr>
+      </w:pPr>
+      <w:r>
+        <w:rPr>
+          <w:rFonts w:ascii="Arial Narrow" w:hAnsi="Arial Narrow"/>
+          <w:sz w:val="20"/>
+          <w:szCs w:val="20"/>
+          <w:lang w:val="en-US"/>
+        </w:rPr>
+        <w:t xml:space="preserve">  [in1</w:t>
+      </w:r>
+      <w:proofErr w:type="gramStart"/>
+      <w:r>
+        <w:rPr>
+          <w:rFonts w:ascii="Arial Narrow" w:hAnsi="Arial Narrow"/>
+          <w:sz w:val="20"/>
+          <w:szCs w:val="20"/>
+          <w:lang w:val="en-US"/>
+        </w:rPr>
+        <w:t>]  receiving</w:t>
+      </w:r>
+      <w:proofErr w:type="gramEnd"/>
+      <w:r>
+        <w:rPr>
+          <w:rFonts w:ascii="Arial Narrow" w:hAnsi="Arial Narrow"/>
+          <w:sz w:val="20"/>
+          <w:szCs w:val="20"/>
+          <w:lang w:val="en-US"/>
+        </w:rPr>
+        <w:t xml:space="preserve"> MIDI data on this port will be mapped to  CH01-08 on X32</w:t>
+      </w:r>
+    </w:p>
+    <w:p>
+      <w:pPr>
+        <w:ind w:left="708"/>
+        <w:rPr>
+          <w:rFonts w:ascii="Arial Narrow" w:hAnsi="Arial Narrow"/>
+          <w:sz w:val="20"/>
+          <w:szCs w:val="20"/>
+          <w:lang w:val="en-US"/>
+        </w:rPr>
+      </w:pPr>
+      <w:r>
+        <w:rPr>
+          <w:rFonts w:ascii="Arial Narrow" w:hAnsi="Arial Narrow"/>
+          <w:sz w:val="20"/>
+          <w:szCs w:val="20"/>
+          <w:lang w:val="en-US"/>
+        </w:rPr>
+        <w:t xml:space="preserve">  [in2</w:t>
+      </w:r>
+      <w:proofErr w:type="gramStart"/>
+      <w:r>
+        <w:rPr>
+          <w:rFonts w:ascii="Arial Narrow" w:hAnsi="Arial Narrow"/>
+          <w:sz w:val="20"/>
+          <w:szCs w:val="20"/>
+          <w:lang w:val="en-US"/>
+        </w:rPr>
+        <w:t>]  receiving</w:t>
+      </w:r>
+      <w:proofErr w:type="gramEnd"/>
+      <w:r>
+        <w:rPr>
+          <w:rFonts w:ascii="Arial Narrow" w:hAnsi="Arial Narrow"/>
+          <w:sz w:val="20"/>
+          <w:szCs w:val="20"/>
+          <w:lang w:val="en-US"/>
+        </w:rPr>
+        <w:t xml:space="preserve"> MIDI data on this port will be mapped to  CH09-16 on X32</w:t>
+      </w:r>
+    </w:p>
+    <w:p>
+      <w:pPr>
+        <w:ind w:left="708"/>
+        <w:rPr>
+          <w:rFonts w:ascii="Arial Narrow" w:hAnsi="Arial Narrow"/>
+          <w:sz w:val="20"/>
+          <w:szCs w:val="20"/>
+          <w:lang w:val="en-US"/>
+        </w:rPr>
+      </w:pPr>
+      <w:r>
+        <w:rPr>
+          <w:rFonts w:ascii="Arial Narrow" w:hAnsi="Arial Narrow"/>
+          <w:sz w:val="20"/>
+          <w:szCs w:val="20"/>
+          <w:lang w:val="en-US"/>
+        </w:rPr>
+        <w:t xml:space="preserve">  [in3</w:t>
+      </w:r>
+      <w:proofErr w:type="gramStart"/>
+      <w:r>
+        <w:rPr>
+          <w:rFonts w:ascii="Arial Narrow" w:hAnsi="Arial Narrow"/>
+          <w:sz w:val="20"/>
+          <w:szCs w:val="20"/>
+          <w:lang w:val="en-US"/>
+        </w:rPr>
+        <w:t>]  receiving</w:t>
+      </w:r>
+      <w:proofErr w:type="gramEnd"/>
+      <w:r>
+        <w:rPr>
+          <w:rFonts w:ascii="Arial Narrow" w:hAnsi="Arial Narrow"/>
+          <w:sz w:val="20"/>
+          <w:szCs w:val="20"/>
+          <w:lang w:val="en-US"/>
+        </w:rPr>
+        <w:t xml:space="preserve"> MIDI data on this port will be mapped to  CH17-24 on X32</w:t>
+      </w:r>
+    </w:p>
+    <w:p>
+      <w:pPr>
+        <w:ind w:left="708"/>
+        <w:rPr>
+          <w:rFonts w:ascii="Arial Narrow" w:hAnsi="Arial Narrow"/>
+          <w:sz w:val="20"/>
+          <w:szCs w:val="20"/>
+          <w:lang w:val="en-US"/>
+        </w:rPr>
+      </w:pPr>
+      <w:r>
+        <w:rPr>
+          <w:rFonts w:ascii="Arial Narrow" w:hAnsi="Arial Narrow"/>
+          <w:sz w:val="20"/>
+          <w:szCs w:val="20"/>
+          <w:lang w:val="en-US"/>
+        </w:rPr>
+        <w:t xml:space="preserve">  [in4</w:t>
+      </w:r>
+      <w:proofErr w:type="gramStart"/>
+      <w:r>
+        <w:rPr>
+          <w:rFonts w:ascii="Arial Narrow" w:hAnsi="Arial Narrow"/>
+          <w:sz w:val="20"/>
+          <w:szCs w:val="20"/>
+          <w:lang w:val="en-US"/>
+        </w:rPr>
+        <w:t>]  receiving</w:t>
+      </w:r>
+      <w:proofErr w:type="gramEnd"/>
+      <w:r>
+        <w:rPr>
+          <w:rFonts w:ascii="Arial Narrow" w:hAnsi="Arial Narrow"/>
+          <w:sz w:val="20"/>
+          <w:szCs w:val="20"/>
+          <w:lang w:val="en-US"/>
+        </w:rPr>
+        <w:t xml:space="preserve"> MIDI data on this port will be mapped to  CH25-32 on X32</w:t>
+      </w:r>
+    </w:p>
+    <w:p>
+      <w:pPr>
+        <w:ind w:left="708"/>
+        <w:rPr>
+          <w:rFonts w:ascii="Arial Narrow" w:hAnsi="Arial Narrow"/>
+          <w:sz w:val="20"/>
+          <w:szCs w:val="20"/>
+          <w:lang w:val="en-US"/>
+        </w:rPr>
+      </w:pPr>
+      <w:r>
+        <w:rPr>
+          <w:rFonts w:ascii="Arial Narrow" w:hAnsi="Arial Narrow"/>
+          <w:sz w:val="20"/>
+          <w:szCs w:val="20"/>
+          <w:lang w:val="en-US"/>
+        </w:rPr>
+        <w:t xml:space="preserve">  [in5</w:t>
+      </w:r>
+      <w:proofErr w:type="gramStart"/>
+      <w:r>
+        <w:rPr>
+          <w:rFonts w:ascii="Arial Narrow" w:hAnsi="Arial Narrow"/>
+          <w:sz w:val="20"/>
+          <w:szCs w:val="20"/>
+          <w:lang w:val="en-US"/>
+        </w:rPr>
+        <w:t>]  receiving</w:t>
+      </w:r>
+      <w:proofErr w:type="gramEnd"/>
+      <w:r>
+        <w:rPr>
+          <w:rFonts w:ascii="Arial Narrow" w:hAnsi="Arial Narrow"/>
+          <w:sz w:val="20"/>
+          <w:szCs w:val="20"/>
+          <w:lang w:val="en-US"/>
+        </w:rPr>
+        <w:t xml:space="preserve"> MIDI data on this port will be mapped to Bus01-08 on X32</w:t>
+      </w:r>
+    </w:p>
+    <w:p>
+      <w:pPr>
+        <w:ind w:left="708"/>
+        <w:rPr>
+          <w:rFonts w:ascii="Arial Narrow" w:hAnsi="Arial Narrow"/>
+          <w:sz w:val="20"/>
+          <w:szCs w:val="20"/>
+          <w:lang w:val="en-US"/>
+        </w:rPr>
+      </w:pPr>
+      <w:r>
+        <w:rPr>
+          <w:rFonts w:ascii="Arial Narrow" w:hAnsi="Arial Narrow"/>
+          <w:sz w:val="20"/>
+          <w:szCs w:val="20"/>
+          <w:lang w:val="en-US"/>
+        </w:rPr>
+        <w:t xml:space="preserve">  [in6</w:t>
+      </w:r>
+      <w:proofErr w:type="gramStart"/>
+      <w:r>
+        <w:rPr>
+          <w:rFonts w:ascii="Arial Narrow" w:hAnsi="Arial Narrow"/>
+          <w:sz w:val="20"/>
+          <w:szCs w:val="20"/>
+          <w:lang w:val="en-US"/>
+        </w:rPr>
+        <w:t>]  receiving</w:t>
+      </w:r>
+      <w:proofErr w:type="gramEnd"/>
+      <w:r>
+        <w:rPr>
+          <w:rFonts w:ascii="Arial Narrow" w:hAnsi="Arial Narrow"/>
+          <w:sz w:val="20"/>
+          <w:szCs w:val="20"/>
+          <w:lang w:val="en-US"/>
+        </w:rPr>
+        <w:t xml:space="preserve"> MIDI data on this port will be mapped to Bus09-16 on X32</w:t>
+      </w:r>
+    </w:p>
+    <w:p>
+      <w:pPr>
+        <w:ind w:left="708"/>
+        <w:rPr>
+          <w:rFonts w:ascii="Arial Narrow" w:hAnsi="Arial Narrow"/>
+          <w:sz w:val="20"/>
+          <w:szCs w:val="20"/>
+          <w:lang w:val="en-US"/>
+        </w:rPr>
+      </w:pPr>
+      <w:r>
+        <w:rPr>
+          <w:rFonts w:ascii="Arial Narrow" w:hAnsi="Arial Narrow"/>
+          <w:sz w:val="20"/>
+          <w:szCs w:val="20"/>
+          <w:lang w:val="en-US"/>
+        </w:rPr>
         <w:t xml:space="preserve">         </w:t>
       </w:r>
       <w:proofErr w:type="gramStart"/>
@@ -893,7 +1138,7 @@
           <w:szCs w:val="20"/>
           <w:lang w:val="en-US"/>
         </w:rPr>
-        <w:t>according</w:t>
+        <w:t>plus</w:t>
       </w:r>
       <w:proofErr w:type="gramEnd"/>
       <w:r>
@@ -903,16 +1148,7 @@
           <w:szCs w:val="20"/>
           <w:lang w:val="en-US"/>
         </w:rPr>
-        <w:t xml:space="preserve"> to the 'x32midiosc --list' output</w:t>
-      </w:r>
-      <w:r>
-        <w:rPr>
-          <w:rFonts w:ascii="Arial Narrow" w:hAnsi="Arial Narrow"/>
-          <w:sz w:val="20"/>
-          <w:szCs w:val="20"/>
-          <w:lang w:val="en-US"/>
-        </w:rPr>
-        <w:br/>
+        <w:t xml:space="preserve"> Master Fader on X32</w:t>
       </w:r>
     </w:p>
     <w:p>
@@ -925,35 +1161,6 @@
           <w:lang w:val="en-US"/>
         </w:rPr>
       </w:pPr>
-      <w:r>
-        <w:rPr>
-          <w:rFonts w:ascii="Arial Narrow" w:hAnsi="Arial Narrow"/>
-          <w:sz w:val="20"/>
-          <w:szCs w:val="20"/>
-          <w:lang w:val="en-US"/>
-        </w:rPr>
-        <w:t xml:space="preserve">         [in1</w:t>
-      </w:r>
-      <w:proofErr w:type="gramStart"/>
-      <w:r>
-        <w:rPr>
-          <w:rFonts w:ascii="Arial Narrow" w:hAnsi="Arial Narrow"/>
-          <w:sz w:val="20"/>
-          <w:szCs w:val="20"/>
-          <w:lang w:val="en-US"/>
-        </w:rPr>
-        <w:t>]  receiving</w:t>
-      </w:r>
-      <w:proofErr w:type="gramEnd"/>
-      <w:r>
-        <w:rPr>
-          <w:rFonts w:ascii="Arial Narrow" w:hAnsi="Arial Narrow"/>
-          <w:sz w:val="20"/>
-          <w:szCs w:val="20"/>
-          <w:lang w:val="en-US"/>
-        </w:rPr>
-        <w:t xml:space="preserve"> MIDI data on this port will be mapped to  CH01-08 on X32</w:t>
-      </w:r>
     </w:p>
     <w:p>
       <w:pPr>
@@ -972,27 +1179,7 @@
           <w:szCs w:val="20"/>
           <w:lang w:val="en-US"/>
         </w:rPr>
-        <w:t xml:space="preserve">         [in2</w:t>
-      </w:r>
-      <w:proofErr w:type="gramStart"/>
-      <w:r>
-        <w:rPr>
-          <w:rFonts w:ascii="Arial Narrow" w:hAnsi="Arial Narrow"/>
-          <w:sz w:val="20"/>
-          <w:szCs w:val="20"/>
-          <w:lang w:val="en-US"/>
-        </w:rPr>
-        <w:t>]  receiving</w:t>
-      </w:r>
-      <w:proofErr w:type="gramEnd"/>
-      <w:r>
-        <w:rPr>
-          <w:rFonts w:ascii="Arial Narrow" w:hAnsi="Arial Narrow"/>
-          <w:sz w:val="20"/>
-          <w:szCs w:val="20"/>
-          <w:lang w:val="en-US"/>
-        </w:rPr>
-        <w:t xml:space="preserve"> MIDI data on this port will be mapped to  CH09-16 on X32</w:t>
+        <w:t xml:space="preserve">  [out1] CH01-08 on X32 will be sending MIDI data to this port</w:t>
       </w:r>
     </w:p>
     <w:p>
@@ -1012,27 +1199,8 @@
           <w:szCs w:val="20"/>
           <w:lang w:val="en-US"/>
         </w:rPr>
-        <w:t xml:space="preserve">         [in3</w:t>
-      </w:r>
-      <w:proofErr w:type="gramStart"/>
-      <w:r>
-        <w:rPr>
-          <w:rFonts w:ascii="Arial Narrow" w:hAnsi="Arial Narrow"/>
-          <w:sz w:val="20"/>
-          <w:szCs w:val="20"/>
-          <w:lang w:val="en-US"/>
-        </w:rPr>
-        <w:t>]  receiving</w:t>
-      </w:r>
-      <w:proofErr w:type="gramEnd"/>
-      <w:r>
-        <w:rPr>
-          <w:rFonts w:ascii="Arial Narrow" w:hAnsi="Arial Narrow"/>
-          <w:sz w:val="20"/>
-          <w:szCs w:val="20"/>
-          <w:lang w:val="en-US"/>
-        </w:rPr>
-        <w:t xml:space="preserve"> MIDI data on this port will be mapped to  CH17-24 on X32</w:t>
+        <w:lastRenderedPageBreak/>
+        <w:t xml:space="preserve">  [out2] CH09-16 on X32 will be sending MIDI data to this port</w:t>
       </w:r>
     </w:p>
     <w:p>
@@ -1052,27 +1220,7 @@
           <w:szCs w:val="20"/>
           <w:lang w:val="en-US"/>
         </w:rPr>
-        <w:t xml:space="preserve">         [in4</w:t>
-      </w:r>
-      <w:proofErr w:type="gramStart"/>
-      <w:r>
-        <w:rPr>
-          <w:rFonts w:ascii="Arial Narrow" w:hAnsi="Arial Narrow"/>
-          <w:sz w:val="20"/>
-          <w:szCs w:val="20"/>
-          <w:lang w:val="en-US"/>
-        </w:rPr>
-        <w:t>]  receiving</w:t>
-      </w:r>
-      <w:proofErr w:type="gramEnd"/>
-      <w:r>
-        <w:rPr>
-          <w:rFonts w:ascii="Arial Narrow" w:hAnsi="Arial Narrow"/>
-          <w:sz w:val="20"/>
-          <w:szCs w:val="20"/>
-          <w:lang w:val="en-US"/>
-        </w:rPr>
-        <w:t xml:space="preserve"> MIDI data on this port will be mapped to  CH25-32 on X32</w:t>
+        <w:t xml:space="preserve">  [out3] CH17-24 on X32 will be sending MIDI data to this port</w:t>
       </w:r>
     </w:p>
     <w:p>
@@ -1092,27 +1240,7 @@
           <w:szCs w:val="20"/>
           <w:lang w:val="en-US"/>
         </w:rPr>
-        <w:t xml:space="preserve">         [in5</w:t>
-      </w:r>
-      <w:proofErr w:type="gramStart"/>
-      <w:r>
-        <w:rPr>
-          <w:rFonts w:ascii="Arial Narrow" w:hAnsi="Arial Narrow"/>
-          <w:sz w:val="20"/>
-          <w:szCs w:val="20"/>
-          <w:lang w:val="en-US"/>
-        </w:rPr>
-        <w:t>]  receiving</w:t>
-      </w:r>
-      <w:proofErr w:type="gramEnd"/>
-      <w:r>
-        <w:rPr>
-          <w:rFonts w:ascii="Arial Narrow" w:hAnsi="Arial Narrow"/>
-          <w:sz w:val="20"/>
-          <w:szCs w:val="20"/>
-          <w:lang w:val="en-US"/>
-        </w:rPr>
-        <w:t xml:space="preserve"> MIDI data on this port will be mapped to Bus01-08 on X32</w:t>
+        <w:t xml:space="preserve">  [out4] CH25-32 on X32 will be sending MIDI data to this port</w:t>
       </w:r>
     </w:p>
     <w:p>
@@ -1132,27 +1260,7 @@
           <w:szCs w:val="20"/>
           <w:lang w:val="en-US"/>
         </w:rPr>
-        <w:t xml:space="preserve">         [in6</w:t>
-      </w:r>
-      <w:proofErr w:type="gramStart"/>
-      <w:r>
-        <w:rPr>
-          <w:rFonts w:ascii="Arial Narrow" w:hAnsi="Arial Narrow"/>
-          <w:sz w:val="20"/>
-          <w:szCs w:val="20"/>
-          <w:lang w:val="en-US"/>
-        </w:rPr>
-        <w:t>]  receiving</w:t>
-      </w:r>
-      <w:proofErr w:type="gramEnd"/>
-      <w:r>
-        <w:rPr>
-          <w:rFonts w:ascii="Arial Narrow" w:hAnsi="Arial Narrow"/>
-          <w:sz w:val="20"/>
-          <w:szCs w:val="20"/>
-          <w:lang w:val="en-US"/>
-        </w:rPr>
-        <w:t xml:space="preserve"> MIDI data on this port will be mapped to Bus09-16 on X32 + Master Fader on X32</w:t>
+        <w:t xml:space="preserve">  [out5] BUS01-08 on X32 will be sending MIDI data to this port</w:t>
       </w:r>
     </w:p>
     <w:p>
@@ -1165,6 +1273,15 @@
           <w:lang w:val="en-US"/>
         </w:rPr>
       </w:pPr>
+      <w:r>
+        <w:rPr>
+          <w:rFonts w:ascii="Arial Narrow" w:hAnsi="Arial Narrow"/>
+          <w:sz w:val="20"/>
+          <w:szCs w:val="20"/>
+          <w:lang w:val="en-US"/>
+        </w:rPr>
+        <w:t xml:space="preserve">  [out6] BUS09-16 on X32 and Master Fader will be sending</w:t>
+      </w:r>
     </w:p>
     <w:p>
       <w:pPr>
@@ -1183,7 +1300,7 @@
           <w:szCs w:val="20"/>
           <w:lang w:val="en-US"/>
         </w:rPr>
-        <w:t xml:space="preserve">         [out1]  CH01-08 on X32 will be sending MIDI data to this port</w:t>
+        <w:t xml:space="preserve">         MIDI data to this port</w:t>
       </w:r>
     </w:p>
     <w:p>
@@ -1196,15 +1313,6 @@
           <w:lang w:val="en-US"/>
         </w:rPr>
       </w:pPr>
-      <w:r>
-        <w:rPr>
-          <w:rFonts w:ascii="Arial Narrow" w:hAnsi="Arial Narrow"/>
-          <w:sz w:val="20"/>
-          <w:szCs w:val="20"/>
-          <w:lang w:val="en-US"/>
-        </w:rPr>
-        <w:t xml:space="preserve">         [out1]  CH09-16 on X32 will be sending MIDI data to this port</w:t>
-      </w:r>
     </w:p>
     <w:p>
       <w:pPr>
@@ -1223,8 +1331,7 @@
           <w:szCs w:val="20"/>
           <w:lang w:val="en-US"/>
         </w:rPr>
-        <w:lastRenderedPageBreak/>
-        <w:t xml:space="preserve">         [out1]  CH17-24 on X32 will be sending MIDI data to this port</w:t>
+        <w:t xml:space="preserve">  Sample: x32midiosc 10000 10023 192.168.1.2 0 1 2 3 4 5 6 7 8 9 10 11</w:t>
       </w:r>
     </w:p>
     <w:p>
@@ -1237,106 +1344,6 @@
           <w:lang w:val="en-US"/>
         </w:rPr>
       </w:pPr>
-      <w:r>
-        <w:rPr>
-          <w:rFonts w:ascii="Arial Narrow" w:hAnsi="Arial Narrow"/>
-          <w:sz w:val="20"/>
-          <w:szCs w:val="20"/>
-          <w:lang w:val="en-US"/>
-        </w:rPr>
-        <w:t xml:space="preserve">         [out1]  CH25-32 on X32 will be sending MIDI data to this port</w:t>
-      </w:r>
-    </w:p>
-    <w:p>
-      <w:pPr>
-        <w:ind w:left="708"/>
-        <w:rPr>
-          <w:rFonts w:ascii="Arial Narrow" w:hAnsi="Arial Narrow"/>
-          <w:sz w:val="20"/>
-          <w:szCs w:val="20"/>
-          <w:lang w:val="en-US"/>
-        </w:rPr>
-      </w:pPr>
-      <w:r>
-        <w:rPr>
-          <w:rFonts w:ascii="Arial Narrow" w:hAnsi="Arial Narrow"/>
-          <w:sz w:val="20"/>
-          <w:szCs w:val="20"/>
-          <w:lang w:val="en-US"/>
-        </w:rPr>
-        <w:t xml:space="preserve">         [out1] BUS01-08 on X32 will be sending MIDI data to this port</w:t>
-      </w:r>
-    </w:p>
-    <w:p>
-      <w:pPr>
-        <w:ind w:left="708"/>
-        <w:rPr>
-          <w:rFonts w:ascii="Arial Narrow" w:hAnsi="Arial Narrow"/>
-          <w:sz w:val="20"/>
-          <w:szCs w:val="20"/>
-          <w:lang w:val="en-US"/>
-        </w:rPr>
-      </w:pPr>
-      <w:r>
-        <w:rPr>
-          <w:rFonts w:ascii="Arial Narrow" w:hAnsi="Arial Narrow"/>
-          <w:sz w:val="20"/>
-          <w:szCs w:val="20"/>
-          <w:lang w:val="en-US"/>
-        </w:rPr>
-        <w:t xml:space="preserve">         [out1] BUS09-16 on X32 and Master Fader will be sending MIDI data to this port</w:t>
-      </w:r>
-    </w:p>
-    <w:p>
-      <w:pPr>
-        <w:ind w:left="708"/>
-        <w:rPr>
-          <w:rFonts w:ascii="Arial Narrow" w:hAnsi="Arial Narrow"/>
-          <w:sz w:val="20"/>
-          <w:szCs w:val="20"/>
-          <w:lang w:val="en-US"/>
-        </w:rPr>
-      </w:pPr>
-    </w:p>
-    <w:p>
-      <w:pPr>
-        <w:ind w:left="360"/>
-        <w:rPr>
-          <w:rFonts w:ascii="Arial Narrow" w:hAnsi="Arial Narrow"/>
-          <w:sz w:val="20"/>
-          <w:szCs w:val="20"/>
-          <w:lang w:val="en-US"/>
-        </w:rPr>
-      </w:pPr>
-      <w:r>
-        <w:rPr>
-          <w:rFonts w:ascii="Arial Narrow" w:hAnsi="Arial Narrow"/>
-          <w:sz w:val="20"/>
-          <w:szCs w:val="20"/>
-          <w:lang w:val="en-US"/>
-        </w:rPr>
-        <w:t xml:space="preserve">         Sample:</w:t>
-      </w:r>
-    </w:p>
-    <w:p>
-      <w:pPr>
-        <w:ind w:left="708" w:firstLine="708"/>
-        <w:rPr>
-          <w:rFonts w:ascii="Arial Narrow" w:hAnsi="Arial Narrow"/>
-          <w:sz w:val="20"/>
-          <w:szCs w:val="20"/>
-          <w:lang w:val="en-US"/>
-        </w:rPr>
-      </w:pPr>
-      <w:r>
-        <w:rPr>
-          <w:rFonts w:ascii="Arial Narrow" w:hAnsi="Arial Narrow"/>
-          <w:sz w:val="20"/>
-          <w:szCs w:val="20"/>
-          <w:lang w:val="en-US"/>
-        </w:rPr>
-        <w:t>x32midiosc 10000 10023 192.168.1.2 0 1 2 3 4 5 6 7 8 9 10 11</w:t>
-      </w:r>
     </w:p>
     <w:p>
       <w:pPr>
@@ -1349,6 +1356,8 @@
           <w:lang w:val="en-US"/>
         </w:rPr>
       </w:pPr>
+      <w:bookmarkStart w:id="0" w:name="_GoBack"/>
+      <w:bookmarkEnd w:id="0"/>
       <w:r>
         <w:rPr>
           <w:lang w:val="en-US"/>

</xml_diff>